<commit_message>
planificaciones 1ro,2do,3ro a A4
</commit_message>
<xml_diff>
--- a/src/assets/planificaciones/primero/Planificacion LT 1.docx
+++ b/src/assets/planificaciones/primero/Planificacion LT 1.docx
@@ -591,15 +591,7 @@
                 <w:b/>
                 <w:color w:val="000000"/>
               </w:rPr>
-              <w:t>AÑO, DIVISIÓN</w:t>
-            </w:r>
-            <w:r>
-              <w:rPr>
-                <w:rFonts w:asciiTheme="majorHAnsi" w:eastAsia="Verdana" w:hAnsiTheme="majorHAnsi" w:cstheme="majorHAnsi"/>
-                <w:b/>
-                <w:color w:val="000000"/>
-              </w:rPr>
-              <w:t xml:space="preserve"> Y GRUPO</w:t>
+              <w:t>AÑO, DIVISIÓN Y GRUPO</w:t>
             </w:r>
           </w:p>
         </w:tc>
@@ -633,15 +625,7 @@
                 <w:b/>
                 <w:color w:val="000000"/>
               </w:rPr>
-              <w:t xml:space="preserve">1ro    </w:t>
-            </w:r>
-            <w:r>
-              <w:rPr>
-                <w:rFonts w:asciiTheme="majorHAnsi" w:eastAsia="Verdana" w:hAnsiTheme="majorHAnsi" w:cstheme="majorHAnsi"/>
-                <w:b/>
-                <w:color w:val="000000"/>
-              </w:rPr>
-              <w:t xml:space="preserve">        Grupo:</w:t>
+              <w:t>1ro            Grupo:</w:t>
             </w:r>
           </w:p>
         </w:tc>
@@ -3740,6 +3724,32 @@
               <w:t xml:space="preserve"> adecuada</w:t>
             </w:r>
           </w:p>
+          <w:p>
+            <w:pPr>
+              <w:numPr>
+                <w:ilvl w:val="0"/>
+                <w:numId w:val="6"/>
+              </w:numPr>
+              <w:pBdr>
+                <w:top w:val="nil"/>
+                <w:left w:val="nil"/>
+                <w:bottom w:val="nil"/>
+                <w:right w:val="nil"/>
+                <w:between w:val="nil"/>
+              </w:pBdr>
+              <w:rPr>
+                <w:rFonts w:asciiTheme="majorHAnsi" w:hAnsiTheme="majorHAnsi" w:cstheme="majorHAnsi"/>
+                <w:color w:val="000000"/>
+              </w:rPr>
+            </w:pPr>
+            <w:r>
+              <w:rPr>
+                <w:rFonts w:asciiTheme="majorHAnsi" w:hAnsiTheme="majorHAnsi" w:cstheme="majorHAnsi"/>
+                <w:color w:val="000000"/>
+              </w:rPr>
+              <w:t>Participación en la muestra anual.</w:t>
+            </w:r>
+          </w:p>
         </w:tc>
         <w:tc>
           <w:tcPr>
@@ -3882,21 +3892,7 @@
               <w:rPr>
                 <w:rFonts w:asciiTheme="majorHAnsi" w:eastAsia="Arial" w:hAnsiTheme="majorHAnsi" w:cstheme="majorHAnsi"/>
               </w:rPr>
-              <w:t xml:space="preserve">Visado y firma del </w:t>
-            </w:r>
-            <w:proofErr w:type="gramStart"/>
-            <w:r>
-              <w:rPr>
-                <w:rFonts w:asciiTheme="majorHAnsi" w:eastAsia="Arial" w:hAnsiTheme="majorHAnsi" w:cstheme="majorHAnsi"/>
-              </w:rPr>
-              <w:t>Jefe</w:t>
-            </w:r>
-            <w:proofErr w:type="gramEnd"/>
-            <w:r>
-              <w:rPr>
-                <w:rFonts w:asciiTheme="majorHAnsi" w:eastAsia="Arial" w:hAnsiTheme="majorHAnsi" w:cstheme="majorHAnsi"/>
-              </w:rPr>
-              <w:t xml:space="preserve"> de Depto.</w:t>
+              <w:t>Visado y firma del Jefe de Depto.</w:t>
             </w:r>
           </w:p>
         </w:tc>
@@ -4047,18 +4043,18 @@
         <w:tblLook w:val="0000" w:firstRow="0" w:lastRow="0" w:firstColumn="0" w:lastColumn="0" w:noHBand="0" w:noVBand="0"/>
       </w:tblPr>
       <w:tblGrid>
-        <w:gridCol w:w="2982"/>
-        <w:gridCol w:w="4536"/>
+        <w:gridCol w:w="2415"/>
+        <w:gridCol w:w="4820"/>
         <w:gridCol w:w="2268"/>
-        <w:gridCol w:w="2268"/>
-        <w:gridCol w:w="2977"/>
-        <w:gridCol w:w="1276"/>
+        <w:gridCol w:w="1984"/>
+        <w:gridCol w:w="3402"/>
+        <w:gridCol w:w="1418"/>
         <w:gridCol w:w="2314"/>
       </w:tblGrid>
       <w:tr>
         <w:tc>
           <w:tcPr>
-            <w:tcW w:w="2982" w:type="dxa"/>
+            <w:tcW w:w="2415" w:type="dxa"/>
             <w:tcBorders>
               <w:top w:val="single" w:sz="4" w:space="0" w:color="000000"/>
               <w:left w:val="single" w:sz="4" w:space="0" w:color="000000"/>
@@ -4084,7 +4080,7 @@
         </w:tc>
         <w:tc>
           <w:tcPr>
-            <w:tcW w:w="4536" w:type="dxa"/>
+            <w:tcW w:w="4820" w:type="dxa"/>
             <w:tcBorders>
               <w:top w:val="single" w:sz="4" w:space="0" w:color="000000"/>
               <w:left w:val="single" w:sz="4" w:space="0" w:color="000000"/>
@@ -4136,7 +4132,7 @@
         </w:tc>
         <w:tc>
           <w:tcPr>
-            <w:tcW w:w="2268" w:type="dxa"/>
+            <w:tcW w:w="1984" w:type="dxa"/>
             <w:tcBorders>
               <w:top w:val="single" w:sz="4" w:space="0" w:color="000000"/>
               <w:left w:val="single" w:sz="4" w:space="0" w:color="000000"/>
@@ -4162,7 +4158,7 @@
         </w:tc>
         <w:tc>
           <w:tcPr>
-            <w:tcW w:w="2977" w:type="dxa"/>
+            <w:tcW w:w="3402" w:type="dxa"/>
             <w:tcBorders>
               <w:top w:val="single" w:sz="4" w:space="0" w:color="000000"/>
               <w:left w:val="single" w:sz="4" w:space="0" w:color="000000"/>
@@ -4188,7 +4184,7 @@
         </w:tc>
         <w:tc>
           <w:tcPr>
-            <w:tcW w:w="1276" w:type="dxa"/>
+            <w:tcW w:w="1418" w:type="dxa"/>
             <w:tcBorders>
               <w:top w:val="single" w:sz="4" w:space="0" w:color="000000"/>
               <w:left w:val="single" w:sz="4" w:space="0" w:color="000000"/>
@@ -4264,46 +4260,110 @@
         </w:trPr>
         <w:tc>
           <w:tcPr>
-            <w:tcW w:w="2982" w:type="dxa"/>
-            <w:tcBorders>
-              <w:top w:val="single" w:sz="4" w:space="0" w:color="000000"/>
-              <w:left w:val="single" w:sz="4" w:space="0" w:color="000000"/>
-              <w:bottom w:val="single" w:sz="4" w:space="0" w:color="000000"/>
-            </w:tcBorders>
-          </w:tcPr>
-          <w:p>
-            <w:pPr>
-              <w:rPr>
-                <w:rFonts w:asciiTheme="majorHAnsi" w:eastAsia="Arial" w:hAnsiTheme="majorHAnsi" w:cstheme="majorHAnsi"/>
-              </w:rPr>
-            </w:pPr>
-          </w:p>
-          <w:p>
-            <w:r>
+            <w:tcW w:w="2415" w:type="dxa"/>
+            <w:tcBorders>
+              <w:top w:val="single" w:sz="4" w:space="0" w:color="000000"/>
+              <w:left w:val="single" w:sz="4" w:space="0" w:color="000000"/>
+              <w:bottom w:val="single" w:sz="4" w:space="0" w:color="000000"/>
+            </w:tcBorders>
+          </w:tcPr>
+          <w:p>
+            <w:pPr>
+              <w:rPr>
+                <w:rFonts w:asciiTheme="majorHAnsi" w:eastAsia="Arial" w:hAnsiTheme="majorHAnsi" w:cstheme="majorHAnsi"/>
+              </w:rPr>
+            </w:pPr>
+          </w:p>
+          <w:p>
+            <w:pPr>
+              <w:rPr>
+                <w:rFonts w:asciiTheme="majorHAnsi" w:hAnsiTheme="majorHAnsi" w:cstheme="majorHAnsi"/>
+              </w:rPr>
+            </w:pPr>
+            <w:r>
+              <w:rPr>
+                <w:rFonts w:asciiTheme="majorHAnsi" w:hAnsiTheme="majorHAnsi" w:cstheme="majorHAnsi"/>
+              </w:rPr>
               <w:t>Comprender los modelos y lenguajes técnicos para interpretar y producir representaciones en procesos y productos</w:t>
             </w:r>
           </w:p>
-          <w:p/>
-          <w:p>
-            <w:r>
+          <w:p>
+            <w:pPr>
+              <w:rPr>
+                <w:rFonts w:asciiTheme="majorHAnsi" w:hAnsiTheme="majorHAnsi" w:cstheme="majorHAnsi"/>
+              </w:rPr>
+            </w:pPr>
+          </w:p>
+          <w:p>
+            <w:pPr>
+              <w:rPr>
+                <w:rFonts w:asciiTheme="majorHAnsi" w:hAnsiTheme="majorHAnsi" w:cstheme="majorHAnsi"/>
+              </w:rPr>
+            </w:pPr>
+            <w:r>
+              <w:rPr>
+                <w:rFonts w:asciiTheme="majorHAnsi" w:hAnsiTheme="majorHAnsi" w:cstheme="majorHAnsi"/>
+              </w:rPr>
               <w:t>Describir los distintos procesos y productos mediante el lenguaje tecnológico</w:t>
             </w:r>
           </w:p>
-          <w:p/>
-          <w:p>
-            <w:r>
+          <w:p>
+            <w:pPr>
+              <w:rPr>
+                <w:rFonts w:asciiTheme="majorHAnsi" w:hAnsiTheme="majorHAnsi" w:cstheme="majorHAnsi"/>
+              </w:rPr>
+            </w:pPr>
+          </w:p>
+          <w:p>
+            <w:pPr>
+              <w:rPr>
+                <w:rFonts w:asciiTheme="majorHAnsi" w:hAnsiTheme="majorHAnsi" w:cstheme="majorHAnsi"/>
+              </w:rPr>
+            </w:pPr>
+            <w:r>
+              <w:rPr>
+                <w:rFonts w:asciiTheme="majorHAnsi" w:hAnsiTheme="majorHAnsi" w:cstheme="majorHAnsi"/>
+              </w:rPr>
               <w:t>Desarrollar un correcto manejo de los instrumentos y útiles de dibujo</w:t>
             </w:r>
           </w:p>
-          <w:p/>
-          <w:p>
-            <w:r>
+          <w:p>
+            <w:pPr>
+              <w:rPr>
+                <w:rFonts w:asciiTheme="majorHAnsi" w:hAnsiTheme="majorHAnsi" w:cstheme="majorHAnsi"/>
+              </w:rPr>
+            </w:pPr>
+          </w:p>
+          <w:p>
+            <w:pPr>
+              <w:rPr>
+                <w:rFonts w:asciiTheme="majorHAnsi" w:hAnsiTheme="majorHAnsi" w:cstheme="majorHAnsi"/>
+              </w:rPr>
+            </w:pPr>
+            <w:r>
+              <w:rPr>
+                <w:rFonts w:asciiTheme="majorHAnsi" w:hAnsiTheme="majorHAnsi" w:cstheme="majorHAnsi"/>
+              </w:rPr>
               <w:t xml:space="preserve">Reconocimiento y aplicación de las normas de dibujo técnico  </w:t>
             </w:r>
           </w:p>
-          <w:p/>
-          <w:p>
-            <w:r>
+          <w:p>
+            <w:pPr>
+              <w:rPr>
+                <w:rFonts w:asciiTheme="majorHAnsi" w:hAnsiTheme="majorHAnsi" w:cstheme="majorHAnsi"/>
+              </w:rPr>
+            </w:pPr>
+          </w:p>
+          <w:p>
+            <w:pPr>
+              <w:rPr>
+                <w:rFonts w:asciiTheme="majorHAnsi" w:hAnsiTheme="majorHAnsi" w:cstheme="majorHAnsi"/>
+              </w:rPr>
+            </w:pPr>
+            <w:r>
+              <w:rPr>
+                <w:rFonts w:asciiTheme="majorHAnsi" w:hAnsiTheme="majorHAnsi" w:cstheme="majorHAnsi"/>
+              </w:rPr>
               <w:t xml:space="preserve">Operación básica de PC </w:t>
             </w:r>
           </w:p>
@@ -4328,137 +4388,211 @@
               </w:rPr>
             </w:pPr>
           </w:p>
-          <w:p>
-            <w:pPr>
-              <w:rPr>
-                <w:rFonts w:asciiTheme="majorHAnsi" w:hAnsiTheme="majorHAnsi" w:cstheme="majorHAnsi"/>
-              </w:rPr>
-            </w:pPr>
-          </w:p>
-          <w:p>
-            <w:pPr>
-              <w:rPr>
-                <w:rFonts w:asciiTheme="majorHAnsi" w:hAnsiTheme="majorHAnsi" w:cstheme="majorHAnsi"/>
-              </w:rPr>
-            </w:pPr>
-          </w:p>
-          <w:p>
-            <w:pPr>
-              <w:rPr>
-                <w:rFonts w:asciiTheme="majorHAnsi" w:hAnsiTheme="majorHAnsi" w:cstheme="majorHAnsi"/>
-              </w:rPr>
-            </w:pPr>
-          </w:p>
-          <w:p>
-            <w:pPr>
-              <w:rPr>
-                <w:rFonts w:asciiTheme="majorHAnsi" w:hAnsiTheme="majorHAnsi" w:cstheme="majorHAnsi"/>
-              </w:rPr>
-            </w:pPr>
-          </w:p>
-          <w:p>
-            <w:pPr>
-              <w:rPr>
-                <w:rFonts w:asciiTheme="majorHAnsi" w:hAnsiTheme="majorHAnsi" w:cstheme="majorHAnsi"/>
-              </w:rPr>
-            </w:pPr>
-          </w:p>
-        </w:tc>
-        <w:tc>
-          <w:tcPr>
-            <w:tcW w:w="4536" w:type="dxa"/>
-            <w:tcBorders>
-              <w:top w:val="single" w:sz="4" w:space="0" w:color="000000"/>
-              <w:left w:val="single" w:sz="4" w:space="0" w:color="000000"/>
-              <w:bottom w:val="single" w:sz="4" w:space="0" w:color="000000"/>
-            </w:tcBorders>
-          </w:tcPr>
-          <w:p/>
-          <w:p>
-            <w:r>
+        </w:tc>
+        <w:tc>
+          <w:tcPr>
+            <w:tcW w:w="4820" w:type="dxa"/>
+            <w:tcBorders>
+              <w:top w:val="single" w:sz="4" w:space="0" w:color="000000"/>
+              <w:left w:val="single" w:sz="4" w:space="0" w:color="000000"/>
+              <w:bottom w:val="single" w:sz="4" w:space="0" w:color="000000"/>
+            </w:tcBorders>
+          </w:tcPr>
+          <w:p>
+            <w:pPr>
+              <w:rPr>
+                <w:rFonts w:asciiTheme="majorHAnsi" w:hAnsiTheme="majorHAnsi" w:cstheme="majorHAnsi"/>
+              </w:rPr>
+            </w:pPr>
+          </w:p>
+          <w:p>
+            <w:pPr>
+              <w:rPr>
+                <w:rFonts w:asciiTheme="majorHAnsi" w:hAnsiTheme="majorHAnsi" w:cstheme="majorHAnsi"/>
+              </w:rPr>
+            </w:pPr>
+            <w:r>
+              <w:rPr>
+                <w:rFonts w:asciiTheme="majorHAnsi" w:hAnsiTheme="majorHAnsi" w:cstheme="majorHAnsi"/>
+              </w:rPr>
               <w:t>Introducción al dibujo técnico.</w:t>
             </w:r>
           </w:p>
           <w:p>
-            <w:r>
+            <w:pPr>
+              <w:rPr>
+                <w:rFonts w:asciiTheme="majorHAnsi" w:hAnsiTheme="majorHAnsi" w:cstheme="majorHAnsi"/>
+              </w:rPr>
+            </w:pPr>
+            <w:r>
+              <w:rPr>
+                <w:rFonts w:asciiTheme="majorHAnsi" w:hAnsiTheme="majorHAnsi" w:cstheme="majorHAnsi"/>
+              </w:rPr>
               <w:t>Útiles e instrumentos.</w:t>
             </w:r>
           </w:p>
           <w:p>
-            <w:r>
+            <w:pPr>
+              <w:rPr>
+                <w:rFonts w:asciiTheme="majorHAnsi" w:hAnsiTheme="majorHAnsi" w:cstheme="majorHAnsi"/>
+              </w:rPr>
+            </w:pPr>
+            <w:r>
+              <w:rPr>
+                <w:rFonts w:asciiTheme="majorHAnsi" w:hAnsiTheme="majorHAnsi" w:cstheme="majorHAnsi"/>
+              </w:rPr>
               <w:t>Materiales para el dibujo técnico</w:t>
             </w:r>
           </w:p>
           <w:p>
-            <w:r>
+            <w:pPr>
+              <w:rPr>
+                <w:rFonts w:asciiTheme="majorHAnsi" w:hAnsiTheme="majorHAnsi" w:cstheme="majorHAnsi"/>
+              </w:rPr>
+            </w:pPr>
+            <w:r>
+              <w:rPr>
+                <w:rFonts w:asciiTheme="majorHAnsi" w:hAnsiTheme="majorHAnsi" w:cstheme="majorHAnsi"/>
+              </w:rPr>
               <w:t>Caligrafía normalizada</w:t>
             </w:r>
           </w:p>
           <w:p>
-            <w:r>
+            <w:pPr>
+              <w:rPr>
+                <w:rFonts w:asciiTheme="majorHAnsi" w:hAnsiTheme="majorHAnsi" w:cstheme="majorHAnsi"/>
+              </w:rPr>
+            </w:pPr>
+            <w:r>
+              <w:rPr>
+                <w:rFonts w:asciiTheme="majorHAnsi" w:hAnsiTheme="majorHAnsi" w:cstheme="majorHAnsi"/>
+              </w:rPr>
               <w:t>Croquis y bocetos a mano alzada.</w:t>
             </w:r>
           </w:p>
-          <w:p/>
-          <w:p/>
-          <w:p>
-            <w:r>
+          <w:p>
+            <w:pPr>
+              <w:rPr>
+                <w:rFonts w:asciiTheme="majorHAnsi" w:hAnsiTheme="majorHAnsi" w:cstheme="majorHAnsi"/>
+              </w:rPr>
+            </w:pPr>
+          </w:p>
+          <w:p>
+            <w:pPr>
+              <w:rPr>
+                <w:rFonts w:asciiTheme="majorHAnsi" w:hAnsiTheme="majorHAnsi" w:cstheme="majorHAnsi"/>
+              </w:rPr>
+            </w:pPr>
+          </w:p>
+          <w:p>
+            <w:pPr>
+              <w:rPr>
+                <w:rFonts w:asciiTheme="majorHAnsi" w:hAnsiTheme="majorHAnsi" w:cstheme="majorHAnsi"/>
+              </w:rPr>
+            </w:pPr>
+            <w:r>
+              <w:rPr>
+                <w:rFonts w:asciiTheme="majorHAnsi" w:hAnsiTheme="majorHAnsi" w:cstheme="majorHAnsi"/>
+              </w:rPr>
               <w:t>Organización de simbología y tamaños, normas técnicas.</w:t>
             </w:r>
           </w:p>
           <w:p>
-            <w:r>
+            <w:pPr>
+              <w:rPr>
+                <w:rFonts w:asciiTheme="majorHAnsi" w:hAnsiTheme="majorHAnsi" w:cstheme="majorHAnsi"/>
+              </w:rPr>
+            </w:pPr>
+            <w:r>
+              <w:rPr>
+                <w:rFonts w:asciiTheme="majorHAnsi" w:hAnsiTheme="majorHAnsi" w:cstheme="majorHAnsi"/>
+              </w:rPr>
               <w:t>Metrología (magnitudes de longitud, mediciones)</w:t>
             </w:r>
           </w:p>
           <w:p>
-            <w:r>
+            <w:pPr>
+              <w:rPr>
+                <w:rFonts w:asciiTheme="majorHAnsi" w:hAnsiTheme="majorHAnsi" w:cstheme="majorHAnsi"/>
+              </w:rPr>
+            </w:pPr>
+            <w:r>
+              <w:rPr>
+                <w:rFonts w:asciiTheme="majorHAnsi" w:hAnsiTheme="majorHAnsi" w:cstheme="majorHAnsi"/>
+              </w:rPr>
               <w:t>Formatos, líneas y rótulos</w:t>
             </w:r>
           </w:p>
           <w:p>
-            <w:r>
-              <w:t xml:space="preserve">Dibujo geométrico </w:t>
-            </w:r>
-            <w:r>
-              <w:t>(figuras</w:t>
-            </w:r>
-            <w:r>
-              <w:t xml:space="preserve"> geométricas, trazado de mediatriz, bisectriz, división de segmentos)</w:t>
-            </w:r>
-          </w:p>
-          <w:p>
-            <w:r>
+            <w:pPr>
+              <w:rPr>
+                <w:rFonts w:asciiTheme="majorHAnsi" w:hAnsiTheme="majorHAnsi" w:cstheme="majorHAnsi"/>
+              </w:rPr>
+            </w:pPr>
+            <w:r>
+              <w:rPr>
+                <w:rFonts w:asciiTheme="majorHAnsi" w:hAnsiTheme="majorHAnsi" w:cstheme="majorHAnsi"/>
+              </w:rPr>
+              <w:t>Dibujo geométrico (figuras geométricas, trazado de mediatriz, bisectriz, división de segmentos)</w:t>
+            </w:r>
+          </w:p>
+          <w:p>
+            <w:pPr>
+              <w:rPr>
+                <w:rFonts w:asciiTheme="majorHAnsi" w:hAnsiTheme="majorHAnsi" w:cstheme="majorHAnsi"/>
+              </w:rPr>
+            </w:pPr>
+            <w:r>
+              <w:rPr>
+                <w:rFonts w:asciiTheme="majorHAnsi" w:hAnsiTheme="majorHAnsi" w:cstheme="majorHAnsi"/>
+              </w:rPr>
               <w:t>Ejercicios geométricos.</w:t>
             </w:r>
           </w:p>
           <w:p>
-            <w:r>
-              <w:t xml:space="preserve">Aplicación práctica y uso sobre láminas de los instrumentos de dibujo </w:t>
-            </w:r>
-            <w:r>
-              <w:t>técnico. (regla</w:t>
-            </w:r>
-            <w:r>
-              <w:t>, escuadras, lápices, transportador, compás, hoja A4, tablero, cuaderno de caligrafía técnica).</w:t>
-            </w:r>
-          </w:p>
-          <w:p/>
-          <w:p/>
-          <w:p>
-            <w:r>
+            <w:pPr>
+              <w:rPr>
+                <w:rFonts w:asciiTheme="majorHAnsi" w:hAnsiTheme="majorHAnsi" w:cstheme="majorHAnsi"/>
+              </w:rPr>
+            </w:pPr>
+            <w:r>
+              <w:rPr>
+                <w:rFonts w:asciiTheme="majorHAnsi" w:hAnsiTheme="majorHAnsi" w:cstheme="majorHAnsi"/>
+              </w:rPr>
+              <w:t>Aplicación práctica y uso sobre láminas de los instrumentos de dibujo técnico. (regla, escuadras, lápices, transportador, compás, hoja A4, tablero, cuaderno de caligrafía técnica).</w:t>
+            </w:r>
+          </w:p>
+          <w:p>
+            <w:pPr>
+              <w:rPr>
+                <w:rFonts w:asciiTheme="majorHAnsi" w:hAnsiTheme="majorHAnsi" w:cstheme="majorHAnsi"/>
+              </w:rPr>
+            </w:pPr>
+          </w:p>
+          <w:p>
+            <w:pPr>
+              <w:rPr>
+                <w:rFonts w:asciiTheme="majorHAnsi" w:hAnsiTheme="majorHAnsi" w:cstheme="majorHAnsi"/>
+              </w:rPr>
+            </w:pPr>
+            <w:r>
+              <w:rPr>
+                <w:rFonts w:asciiTheme="majorHAnsi" w:hAnsiTheme="majorHAnsi" w:cstheme="majorHAnsi"/>
+              </w:rPr>
               <w:t>Polígonos, construcción con métodos geométricos y con métodos del ángulo central. Acotación básica de figuras. Escalas tipos. Empalmes de líneas.</w:t>
             </w:r>
           </w:p>
           <w:p>
-            <w:r>
-              <w:t xml:space="preserve">Dibujo empleando PC/Netbook con herramientas básicas de diseño </w:t>
-            </w:r>
-            <w:r>
-              <w:t>gráfico</w:t>
-            </w:r>
-            <w:r>
-              <w:t>.</w:t>
+            <w:pPr>
+              <w:rPr>
+                <w:rFonts w:asciiTheme="majorHAnsi" w:hAnsiTheme="majorHAnsi" w:cstheme="majorHAnsi"/>
+              </w:rPr>
+            </w:pPr>
+            <w:r>
+              <w:rPr>
+                <w:rFonts w:asciiTheme="majorHAnsi" w:hAnsiTheme="majorHAnsi" w:cstheme="majorHAnsi"/>
+              </w:rPr>
+              <w:t>Dibujo empleando PC/Netbook con herramientas básicas de diseño gráfico.</w:t>
             </w:r>
           </w:p>
         </w:tc>
@@ -4472,182 +4606,428 @@
             </w:tcBorders>
           </w:tcPr>
           <w:p>
-            <w:r>
+            <w:pPr>
+              <w:rPr>
+                <w:rFonts w:asciiTheme="majorHAnsi" w:hAnsiTheme="majorHAnsi" w:cstheme="majorHAnsi"/>
+              </w:rPr>
+            </w:pPr>
+            <w:r>
+              <w:rPr>
+                <w:rFonts w:asciiTheme="majorHAnsi" w:hAnsiTheme="majorHAnsi" w:cstheme="majorHAnsi"/>
+              </w:rPr>
               <w:t>Investigación bibliográfica</w:t>
             </w:r>
           </w:p>
-          <w:p/>
-          <w:p>
-            <w:r>
-              <w:t>R</w:t>
-            </w:r>
-            <w:r>
-              <w:t>ealización</w:t>
-            </w:r>
-            <w:r>
-              <w:t xml:space="preserve"> de laminas </w:t>
-            </w:r>
-          </w:p>
-          <w:p/>
-          <w:p>
-            <w:r>
+          <w:p>
+            <w:pPr>
+              <w:rPr>
+                <w:rFonts w:asciiTheme="majorHAnsi" w:hAnsiTheme="majorHAnsi" w:cstheme="majorHAnsi"/>
+              </w:rPr>
+            </w:pPr>
+          </w:p>
+          <w:p>
+            <w:pPr>
+              <w:rPr>
+                <w:rFonts w:asciiTheme="majorHAnsi" w:hAnsiTheme="majorHAnsi" w:cstheme="majorHAnsi"/>
+              </w:rPr>
+            </w:pPr>
+            <w:r>
+              <w:rPr>
+                <w:rFonts w:asciiTheme="majorHAnsi" w:hAnsiTheme="majorHAnsi" w:cstheme="majorHAnsi"/>
+              </w:rPr>
+              <w:t xml:space="preserve">Realización de laminas </w:t>
+            </w:r>
+          </w:p>
+          <w:p>
+            <w:pPr>
+              <w:rPr>
+                <w:rFonts w:asciiTheme="majorHAnsi" w:hAnsiTheme="majorHAnsi" w:cstheme="majorHAnsi"/>
+              </w:rPr>
+            </w:pPr>
+          </w:p>
+          <w:p>
+            <w:pPr>
+              <w:rPr>
+                <w:rFonts w:asciiTheme="majorHAnsi" w:hAnsiTheme="majorHAnsi" w:cstheme="majorHAnsi"/>
+              </w:rPr>
+            </w:pPr>
+            <w:r>
+              <w:rPr>
+                <w:rFonts w:asciiTheme="majorHAnsi" w:hAnsiTheme="majorHAnsi" w:cstheme="majorHAnsi"/>
+              </w:rPr>
               <w:t xml:space="preserve">Realización de cuadernillos de caligrafía </w:t>
             </w:r>
           </w:p>
-          <w:p/>
-          <w:p>
-            <w:r>
+          <w:p>
+            <w:pPr>
+              <w:rPr>
+                <w:rFonts w:asciiTheme="majorHAnsi" w:hAnsiTheme="majorHAnsi" w:cstheme="majorHAnsi"/>
+              </w:rPr>
+            </w:pPr>
+          </w:p>
+          <w:p>
+            <w:pPr>
+              <w:rPr>
+                <w:rFonts w:asciiTheme="majorHAnsi" w:hAnsiTheme="majorHAnsi" w:cstheme="majorHAnsi"/>
+              </w:rPr>
+            </w:pPr>
+            <w:r>
+              <w:rPr>
+                <w:rFonts w:asciiTheme="majorHAnsi" w:hAnsiTheme="majorHAnsi" w:cstheme="majorHAnsi"/>
+              </w:rPr>
               <w:t>Exposiciones orales</w:t>
             </w:r>
           </w:p>
         </w:tc>
         <w:tc>
           <w:tcPr>
-            <w:tcW w:w="2268" w:type="dxa"/>
-            <w:tcBorders>
-              <w:top w:val="single" w:sz="4" w:space="0" w:color="000000"/>
-              <w:left w:val="single" w:sz="4" w:space="0" w:color="000000"/>
-              <w:bottom w:val="single" w:sz="4" w:space="0" w:color="000000"/>
-            </w:tcBorders>
-          </w:tcPr>
-          <w:p>
-            <w:r>
-              <w:t>Biblioteca</w:t>
-            </w:r>
-          </w:p>
-          <w:p/>
-          <w:p>
-            <w:r>
-              <w:t xml:space="preserve"> Pizarrón</w:t>
-            </w:r>
-          </w:p>
-          <w:p/>
-          <w:p>
-            <w:r>
-              <w:t xml:space="preserve"> Borrador</w:t>
-            </w:r>
-          </w:p>
-          <w:p/>
-          <w:p>
-            <w:r>
-              <w:t xml:space="preserve"> Netbook.</w:t>
-            </w:r>
-          </w:p>
-          <w:p>
-            <w:pPr>
-              <w:rPr>
-                <w:rFonts w:asciiTheme="majorHAnsi" w:hAnsiTheme="majorHAnsi" w:cstheme="majorHAnsi"/>
-              </w:rPr>
-            </w:pPr>
-          </w:p>
-          <w:p>
-            <w:pPr>
-              <w:rPr>
-                <w:rFonts w:asciiTheme="majorHAnsi" w:hAnsiTheme="majorHAnsi" w:cstheme="majorHAnsi"/>
-              </w:rPr>
-            </w:pPr>
-            <w:r>
-              <w:rPr>
-                <w:rFonts w:asciiTheme="majorHAnsi" w:hAnsiTheme="majorHAnsi" w:cstheme="majorHAnsi"/>
-              </w:rPr>
-              <w:t>Laminas</w:t>
-            </w:r>
-          </w:p>
-          <w:p>
-            <w:pPr>
-              <w:rPr>
-                <w:rFonts w:asciiTheme="majorHAnsi" w:hAnsiTheme="majorHAnsi" w:cstheme="majorHAnsi"/>
-              </w:rPr>
-            </w:pPr>
-          </w:p>
-          <w:p>
-            <w:pPr>
-              <w:rPr>
-                <w:rFonts w:asciiTheme="majorHAnsi" w:hAnsiTheme="majorHAnsi" w:cstheme="majorHAnsi"/>
-              </w:rPr>
-            </w:pPr>
-            <w:r>
-              <w:rPr>
-                <w:rFonts w:asciiTheme="majorHAnsi" w:hAnsiTheme="majorHAnsi" w:cstheme="majorHAnsi"/>
-              </w:rPr>
-              <w:t>Cuadernillo de trabajos</w:t>
-            </w:r>
-          </w:p>
-        </w:tc>
-        <w:tc>
-          <w:tcPr>
-            <w:tcW w:w="2977" w:type="dxa"/>
-            <w:tcBorders>
-              <w:top w:val="single" w:sz="4" w:space="0" w:color="000000"/>
-              <w:left w:val="single" w:sz="4" w:space="0" w:color="000000"/>
-              <w:bottom w:val="single" w:sz="4" w:space="0" w:color="000000"/>
-            </w:tcBorders>
-          </w:tcPr>
-          <w:p>
-            <w:r>
+            <w:tcW w:w="1984" w:type="dxa"/>
+            <w:tcBorders>
+              <w:top w:val="single" w:sz="4" w:space="0" w:color="000000"/>
+              <w:left w:val="single" w:sz="4" w:space="0" w:color="000000"/>
+              <w:bottom w:val="single" w:sz="4" w:space="0" w:color="000000"/>
+            </w:tcBorders>
+          </w:tcPr>
+          <w:p>
+            <w:pPr>
+              <w:rPr>
+                <w:rFonts w:asciiTheme="majorHAnsi" w:hAnsiTheme="majorHAnsi" w:cstheme="majorHAnsi"/>
+              </w:rPr>
+            </w:pPr>
+            <w:r>
+              <w:rPr>
+                <w:rFonts w:asciiTheme="majorHAnsi" w:hAnsiTheme="majorHAnsi" w:cstheme="majorHAnsi"/>
+              </w:rPr>
+              <w:t>Aula tecnológica</w:t>
+            </w:r>
+          </w:p>
+          <w:p>
+            <w:pPr>
+              <w:rPr>
+                <w:rFonts w:asciiTheme="majorHAnsi" w:hAnsiTheme="majorHAnsi" w:cstheme="majorHAnsi"/>
+              </w:rPr>
+            </w:pPr>
+          </w:p>
+          <w:p>
+            <w:pPr>
+              <w:rPr>
+                <w:rFonts w:asciiTheme="majorHAnsi" w:hAnsiTheme="majorHAnsi" w:cstheme="majorHAnsi"/>
+              </w:rPr>
+            </w:pPr>
+            <w:r>
+              <w:rPr>
+                <w:rFonts w:asciiTheme="majorHAnsi" w:hAnsiTheme="majorHAnsi" w:cstheme="majorHAnsi"/>
+              </w:rPr>
+              <w:t>Aula de dibujo</w:t>
+            </w:r>
+          </w:p>
+          <w:p>
+            <w:pPr>
+              <w:rPr>
+                <w:rFonts w:asciiTheme="majorHAnsi" w:hAnsiTheme="majorHAnsi" w:cstheme="majorHAnsi"/>
+              </w:rPr>
+            </w:pPr>
+          </w:p>
+          <w:p>
+            <w:pPr>
+              <w:rPr>
+                <w:rFonts w:asciiTheme="majorHAnsi" w:hAnsiTheme="majorHAnsi" w:cstheme="majorHAnsi"/>
+              </w:rPr>
+            </w:pPr>
+            <w:r>
+              <w:rPr>
+                <w:rFonts w:asciiTheme="majorHAnsi" w:hAnsiTheme="majorHAnsi" w:cstheme="majorHAnsi"/>
+              </w:rPr>
+              <w:t>Netbook</w:t>
+            </w:r>
+          </w:p>
+          <w:p>
+            <w:pPr>
+              <w:rPr>
+                <w:rFonts w:asciiTheme="majorHAnsi" w:hAnsiTheme="majorHAnsi" w:cstheme="majorHAnsi"/>
+              </w:rPr>
+            </w:pPr>
+          </w:p>
+          <w:p>
+            <w:pPr>
+              <w:rPr>
+                <w:rFonts w:asciiTheme="majorHAnsi" w:hAnsiTheme="majorHAnsi" w:cstheme="majorHAnsi"/>
+              </w:rPr>
+            </w:pPr>
+            <w:r>
+              <w:rPr>
+                <w:rFonts w:asciiTheme="majorHAnsi" w:hAnsiTheme="majorHAnsi" w:cstheme="majorHAnsi"/>
+              </w:rPr>
+              <w:t>Pizarrón</w:t>
+            </w:r>
+          </w:p>
+          <w:p>
+            <w:pPr>
+              <w:rPr>
+                <w:rFonts w:asciiTheme="majorHAnsi" w:hAnsiTheme="majorHAnsi" w:cstheme="majorHAnsi"/>
+              </w:rPr>
+            </w:pPr>
+          </w:p>
+          <w:p>
+            <w:pPr>
+              <w:rPr>
+                <w:rFonts w:asciiTheme="majorHAnsi" w:hAnsiTheme="majorHAnsi" w:cstheme="majorHAnsi"/>
+              </w:rPr>
+            </w:pPr>
+            <w:r>
+              <w:rPr>
+                <w:rFonts w:asciiTheme="majorHAnsi" w:hAnsiTheme="majorHAnsi" w:cstheme="majorHAnsi"/>
+              </w:rPr>
+              <w:t>Tableros</w:t>
+            </w:r>
+          </w:p>
+          <w:p>
+            <w:pPr>
+              <w:rPr>
+                <w:rFonts w:asciiTheme="majorHAnsi" w:hAnsiTheme="majorHAnsi" w:cstheme="majorHAnsi"/>
+              </w:rPr>
+            </w:pPr>
+          </w:p>
+          <w:p>
+            <w:pPr>
+              <w:rPr>
+                <w:rFonts w:asciiTheme="majorHAnsi" w:hAnsiTheme="majorHAnsi" w:cstheme="majorHAnsi"/>
+              </w:rPr>
+            </w:pPr>
+            <w:r>
+              <w:rPr>
+                <w:rFonts w:asciiTheme="majorHAnsi" w:hAnsiTheme="majorHAnsi" w:cstheme="majorHAnsi"/>
+              </w:rPr>
+              <w:t>Escuadra lápiz regla compas goma hojas transportador</w:t>
+            </w:r>
+          </w:p>
+          <w:p>
+            <w:pPr>
+              <w:rPr>
+                <w:rFonts w:asciiTheme="majorHAnsi" w:hAnsiTheme="majorHAnsi" w:cstheme="majorHAnsi"/>
+              </w:rPr>
+            </w:pPr>
+          </w:p>
+          <w:p>
+            <w:pPr>
+              <w:rPr>
+                <w:rFonts w:asciiTheme="majorHAnsi" w:hAnsiTheme="majorHAnsi" w:cstheme="majorHAnsi"/>
+              </w:rPr>
+            </w:pPr>
+            <w:r>
+              <w:rPr>
+                <w:rFonts w:asciiTheme="majorHAnsi" w:hAnsiTheme="majorHAnsi" w:cstheme="majorHAnsi"/>
+              </w:rPr>
+              <w:t xml:space="preserve">Escuadra de pizarrón proyector  </w:t>
+            </w:r>
+          </w:p>
+          <w:p>
+            <w:pPr>
+              <w:rPr>
+                <w:rFonts w:asciiTheme="majorHAnsi" w:hAnsiTheme="majorHAnsi" w:cstheme="majorHAnsi"/>
+              </w:rPr>
+            </w:pPr>
+          </w:p>
+          <w:p>
+            <w:pPr>
+              <w:rPr>
+                <w:rFonts w:asciiTheme="majorHAnsi" w:hAnsiTheme="majorHAnsi" w:cstheme="majorHAnsi"/>
+              </w:rPr>
+            </w:pPr>
+            <w:r>
+              <w:rPr>
+                <w:rFonts w:asciiTheme="majorHAnsi" w:hAnsiTheme="majorHAnsi" w:cstheme="majorHAnsi"/>
+              </w:rPr>
+              <w:t>Objetos 3D de madera para su representación gráfica</w:t>
+            </w:r>
+          </w:p>
+        </w:tc>
+        <w:tc>
+          <w:tcPr>
+            <w:tcW w:w="3402" w:type="dxa"/>
+            <w:tcBorders>
+              <w:top w:val="single" w:sz="4" w:space="0" w:color="000000"/>
+              <w:left w:val="single" w:sz="4" w:space="0" w:color="000000"/>
+              <w:bottom w:val="single" w:sz="4" w:space="0" w:color="000000"/>
+            </w:tcBorders>
+          </w:tcPr>
+          <w:p>
+            <w:pPr>
+              <w:rPr>
+                <w:rFonts w:asciiTheme="majorHAnsi" w:hAnsiTheme="majorHAnsi" w:cstheme="majorHAnsi"/>
+              </w:rPr>
+            </w:pPr>
+            <w:r>
+              <w:rPr>
+                <w:rFonts w:asciiTheme="majorHAnsi" w:hAnsiTheme="majorHAnsi" w:cstheme="majorHAnsi"/>
+              </w:rPr>
               <w:t>Analizar la marcha del proceso educativo para lograr mejoras</w:t>
             </w:r>
           </w:p>
-          <w:p/>
-          <w:p>
-            <w:r>
+          <w:p>
+            <w:pPr>
+              <w:rPr>
+                <w:rFonts w:asciiTheme="majorHAnsi" w:hAnsiTheme="majorHAnsi" w:cstheme="majorHAnsi"/>
+              </w:rPr>
+            </w:pPr>
+          </w:p>
+          <w:p>
+            <w:pPr>
+              <w:rPr>
+                <w:rFonts w:asciiTheme="majorHAnsi" w:hAnsiTheme="majorHAnsi" w:cstheme="majorHAnsi"/>
+              </w:rPr>
+            </w:pPr>
+            <w:r>
+              <w:rPr>
+                <w:rFonts w:asciiTheme="majorHAnsi" w:hAnsiTheme="majorHAnsi" w:cstheme="majorHAnsi"/>
+              </w:rPr>
               <w:t>Evaluación de la marcha del proceso para realizar rectificaciones o ratificaciones de los diferentes aspectos.</w:t>
             </w:r>
           </w:p>
-          <w:p/>
-          <w:p>
-            <w:r>
+          <w:p>
+            <w:pPr>
+              <w:rPr>
+                <w:rFonts w:asciiTheme="majorHAnsi" w:hAnsiTheme="majorHAnsi" w:cstheme="majorHAnsi"/>
+              </w:rPr>
+            </w:pPr>
+          </w:p>
+          <w:p>
+            <w:pPr>
+              <w:rPr>
+                <w:rFonts w:asciiTheme="majorHAnsi" w:hAnsiTheme="majorHAnsi" w:cstheme="majorHAnsi"/>
+              </w:rPr>
+            </w:pPr>
+            <w:r>
+              <w:rPr>
+                <w:rFonts w:asciiTheme="majorHAnsi" w:hAnsiTheme="majorHAnsi" w:cstheme="majorHAnsi"/>
+              </w:rPr>
               <w:t>Interpretación de consignas por parte de los alumnos</w:t>
             </w:r>
           </w:p>
-          <w:p/>
-          <w:p>
-            <w:r>
+          <w:p>
+            <w:pPr>
+              <w:rPr>
+                <w:rFonts w:asciiTheme="majorHAnsi" w:hAnsiTheme="majorHAnsi" w:cstheme="majorHAnsi"/>
+              </w:rPr>
+            </w:pPr>
+          </w:p>
+          <w:p>
+            <w:pPr>
+              <w:rPr>
+                <w:rFonts w:asciiTheme="majorHAnsi" w:hAnsiTheme="majorHAnsi" w:cstheme="majorHAnsi"/>
+              </w:rPr>
+            </w:pPr>
+            <w:r>
+              <w:rPr>
+                <w:rFonts w:asciiTheme="majorHAnsi" w:hAnsiTheme="majorHAnsi" w:cstheme="majorHAnsi"/>
+              </w:rPr>
               <w:t>Respeto por las normas de seguridad y de trabajo</w:t>
             </w:r>
           </w:p>
-          <w:p/>
-          <w:p>
-            <w:r>
-              <w:t>Entrega de los trabajos en tiempo y forma</w:t>
-            </w:r>
-            <w:r>
-              <w:t>.</w:t>
-            </w:r>
-          </w:p>
-          <w:p/>
-          <w:p>
-            <w:r>
+          <w:p>
+            <w:pPr>
+              <w:rPr>
+                <w:rFonts w:asciiTheme="majorHAnsi" w:hAnsiTheme="majorHAnsi" w:cstheme="majorHAnsi"/>
+              </w:rPr>
+            </w:pPr>
+          </w:p>
+          <w:p>
+            <w:pPr>
+              <w:rPr>
+                <w:rFonts w:asciiTheme="majorHAnsi" w:hAnsiTheme="majorHAnsi" w:cstheme="majorHAnsi"/>
+              </w:rPr>
+            </w:pPr>
+            <w:r>
+              <w:rPr>
+                <w:rFonts w:asciiTheme="majorHAnsi" w:hAnsiTheme="majorHAnsi" w:cstheme="majorHAnsi"/>
+              </w:rPr>
+              <w:t>Entrega de los trabajos en tiempo y forma.</w:t>
+            </w:r>
+          </w:p>
+          <w:p>
+            <w:pPr>
+              <w:rPr>
+                <w:rFonts w:asciiTheme="majorHAnsi" w:hAnsiTheme="majorHAnsi" w:cstheme="majorHAnsi"/>
+              </w:rPr>
+            </w:pPr>
+          </w:p>
+          <w:p>
+            <w:pPr>
+              <w:rPr>
+                <w:rFonts w:asciiTheme="majorHAnsi" w:hAnsiTheme="majorHAnsi" w:cstheme="majorHAnsi"/>
+              </w:rPr>
+            </w:pPr>
+            <w:r>
+              <w:rPr>
+                <w:rFonts w:asciiTheme="majorHAnsi" w:hAnsiTheme="majorHAnsi" w:cstheme="majorHAnsi"/>
+              </w:rPr>
               <w:t>Participación en clase.</w:t>
             </w:r>
           </w:p>
-          <w:p/>
-          <w:p>
-            <w:r>
+          <w:p>
+            <w:pPr>
+              <w:rPr>
+                <w:rFonts w:asciiTheme="majorHAnsi" w:hAnsiTheme="majorHAnsi" w:cstheme="majorHAnsi"/>
+              </w:rPr>
+            </w:pPr>
+          </w:p>
+          <w:p>
+            <w:pPr>
+              <w:rPr>
+                <w:rFonts w:asciiTheme="majorHAnsi" w:hAnsiTheme="majorHAnsi" w:cstheme="majorHAnsi"/>
+              </w:rPr>
+            </w:pPr>
+            <w:r>
+              <w:rPr>
+                <w:rFonts w:asciiTheme="majorHAnsi" w:hAnsiTheme="majorHAnsi" w:cstheme="majorHAnsi"/>
+              </w:rPr>
               <w:t>Realización de informes técnicos oral y escrito.</w:t>
             </w:r>
           </w:p>
-          <w:p/>
-          <w:p>
-            <w:r>
+          <w:p>
+            <w:pPr>
+              <w:rPr>
+                <w:rFonts w:asciiTheme="majorHAnsi" w:hAnsiTheme="majorHAnsi" w:cstheme="majorHAnsi"/>
+              </w:rPr>
+            </w:pPr>
+          </w:p>
+          <w:p>
+            <w:pPr>
+              <w:rPr>
+                <w:rFonts w:asciiTheme="majorHAnsi" w:hAnsiTheme="majorHAnsi" w:cstheme="majorHAnsi"/>
+              </w:rPr>
+            </w:pPr>
+            <w:r>
+              <w:rPr>
+                <w:rFonts w:asciiTheme="majorHAnsi" w:hAnsiTheme="majorHAnsi" w:cstheme="majorHAnsi"/>
+              </w:rPr>
               <w:t>Evaluación escrita sobre temas teóricos.</w:t>
             </w:r>
           </w:p>
-          <w:p/>
-          <w:p>
-            <w:pPr>
-              <w:rPr>
-                <w:rFonts w:asciiTheme="majorHAnsi" w:hAnsiTheme="majorHAnsi" w:cstheme="majorHAnsi"/>
-              </w:rPr>
-            </w:pPr>
-            <w:r>
+          <w:p>
+            <w:pPr>
+              <w:rPr>
+                <w:rFonts w:asciiTheme="majorHAnsi" w:hAnsiTheme="majorHAnsi" w:cstheme="majorHAnsi"/>
+              </w:rPr>
+            </w:pPr>
+          </w:p>
+          <w:p>
+            <w:pPr>
+              <w:rPr>
+                <w:rFonts w:asciiTheme="majorHAnsi" w:hAnsiTheme="majorHAnsi" w:cstheme="majorHAnsi"/>
+              </w:rPr>
+            </w:pPr>
+            <w:r>
+              <w:rPr>
+                <w:rFonts w:asciiTheme="majorHAnsi" w:hAnsiTheme="majorHAnsi" w:cstheme="majorHAnsi"/>
+              </w:rPr>
               <w:t>Las producciones parciales y terminadas de los estudiantes</w:t>
             </w:r>
           </w:p>
         </w:tc>
         <w:tc>
           <w:tcPr>
-            <w:tcW w:w="1276" w:type="dxa"/>
+            <w:tcW w:w="1418" w:type="dxa"/>
             <w:tcBorders>
               <w:top w:val="single" w:sz="4" w:space="0" w:color="000000"/>
               <w:left w:val="single" w:sz="4" w:space="0" w:color="000000"/>
@@ -4801,6 +5181,72 @@
                 <w:rFonts w:asciiTheme="majorHAnsi" w:hAnsiTheme="majorHAnsi" w:cstheme="majorHAnsi"/>
               </w:rPr>
             </w:pPr>
+            <w:r>
+              <w:rPr>
+                <w:rFonts w:asciiTheme="majorHAnsi" w:hAnsiTheme="majorHAnsi" w:cstheme="majorHAnsi"/>
+              </w:rPr>
+              <w:t xml:space="preserve">Se adaptan las estrategias de enseñanza de a acuerdo a los recursos disponibles en el momento y en la institución </w:t>
+            </w:r>
+          </w:p>
+          <w:p>
+            <w:pPr>
+              <w:rPr>
+                <w:rFonts w:asciiTheme="majorHAnsi" w:hAnsiTheme="majorHAnsi" w:cstheme="majorHAnsi"/>
+              </w:rPr>
+            </w:pPr>
+          </w:p>
+          <w:p>
+            <w:pPr>
+              <w:rPr>
+                <w:rFonts w:asciiTheme="majorHAnsi" w:hAnsiTheme="majorHAnsi" w:cstheme="majorHAnsi"/>
+              </w:rPr>
+            </w:pPr>
+          </w:p>
+          <w:p>
+            <w:pPr>
+              <w:rPr>
+                <w:rFonts w:asciiTheme="majorHAnsi" w:hAnsiTheme="majorHAnsi" w:cstheme="majorHAnsi"/>
+              </w:rPr>
+            </w:pPr>
+          </w:p>
+          <w:p>
+            <w:pPr>
+              <w:rPr>
+                <w:rFonts w:asciiTheme="majorHAnsi" w:hAnsiTheme="majorHAnsi" w:cstheme="majorHAnsi"/>
+              </w:rPr>
+            </w:pPr>
+          </w:p>
+          <w:p>
+            <w:pPr>
+              <w:rPr>
+                <w:rFonts w:asciiTheme="majorHAnsi" w:hAnsiTheme="majorHAnsi" w:cstheme="majorHAnsi"/>
+              </w:rPr>
+            </w:pPr>
+          </w:p>
+          <w:p>
+            <w:pPr>
+              <w:rPr>
+                <w:rFonts w:asciiTheme="majorHAnsi" w:hAnsiTheme="majorHAnsi" w:cstheme="majorHAnsi"/>
+              </w:rPr>
+            </w:pPr>
+            <w:r>
+              <w:rPr>
+                <w:rFonts w:asciiTheme="majorHAnsi" w:hAnsiTheme="majorHAnsi" w:cstheme="majorHAnsi"/>
+              </w:rPr>
+              <w:t xml:space="preserve">La realización del cuaderno de caligrafía </w:t>
+            </w:r>
+            <w:r>
+              <w:rPr>
+                <w:rFonts w:asciiTheme="majorHAnsi" w:hAnsiTheme="majorHAnsi" w:cstheme="majorHAnsi"/>
+              </w:rPr>
+              <w:t>técnica será</w:t>
+            </w:r>
+            <w:r>
+              <w:rPr>
+                <w:rFonts w:asciiTheme="majorHAnsi" w:hAnsiTheme="majorHAnsi" w:cstheme="majorHAnsi"/>
+              </w:rPr>
+              <w:t xml:space="preserve">  a lo largo de todo el año </w:t>
+            </w:r>
           </w:p>
         </w:tc>
       </w:tr>
@@ -4810,7 +5256,7 @@
         </w:trPr>
         <w:tc>
           <w:tcPr>
-            <w:tcW w:w="2982" w:type="dxa"/>
+            <w:tcW w:w="2415" w:type="dxa"/>
             <w:tcBorders>
               <w:top w:val="single" w:sz="4" w:space="0" w:color="000000"/>
               <w:left w:val="single" w:sz="4" w:space="0" w:color="000000"/>
@@ -4833,7 +5279,7 @@
         </w:tc>
         <w:tc>
           <w:tcPr>
-            <w:tcW w:w="15639" w:type="dxa"/>
+            <w:tcW w:w="16206" w:type="dxa"/>
             <w:gridSpan w:val="6"/>
             <w:tcBorders>
               <w:top w:val="single" w:sz="4" w:space="0" w:color="000000"/>
@@ -4868,22 +5314,6 @@
           <w:pgMar w:top="765" w:right="851" w:bottom="1134" w:left="851" w:header="709" w:footer="709" w:gutter="0"/>
           <w:cols w:space="720"/>
         </w:sectPr>
-      </w:pPr>
-    </w:p>
-    <w:p>
-      <w:pPr>
-        <w:widowControl w:val="0"/>
-        <w:pBdr>
-          <w:top w:val="nil"/>
-          <w:left w:val="nil"/>
-          <w:bottom w:val="nil"/>
-          <w:right w:val="nil"/>
-          <w:between w:val="nil"/>
-        </w:pBdr>
-        <w:spacing w:line="276" w:lineRule="auto"/>
-        <w:rPr>
-          <w:rFonts w:asciiTheme="majorHAnsi" w:hAnsiTheme="majorHAnsi" w:cstheme="majorHAnsi"/>
-        </w:rPr>
       </w:pPr>
     </w:p>
     <w:tbl>
@@ -4930,6 +5360,7 @@
                 <w:rFonts w:asciiTheme="majorHAnsi" w:eastAsia="Verdana" w:hAnsiTheme="majorHAnsi" w:cstheme="majorHAnsi"/>
                 <w:b/>
               </w:rPr>
+              <w:lastRenderedPageBreak/>
               <w:t>BIBLIOGRAFÍA</w:t>
             </w:r>
           </w:p>
@@ -5031,12 +5462,12 @@
           <w:p>
             <w:pPr>
               <w:rPr>
-                <w:rFonts w:ascii="Arial" w:hAnsi="Arial" w:cs="Arial"/>
-              </w:rPr>
-            </w:pPr>
-            <w:r>
-              <w:rPr>
-                <w:rFonts w:ascii="Arial" w:hAnsi="Arial" w:cs="Arial"/>
+                <w:rFonts w:asciiTheme="majorHAnsi" w:hAnsiTheme="majorHAnsi" w:cstheme="majorHAnsi"/>
+              </w:rPr>
+            </w:pPr>
+            <w:r>
+              <w:rPr>
+                <w:rFonts w:asciiTheme="majorHAnsi" w:hAnsiTheme="majorHAnsi" w:cstheme="majorHAnsi"/>
               </w:rPr>
               <w:t>Manual de normas IRAM.</w:t>
             </w:r>
@@ -5044,26 +5475,26 @@
           <w:p>
             <w:pPr>
               <w:rPr>
-                <w:rFonts w:ascii="Arial" w:hAnsi="Arial" w:cs="Arial"/>
-              </w:rPr>
-            </w:pPr>
-            <w:r>
-              <w:rPr>
-                <w:rFonts w:ascii="Arial" w:hAnsi="Arial" w:cs="Arial"/>
+                <w:rFonts w:asciiTheme="majorHAnsi" w:hAnsiTheme="majorHAnsi" w:cstheme="majorHAnsi"/>
+              </w:rPr>
+            </w:pPr>
+            <w:r>
+              <w:rPr>
+                <w:rFonts w:asciiTheme="majorHAnsi" w:hAnsiTheme="majorHAnsi" w:cstheme="majorHAnsi"/>
               </w:rPr>
               <w:t>Manual de caligrafía “</w:t>
             </w:r>
             <w:proofErr w:type="spellStart"/>
             <w:r>
               <w:rPr>
-                <w:rFonts w:ascii="Arial" w:hAnsi="Arial" w:cs="Arial"/>
+                <w:rFonts w:asciiTheme="majorHAnsi" w:hAnsiTheme="majorHAnsi" w:cstheme="majorHAnsi"/>
               </w:rPr>
               <w:t>tecniletras</w:t>
             </w:r>
             <w:proofErr w:type="spellEnd"/>
             <w:r>
               <w:rPr>
-                <w:rFonts w:ascii="Arial" w:hAnsi="Arial" w:cs="Arial"/>
+                <w:rFonts w:asciiTheme="majorHAnsi" w:hAnsiTheme="majorHAnsi" w:cstheme="majorHAnsi"/>
               </w:rPr>
               <w:t>”</w:t>
             </w:r>
@@ -5078,47 +5509,21 @@
           <w:p>
             <w:pPr>
               <w:rPr>
-                <w:rFonts w:ascii="Arial" w:hAnsi="Arial" w:cs="Arial"/>
-              </w:rPr>
-            </w:pPr>
-          </w:p>
-          <w:p>
-            <w:pPr>
-              <w:rPr>
-                <w:rFonts w:asciiTheme="majorHAnsi" w:eastAsia="Arial" w:hAnsiTheme="majorHAnsi" w:cstheme="majorHAnsi"/>
-              </w:rPr>
-            </w:pPr>
-            <w:r>
-              <w:rPr>
-                <w:rFonts w:ascii="Arial" w:hAnsi="Arial" w:cs="Arial"/>
-              </w:rPr>
-              <w:t>Página</w:t>
-            </w:r>
-            <w:r>
-              <w:rPr>
-                <w:rFonts w:ascii="Arial" w:hAnsi="Arial" w:cs="Arial"/>
-              </w:rPr>
-              <w:t xml:space="preserve"> </w:t>
-            </w:r>
-            <w:proofErr w:type="gramStart"/>
-            <w:r>
-              <w:rPr>
-                <w:rFonts w:ascii="Arial" w:hAnsi="Arial" w:cs="Arial"/>
-              </w:rPr>
-              <w:t>Web :</w:t>
-            </w:r>
-            <w:proofErr w:type="gramEnd"/>
-            <w:r>
-              <w:rPr>
-                <w:rFonts w:ascii="Arial" w:hAnsi="Arial" w:cs="Arial"/>
-              </w:rPr>
-              <w:t xml:space="preserve">Tecnología-Tecnica.com.ar </w:t>
-            </w:r>
-            <w:r>
-              <w:rPr>
-                <w:rFonts w:ascii="Arial" w:hAnsi="Arial" w:cs="Arial"/>
-              </w:rPr>
-              <w:t>Pagina</w:t>
+                <w:rFonts w:asciiTheme="majorHAnsi" w:hAnsiTheme="majorHAnsi" w:cstheme="majorHAnsi"/>
+              </w:rPr>
+            </w:pPr>
+          </w:p>
+          <w:p>
+            <w:pPr>
+              <w:rPr>
+                <w:rFonts w:asciiTheme="majorHAnsi" w:eastAsia="Arial" w:hAnsiTheme="majorHAnsi" w:cstheme="majorHAnsi"/>
+              </w:rPr>
+            </w:pPr>
+            <w:r>
+              <w:rPr>
+                <w:rFonts w:asciiTheme="majorHAnsi" w:hAnsiTheme="majorHAnsi" w:cstheme="majorHAnsi"/>
+              </w:rPr>
+              <w:t>Página Web :Tecnología-Tecnica.com.ar Pagina</w:t>
             </w:r>
           </w:p>
           <w:p>
@@ -5143,12 +5548,12 @@
           <w:p>
             <w:pPr>
               <w:rPr>
-                <w:rFonts w:ascii="Arial" w:hAnsi="Arial" w:cs="Arial"/>
-              </w:rPr>
-            </w:pPr>
-            <w:r>
-              <w:rPr>
-                <w:rFonts w:ascii="Arial" w:hAnsi="Arial" w:cs="Arial"/>
+                <w:rFonts w:asciiTheme="majorHAnsi" w:hAnsiTheme="majorHAnsi" w:cstheme="majorHAnsi"/>
+              </w:rPr>
+            </w:pPr>
+            <w:r>
+              <w:rPr>
+                <w:rFonts w:asciiTheme="majorHAnsi" w:hAnsiTheme="majorHAnsi" w:cstheme="majorHAnsi"/>
               </w:rPr>
               <w:t>Manual de normas IRAM.</w:t>
             </w:r>
@@ -5156,26 +5561,26 @@
           <w:p>
             <w:pPr>
               <w:rPr>
-                <w:rFonts w:ascii="Arial" w:hAnsi="Arial" w:cs="Arial"/>
-              </w:rPr>
-            </w:pPr>
-          </w:p>
-          <w:p>
-            <w:pPr>
-              <w:rPr>
-                <w:rFonts w:ascii="Arial" w:hAnsi="Arial" w:cs="Arial"/>
-              </w:rPr>
-            </w:pPr>
-            <w:r>
-              <w:rPr>
-                <w:rFonts w:ascii="Arial" w:hAnsi="Arial" w:cs="Arial"/>
+                <w:rFonts w:asciiTheme="majorHAnsi" w:hAnsiTheme="majorHAnsi" w:cstheme="majorHAnsi"/>
+              </w:rPr>
+            </w:pPr>
+          </w:p>
+          <w:p>
+            <w:pPr>
+              <w:rPr>
+                <w:rFonts w:asciiTheme="majorHAnsi" w:hAnsiTheme="majorHAnsi" w:cstheme="majorHAnsi"/>
+              </w:rPr>
+            </w:pPr>
+            <w:r>
+              <w:rPr>
+                <w:rFonts w:asciiTheme="majorHAnsi" w:hAnsiTheme="majorHAnsi" w:cstheme="majorHAnsi"/>
                 <w:lang w:val="es-AR"/>
               </w:rPr>
               <w:t>"</w:t>
             </w:r>
             <w:r>
               <w:rPr>
-                <w:rFonts w:ascii="Arial" w:hAnsi="Arial" w:cs="Arial"/>
+                <w:rFonts w:asciiTheme="majorHAnsi" w:hAnsiTheme="majorHAnsi" w:cstheme="majorHAnsi"/>
               </w:rPr>
               <w:t>De dibujo técnico Autor Jorge, Comas</w:t>
             </w:r>
@@ -5183,12 +5588,12 @@
           <w:p>
             <w:pPr>
               <w:rPr>
-                <w:rFonts w:ascii="Arial" w:hAnsi="Arial" w:cs="Arial"/>
-              </w:rPr>
-            </w:pPr>
-            <w:r>
-              <w:rPr>
-                <w:rFonts w:ascii="Arial" w:hAnsi="Arial" w:cs="Arial"/>
+                <w:rFonts w:asciiTheme="majorHAnsi" w:hAnsiTheme="majorHAnsi" w:cstheme="majorHAnsi"/>
+              </w:rPr>
+            </w:pPr>
+            <w:r>
+              <w:rPr>
+                <w:rFonts w:asciiTheme="majorHAnsi" w:hAnsiTheme="majorHAnsi" w:cstheme="majorHAnsi"/>
               </w:rPr>
               <w:t>Dibujo técnico Autor: Henry Spencer</w:t>
             </w:r>
@@ -5196,12 +5601,12 @@
           <w:p>
             <w:pPr>
               <w:rPr>
-                <w:rFonts w:ascii="Arial" w:hAnsi="Arial" w:cs="Arial"/>
-              </w:rPr>
-            </w:pPr>
-            <w:r>
-              <w:rPr>
-                <w:rFonts w:ascii="Arial" w:hAnsi="Arial" w:cs="Arial"/>
+                <w:rFonts w:asciiTheme="majorHAnsi" w:hAnsiTheme="majorHAnsi" w:cstheme="majorHAnsi"/>
+              </w:rPr>
+            </w:pPr>
+            <w:r>
+              <w:rPr>
+                <w:rFonts w:asciiTheme="majorHAnsi" w:hAnsiTheme="majorHAnsi" w:cstheme="majorHAnsi"/>
               </w:rPr>
               <w:t>Letras y dibujo técnico Autor Fernando Videla</w:t>
             </w:r>
@@ -5209,12 +5614,12 @@
           <w:p>
             <w:pPr>
               <w:rPr>
-                <w:rFonts w:ascii="Arial" w:hAnsi="Arial" w:cs="Arial"/>
-              </w:rPr>
-            </w:pPr>
-            <w:r>
-              <w:rPr>
-                <w:rFonts w:ascii="Arial" w:hAnsi="Arial" w:cs="Arial"/>
+                <w:rFonts w:asciiTheme="majorHAnsi" w:hAnsiTheme="majorHAnsi" w:cstheme="majorHAnsi"/>
+              </w:rPr>
+            </w:pPr>
+            <w:r>
+              <w:rPr>
+                <w:rFonts w:asciiTheme="majorHAnsi" w:hAnsiTheme="majorHAnsi" w:cstheme="majorHAnsi"/>
               </w:rPr>
               <w:t>Manual de Normas IRAM de Dibujo técnico</w:t>
             </w:r>
@@ -5222,13 +5627,13 @@
           <w:p>
             <w:pPr>
               <w:rPr>
-                <w:rFonts w:ascii="Arial" w:hAnsi="Arial" w:cs="Arial"/>
+                <w:rFonts w:asciiTheme="majorHAnsi" w:hAnsiTheme="majorHAnsi" w:cstheme="majorHAnsi"/>
                 <w:lang w:val="en-US"/>
               </w:rPr>
             </w:pPr>
             <w:r>
               <w:rPr>
-                <w:rFonts w:ascii="Arial" w:hAnsi="Arial" w:cs="Arial"/>
+                <w:rFonts w:asciiTheme="majorHAnsi" w:hAnsiTheme="majorHAnsi" w:cstheme="majorHAnsi"/>
                 <w:lang w:val="en-US"/>
               </w:rPr>
               <w:t>www</w:t>
@@ -5237,7 +5642,7 @@
               <w:r>
                 <w:rPr>
                   <w:rStyle w:val="Hipervnculo"/>
-                  <w:rFonts w:ascii="Arial" w:hAnsi="Arial" w:cs="Arial"/>
+                  <w:rFonts w:asciiTheme="majorHAnsi" w:hAnsiTheme="majorHAnsi" w:cstheme="majorHAnsi"/>
                   <w:lang w:val="en-US"/>
                 </w:rPr>
                 <w:t>.areatecnologica.com/proyectos</w:t>
@@ -5245,7 +5650,7 @@
             </w:hyperlink>
             <w:r>
               <w:rPr>
-                <w:rFonts w:ascii="Arial" w:hAnsi="Arial" w:cs="Arial"/>
+                <w:rFonts w:asciiTheme="majorHAnsi" w:hAnsiTheme="majorHAnsi" w:cstheme="majorHAnsi"/>
                 <w:lang w:val="en-US"/>
               </w:rPr>
               <w:t xml:space="preserve"> taller.html</w:t>
@@ -5254,7 +5659,7 @@
           <w:p>
             <w:pPr>
               <w:rPr>
-                <w:rFonts w:ascii="Arial" w:hAnsi="Arial" w:cs="Arial"/>
+                <w:rFonts w:asciiTheme="majorHAnsi" w:hAnsiTheme="majorHAnsi" w:cstheme="majorHAnsi"/>
                 <w:lang w:val="en-US"/>
               </w:rPr>
             </w:pPr>
@@ -5262,7 +5667,7 @@
           <w:p>
             <w:pPr>
               <w:rPr>
-                <w:rFonts w:ascii="Arial" w:hAnsi="Arial" w:cs="Arial"/>
+                <w:rFonts w:asciiTheme="majorHAnsi" w:hAnsiTheme="majorHAnsi" w:cstheme="majorHAnsi"/>
                 <w:lang w:val="en-US"/>
               </w:rPr>
             </w:pPr>
@@ -5275,53 +5680,9 @@
             </w:pPr>
             <w:r>
               <w:rPr>
-                <w:rFonts w:ascii="Arial" w:hAnsi="Arial" w:cs="Arial"/>
-              </w:rPr>
-              <w:t>Página</w:t>
-            </w:r>
-            <w:r>
-              <w:rPr>
-                <w:rFonts w:ascii="Arial" w:hAnsi="Arial" w:cs="Arial"/>
-              </w:rPr>
-              <w:t xml:space="preserve"> </w:t>
-            </w:r>
-            <w:proofErr w:type="gramStart"/>
-            <w:r>
-              <w:rPr>
-                <w:rFonts w:ascii="Arial" w:hAnsi="Arial" w:cs="Arial"/>
-              </w:rPr>
-              <w:t>Web :</w:t>
-            </w:r>
-            <w:proofErr w:type="gramEnd"/>
-            <w:r>
-              <w:rPr>
-                <w:rFonts w:ascii="Arial" w:hAnsi="Arial" w:cs="Arial"/>
-              </w:rPr>
-              <w:t xml:space="preserve">Tecnología-Tecnica.com.ar </w:t>
-            </w:r>
-            <w:r>
-              <w:rPr>
-                <w:rFonts w:ascii="Arial" w:hAnsi="Arial" w:cs="Arial"/>
-              </w:rPr>
-              <w:t>Pagina</w:t>
-            </w:r>
-            <w:r>
-              <w:rPr>
-                <w:rFonts w:ascii="Arial" w:hAnsi="Arial" w:cs="Arial"/>
-              </w:rPr>
-              <w:t xml:space="preserve"> del Profesor </w:t>
-            </w:r>
-            <w:r>
-              <w:rPr>
-                <w:rFonts w:ascii="Arial" w:hAnsi="Arial" w:cs="Arial"/>
-              </w:rPr>
-              <w:t>Néstor</w:t>
-            </w:r>
-            <w:r>
-              <w:rPr>
-                <w:rFonts w:ascii="Arial" w:hAnsi="Arial" w:cs="Arial"/>
-              </w:rPr>
-              <w:t xml:space="preserve"> Horacio  Castiñeira</w:t>
+                <w:rFonts w:asciiTheme="majorHAnsi" w:hAnsiTheme="majorHAnsi" w:cstheme="majorHAnsi"/>
+              </w:rPr>
+              <w:t>Página Web :Tecnología-Tecnica.com.ar Pagina del Profesor Néstor Horacio  Castiñeira</w:t>
             </w:r>
           </w:p>
         </w:tc>
@@ -6948,6 +7309,119 @@
     </w:lvl>
   </w:abstractNum>
   <w:abstractNum w:abstractNumId="2" w15:restartNumberingAfterBreak="0">
+    <w:nsid w:val="361E5B53"/>
+    <w:multiLevelType w:val="hybridMultilevel"/>
+    <w:tmpl w:val="6C5C8782"/>
+    <w:lvl w:ilvl="0" w:tplc="2C0A0001">
+      <w:start w:val="1"/>
+      <w:numFmt w:val="bullet"/>
+      <w:lvlText w:val=""/>
+      <w:lvlJc w:val="left"/>
+      <w:pPr>
+        <w:ind w:left="720" w:hanging="360"/>
+      </w:pPr>
+      <w:rPr>
+        <w:rFonts w:ascii="Symbol" w:hAnsi="Symbol" w:hint="default"/>
+      </w:rPr>
+    </w:lvl>
+    <w:lvl w:ilvl="1" w:tplc="2C0A0003" w:tentative="1">
+      <w:start w:val="1"/>
+      <w:numFmt w:val="bullet"/>
+      <w:lvlText w:val="o"/>
+      <w:lvlJc w:val="left"/>
+      <w:pPr>
+        <w:ind w:left="1440" w:hanging="360"/>
+      </w:pPr>
+      <w:rPr>
+        <w:rFonts w:ascii="Courier New" w:hAnsi="Courier New" w:cs="Courier New" w:hint="default"/>
+      </w:rPr>
+    </w:lvl>
+    <w:lvl w:ilvl="2" w:tplc="2C0A0005" w:tentative="1">
+      <w:start w:val="1"/>
+      <w:numFmt w:val="bullet"/>
+      <w:lvlText w:val=""/>
+      <w:lvlJc w:val="left"/>
+      <w:pPr>
+        <w:ind w:left="2160" w:hanging="360"/>
+      </w:pPr>
+      <w:rPr>
+        <w:rFonts w:ascii="Wingdings" w:hAnsi="Wingdings" w:hint="default"/>
+      </w:rPr>
+    </w:lvl>
+    <w:lvl w:ilvl="3" w:tplc="2C0A0001" w:tentative="1">
+      <w:start w:val="1"/>
+      <w:numFmt w:val="bullet"/>
+      <w:lvlText w:val=""/>
+      <w:lvlJc w:val="left"/>
+      <w:pPr>
+        <w:ind w:left="2880" w:hanging="360"/>
+      </w:pPr>
+      <w:rPr>
+        <w:rFonts w:ascii="Symbol" w:hAnsi="Symbol" w:hint="default"/>
+      </w:rPr>
+    </w:lvl>
+    <w:lvl w:ilvl="4" w:tplc="2C0A0003" w:tentative="1">
+      <w:start w:val="1"/>
+      <w:numFmt w:val="bullet"/>
+      <w:lvlText w:val="o"/>
+      <w:lvlJc w:val="left"/>
+      <w:pPr>
+        <w:ind w:left="3600" w:hanging="360"/>
+      </w:pPr>
+      <w:rPr>
+        <w:rFonts w:ascii="Courier New" w:hAnsi="Courier New" w:cs="Courier New" w:hint="default"/>
+      </w:rPr>
+    </w:lvl>
+    <w:lvl w:ilvl="5" w:tplc="2C0A0005" w:tentative="1">
+      <w:start w:val="1"/>
+      <w:numFmt w:val="bullet"/>
+      <w:lvlText w:val=""/>
+      <w:lvlJc w:val="left"/>
+      <w:pPr>
+        <w:ind w:left="4320" w:hanging="360"/>
+      </w:pPr>
+      <w:rPr>
+        <w:rFonts w:ascii="Wingdings" w:hAnsi="Wingdings" w:hint="default"/>
+      </w:rPr>
+    </w:lvl>
+    <w:lvl w:ilvl="6" w:tplc="2C0A0001" w:tentative="1">
+      <w:start w:val="1"/>
+      <w:numFmt w:val="bullet"/>
+      <w:lvlText w:val=""/>
+      <w:lvlJc w:val="left"/>
+      <w:pPr>
+        <w:ind w:left="5040" w:hanging="360"/>
+      </w:pPr>
+      <w:rPr>
+        <w:rFonts w:ascii="Symbol" w:hAnsi="Symbol" w:hint="default"/>
+      </w:rPr>
+    </w:lvl>
+    <w:lvl w:ilvl="7" w:tplc="2C0A0003" w:tentative="1">
+      <w:start w:val="1"/>
+      <w:numFmt w:val="bullet"/>
+      <w:lvlText w:val="o"/>
+      <w:lvlJc w:val="left"/>
+      <w:pPr>
+        <w:ind w:left="5760" w:hanging="360"/>
+      </w:pPr>
+      <w:rPr>
+        <w:rFonts w:ascii="Courier New" w:hAnsi="Courier New" w:cs="Courier New" w:hint="default"/>
+      </w:rPr>
+    </w:lvl>
+    <w:lvl w:ilvl="8" w:tplc="2C0A0005" w:tentative="1">
+      <w:start w:val="1"/>
+      <w:numFmt w:val="bullet"/>
+      <w:lvlText w:val=""/>
+      <w:lvlJc w:val="left"/>
+      <w:pPr>
+        <w:ind w:left="6480" w:hanging="360"/>
+      </w:pPr>
+      <w:rPr>
+        <w:rFonts w:ascii="Wingdings" w:hAnsi="Wingdings" w:hint="default"/>
+      </w:rPr>
+    </w:lvl>
+  </w:abstractNum>
+  <w:abstractNum w:abstractNumId="3" w15:restartNumberingAfterBreak="0">
     <w:nsid w:val="42033524"/>
     <w:multiLevelType w:val="multilevel"/>
     <w:tmpl w:val="D264D05C"/>
@@ -7069,7 +7543,7 @@
       </w:rPr>
     </w:lvl>
   </w:abstractNum>
-  <w:abstractNum w:abstractNumId="3" w15:restartNumberingAfterBreak="0">
+  <w:abstractNum w:abstractNumId="4" w15:restartNumberingAfterBreak="0">
     <w:nsid w:val="561700EB"/>
     <w:multiLevelType w:val="multilevel"/>
     <w:tmpl w:val="CF847D3C"/>
@@ -7162,7 +7636,7 @@
       </w:pPr>
     </w:lvl>
   </w:abstractNum>
-  <w:abstractNum w:abstractNumId="4" w15:restartNumberingAfterBreak="0">
+  <w:abstractNum w:abstractNumId="5" w15:restartNumberingAfterBreak="0">
     <w:nsid w:val="588770E7"/>
     <w:multiLevelType w:val="multilevel"/>
     <w:tmpl w:val="336AF222"/>
@@ -7275,7 +7749,7 @@
       </w:rPr>
     </w:lvl>
   </w:abstractNum>
-  <w:abstractNum w:abstractNumId="5" w15:restartNumberingAfterBreak="0">
+  <w:abstractNum w:abstractNumId="6" w15:restartNumberingAfterBreak="0">
     <w:nsid w:val="6B973F5F"/>
     <w:multiLevelType w:val="multilevel"/>
     <w:tmpl w:val="B8F2ABDC"/>
@@ -7401,19 +7875,22 @@
     <w:abstractNumId w:val="0"/>
   </w:num>
   <w:num w:numId="2" w16cid:durableId="1857306734">
+    <w:abstractNumId w:val="6"/>
+  </w:num>
+  <w:num w:numId="3" w16cid:durableId="1943298528">
+    <w:abstractNumId w:val="3"/>
+  </w:num>
+  <w:num w:numId="4" w16cid:durableId="1237208777">
     <w:abstractNumId w:val="5"/>
   </w:num>
-  <w:num w:numId="3" w16cid:durableId="1943298528">
-    <w:abstractNumId w:val="2"/>
-  </w:num>
-  <w:num w:numId="4" w16cid:durableId="1237208777">
+  <w:num w:numId="5" w16cid:durableId="2121339126">
     <w:abstractNumId w:val="4"/>
-  </w:num>
-  <w:num w:numId="5" w16cid:durableId="2121339126">
-    <w:abstractNumId w:val="3"/>
   </w:num>
   <w:num w:numId="6" w16cid:durableId="515533455">
     <w:abstractNumId w:val="1"/>
+  </w:num>
+  <w:num w:numId="7" w16cid:durableId="301614573">
+    <w:abstractNumId w:val="2"/>
   </w:num>
 </w:numbering>
 </file>

</xml_diff>

<commit_message>
modificacion de planificaciones sin diagnostico y readecuacion de contenidos incluyendo como eje trasversal ESI, IDENTIDAD DE GENERO Y SEGURIDAD
</commit_message>
<xml_diff>
--- a/src/assets/planificaciones/primero/Planificacion LT 1.docx
+++ b/src/assets/planificaciones/primero/Planificacion LT 1.docx
@@ -1,6 +1,6 @@
 
 <file path=word/document.xml><?xml version="1.0" encoding="utf-8"?>
-<w:document xmlns:wpc="http://schemas.microsoft.com/office/word/2010/wordprocessingCanvas" xmlns:cx="http://schemas.microsoft.com/office/drawing/2014/chartex" xmlns:cx1="http://schemas.microsoft.com/office/drawing/2015/9/8/chartex" xmlns:cx2="http://schemas.microsoft.com/office/drawing/2015/10/21/chartex" xmlns:cx3="http://schemas.microsoft.com/office/drawing/2016/5/9/chartex" xmlns:cx4="http://schemas.microsoft.com/office/drawing/2016/5/10/chartex" xmlns:cx5="http://schemas.microsoft.com/office/drawing/2016/5/11/chartex" xmlns:cx6="http://schemas.microsoft.com/office/drawing/2016/5/12/chartex" xmlns:cx7="http://schemas.microsoft.com/office/drawing/2016/5/13/chartex" xmlns:cx8="http://schemas.microsoft.com/office/drawing/2016/5/14/chartex" xmlns:mc="http://schemas.openxmlformats.org/markup-compatibility/2006" xmlns:aink="http://schemas.microsoft.com/office/drawing/2016/ink" xmlns:am3d="http://schemas.microsoft.com/office/drawing/2017/model3d" xmlns:o="urn:schemas-microsoft-com:office:office" xmlns:oel="http://schemas.microsoft.com/office/2019/extlst" xmlns:r="http://schemas.openxmlformats.org/officeDocument/2006/relationships" xmlns:m="http://schemas.openxmlformats.org/officeDocument/2006/math" xmlns:v="urn:schemas-microsoft-com:vml" xmlns:wp14="http://schemas.microsoft.com/office/word/2010/wordprocessingDrawing" xmlns:wp="http://schemas.openxmlformats.org/drawingml/2006/wordprocessingDrawing" xmlns:w10="urn:schemas-microsoft-com:office:word" xmlns:w="http://schemas.openxmlformats.org/wordprocessingml/2006/main" xmlns:w14="http://schemas.microsoft.com/office/word/2010/wordml" xmlns:w15="http://schemas.microsoft.com/office/word/2012/wordml" xmlns:w16cex="http://schemas.microsoft.com/office/word/2018/wordml/cex" xmlns:w16cid="http://schemas.microsoft.com/office/word/2016/wordml/cid" xmlns:w16="http://schemas.microsoft.com/office/word/2018/wordml" xmlns:w16sdtdh="http://schemas.microsoft.com/office/word/2020/wordml/sdtdatahash" xmlns:w16se="http://schemas.microsoft.com/office/word/2015/wordml/symex" xmlns:wpg="http://schemas.microsoft.com/office/word/2010/wordprocessingGroup" xmlns:wpi="http://schemas.microsoft.com/office/word/2010/wordprocessingInk" xmlns:wne="http://schemas.microsoft.com/office/word/2006/wordml" xmlns:wps="http://schemas.microsoft.com/office/word/2010/wordprocessingShape" mc:Ignorable="w14 w15 w16se w16cid w16 w16cex w16sdtdh wp14">
+<w:document xmlns:wpc="http://schemas.microsoft.com/office/word/2010/wordprocessingCanvas" xmlns:cx="http://schemas.microsoft.com/office/drawing/2014/chartex" xmlns:cx1="http://schemas.microsoft.com/office/drawing/2015/9/8/chartex" xmlns:cx2="http://schemas.microsoft.com/office/drawing/2015/10/21/chartex" xmlns:cx3="http://schemas.microsoft.com/office/drawing/2016/5/9/chartex" xmlns:cx4="http://schemas.microsoft.com/office/drawing/2016/5/10/chartex" xmlns:cx5="http://schemas.microsoft.com/office/drawing/2016/5/11/chartex" xmlns:cx6="http://schemas.microsoft.com/office/drawing/2016/5/12/chartex" xmlns:cx7="http://schemas.microsoft.com/office/drawing/2016/5/13/chartex" xmlns:cx8="http://schemas.microsoft.com/office/drawing/2016/5/14/chartex" xmlns:mc="http://schemas.openxmlformats.org/markup-compatibility/2006" xmlns:aink="http://schemas.microsoft.com/office/drawing/2016/ink" xmlns:am3d="http://schemas.microsoft.com/office/drawing/2017/model3d" xmlns:o="urn:schemas-microsoft-com:office:office" xmlns:oel="http://schemas.microsoft.com/office/2019/extlst" xmlns:r="http://schemas.openxmlformats.org/officeDocument/2006/relationships" xmlns:m="http://schemas.openxmlformats.org/officeDocument/2006/math" xmlns:v="urn:schemas-microsoft-com:vml" xmlns:wp14="http://schemas.microsoft.com/office/word/2010/wordprocessingDrawing" xmlns:wp="http://schemas.openxmlformats.org/drawingml/2006/wordprocessingDrawing" xmlns:w10="urn:schemas-microsoft-com:office:word" xmlns:w="http://schemas.openxmlformats.org/wordprocessingml/2006/main" xmlns:w14="http://schemas.microsoft.com/office/word/2010/wordml" xmlns:w15="http://schemas.microsoft.com/office/word/2012/wordml" xmlns:w16cex="http://schemas.microsoft.com/office/word/2018/wordml/cex" xmlns:w16cid="http://schemas.microsoft.com/office/word/2016/wordml/cid" xmlns:w16="http://schemas.microsoft.com/office/word/2018/wordml" xmlns:w16du="http://schemas.microsoft.com/office/word/2023/wordml/word16du" xmlns:w16sdtdh="http://schemas.microsoft.com/office/word/2020/wordml/sdtdatahash" xmlns:w16se="http://schemas.microsoft.com/office/word/2015/wordml/symex" xmlns:wpg="http://schemas.microsoft.com/office/word/2010/wordprocessingGroup" xmlns:wpi="http://schemas.microsoft.com/office/word/2010/wordprocessingInk" xmlns:wne="http://schemas.microsoft.com/office/word/2006/wordml" xmlns:wps="http://schemas.microsoft.com/office/word/2010/wordprocessingShape" mc:Ignorable="w14 w15 w16se w16cid w16 w16cex w16sdtdh wp14">
   <w:body>
     <w:p>
       <w:pPr>
@@ -32,18 +32,11 @@
       <w:tblGrid>
         <w:gridCol w:w="2958"/>
         <w:gridCol w:w="2259"/>
-        <w:gridCol w:w="206"/>
-        <w:gridCol w:w="535"/>
-        <w:gridCol w:w="717"/>
-        <w:gridCol w:w="719"/>
-        <w:gridCol w:w="721"/>
-        <w:gridCol w:w="404"/>
+        <w:gridCol w:w="3302"/>
         <w:gridCol w:w="311"/>
-        <w:gridCol w:w="8"/>
-        <w:gridCol w:w="303"/>
         <w:gridCol w:w="311"/>
-        <w:gridCol w:w="135"/>
-        <w:gridCol w:w="176"/>
+        <w:gridCol w:w="311"/>
+        <w:gridCol w:w="311"/>
         <w:gridCol w:w="311"/>
         <w:gridCol w:w="255"/>
         <w:gridCol w:w="444"/>
@@ -137,7 +130,7 @@
         <w:tc>
           <w:tcPr>
             <w:tcW w:w="5112" w:type="dxa"/>
-            <w:gridSpan w:val="14"/>
+            <w:gridSpan w:val="7"/>
             <w:tcBorders>
               <w:top w:val="single" w:sz="4" w:space="0" w:color="000000"/>
               <w:left w:val="single" w:sz="4" w:space="0" w:color="000000"/>
@@ -261,7 +254,7 @@
         <w:tc>
           <w:tcPr>
             <w:tcW w:w="10329" w:type="dxa"/>
-            <w:gridSpan w:val="16"/>
+            <w:gridSpan w:val="9"/>
             <w:tcBorders>
               <w:top w:val="single" w:sz="4" w:space="0" w:color="000000"/>
               <w:left w:val="single" w:sz="4" w:space="0" w:color="000000"/>
@@ -408,7 +401,7 @@
         <w:tc>
           <w:tcPr>
             <w:tcW w:w="10329" w:type="dxa"/>
-            <w:gridSpan w:val="16"/>
+            <w:gridSpan w:val="9"/>
             <w:tcBorders>
               <w:left w:val="single" w:sz="4" w:space="0" w:color="000000"/>
               <w:bottom w:val="single" w:sz="4" w:space="0" w:color="000000"/>
@@ -509,7 +502,7 @@
         <w:tc>
           <w:tcPr>
             <w:tcW w:w="7371" w:type="dxa"/>
-            <w:gridSpan w:val="15"/>
+            <w:gridSpan w:val="8"/>
             <w:tcBorders>
               <w:left w:val="single" w:sz="4" w:space="0" w:color="000000"/>
               <w:bottom w:val="single" w:sz="4" w:space="0" w:color="000000"/>
@@ -598,7 +591,7 @@
         <w:tc>
           <w:tcPr>
             <w:tcW w:w="7371" w:type="dxa"/>
-            <w:gridSpan w:val="15"/>
+            <w:gridSpan w:val="8"/>
             <w:tcBorders>
               <w:left w:val="single" w:sz="4" w:space="0" w:color="000000"/>
               <w:bottom w:val="single" w:sz="4" w:space="0" w:color="000000"/>
@@ -687,7 +680,7 @@
         <w:tc>
           <w:tcPr>
             <w:tcW w:w="7371" w:type="dxa"/>
-            <w:gridSpan w:val="15"/>
+            <w:gridSpan w:val="8"/>
             <w:tcBorders>
               <w:left w:val="single" w:sz="4" w:space="0" w:color="000000"/>
               <w:bottom w:val="single" w:sz="4" w:space="0" w:color="000000"/>
@@ -743,7 +736,7 @@
         <w:tc>
           <w:tcPr>
             <w:tcW w:w="8519" w:type="dxa"/>
-            <w:gridSpan w:val="8"/>
+            <w:gridSpan w:val="3"/>
             <w:tcBorders>
               <w:top w:val="single" w:sz="4" w:space="0" w:color="000000"/>
               <w:left w:val="single" w:sz="4" w:space="0" w:color="000000"/>
@@ -779,7 +772,7 @@
         <w:tc>
           <w:tcPr>
             <w:tcW w:w="1810" w:type="dxa"/>
-            <w:gridSpan w:val="8"/>
+            <w:gridSpan w:val="6"/>
             <w:tcBorders>
               <w:top w:val="single" w:sz="4" w:space="0" w:color="000000"/>
               <w:left w:val="single" w:sz="4" w:space="0" w:color="000000"/>
@@ -843,7 +836,7 @@
         <w:tc>
           <w:tcPr>
             <w:tcW w:w="8519" w:type="dxa"/>
-            <w:gridSpan w:val="8"/>
+            <w:gridSpan w:val="3"/>
             <w:tcBorders>
               <w:top w:val="single" w:sz="4" w:space="0" w:color="000000"/>
               <w:left w:val="single" w:sz="4" w:space="0" w:color="000000"/>
@@ -871,7 +864,7 @@
         <w:tc>
           <w:tcPr>
             <w:tcW w:w="1810" w:type="dxa"/>
-            <w:gridSpan w:val="8"/>
+            <w:gridSpan w:val="6"/>
             <w:tcBorders>
               <w:top w:val="single" w:sz="4" w:space="0" w:color="000000"/>
               <w:left w:val="single" w:sz="4" w:space="0" w:color="000000"/>
@@ -934,7 +927,7 @@
         <w:tc>
           <w:tcPr>
             <w:tcW w:w="8519" w:type="dxa"/>
-            <w:gridSpan w:val="8"/>
+            <w:gridSpan w:val="3"/>
             <w:tcBorders>
               <w:top w:val="single" w:sz="4" w:space="0" w:color="000000"/>
               <w:left w:val="single" w:sz="4" w:space="0" w:color="000000"/>
@@ -970,7 +963,7 @@
         <w:tc>
           <w:tcPr>
             <w:tcW w:w="1810" w:type="dxa"/>
-            <w:gridSpan w:val="8"/>
+            <w:gridSpan w:val="6"/>
             <w:tcBorders>
               <w:top w:val="single" w:sz="4" w:space="0" w:color="000000"/>
               <w:left w:val="single" w:sz="4" w:space="0" w:color="000000"/>
@@ -1033,7 +1026,7 @@
         <w:tc>
           <w:tcPr>
             <w:tcW w:w="8519" w:type="dxa"/>
-            <w:gridSpan w:val="8"/>
+            <w:gridSpan w:val="3"/>
             <w:tcBorders>
               <w:top w:val="single" w:sz="4" w:space="0" w:color="000000"/>
               <w:left w:val="single" w:sz="4" w:space="0" w:color="000000"/>
@@ -1106,7 +1099,6 @@
         <w:tc>
           <w:tcPr>
             <w:tcW w:w="311" w:type="dxa"/>
-            <w:gridSpan w:val="2"/>
             <w:tcBorders>
               <w:top w:val="single" w:sz="4" w:space="0" w:color="000000"/>
               <w:left w:val="single" w:sz="4" w:space="0" w:color="000000"/>
@@ -1171,7 +1163,6 @@
         <w:tc>
           <w:tcPr>
             <w:tcW w:w="311" w:type="dxa"/>
-            <w:gridSpan w:val="2"/>
             <w:tcBorders>
               <w:top w:val="single" w:sz="4" w:space="0" w:color="000000"/>
               <w:left w:val="single" w:sz="4" w:space="0" w:color="000000"/>
@@ -1280,1780 +1271,12 @@
       <w:tr>
         <w:trPr>
           <w:cantSplit/>
-        </w:trPr>
-        <w:tc>
-          <w:tcPr>
-            <w:tcW w:w="10329" w:type="dxa"/>
-            <w:gridSpan w:val="16"/>
-            <w:tcBorders>
-              <w:top w:val="single" w:sz="4" w:space="0" w:color="000000"/>
-              <w:left w:val="single" w:sz="4" w:space="0" w:color="000000"/>
-              <w:bottom w:val="single" w:sz="4" w:space="0" w:color="000000"/>
-            </w:tcBorders>
-            <w:vAlign w:val="center"/>
-          </w:tcPr>
-          <w:p>
-            <w:pPr>
-              <w:pBdr>
-                <w:top w:val="nil"/>
-                <w:left w:val="nil"/>
-                <w:bottom w:val="nil"/>
-                <w:right w:val="nil"/>
-                <w:between w:val="nil"/>
-              </w:pBdr>
-              <w:jc w:val="center"/>
-              <w:rPr>
-                <w:rFonts w:asciiTheme="majorHAnsi" w:eastAsia="Arial" w:hAnsiTheme="majorHAnsi" w:cstheme="majorHAnsi"/>
-                <w:color w:val="000000"/>
-              </w:rPr>
-            </w:pPr>
-            <w:r>
-              <w:rPr>
-                <w:rFonts w:asciiTheme="majorHAnsi" w:eastAsia="Verdana" w:hAnsiTheme="majorHAnsi" w:cstheme="majorHAnsi"/>
-                <w:b/>
-                <w:color w:val="000000"/>
-              </w:rPr>
-              <w:t xml:space="preserve">DIAGNÓSTICO </w:t>
-            </w:r>
-          </w:p>
-        </w:tc>
-        <w:tc>
-          <w:tcPr>
-            <w:tcW w:w="5469" w:type="dxa"/>
-            <w:gridSpan w:val="2"/>
-            <w:tcBorders>
-              <w:left w:val="single" w:sz="4" w:space="0" w:color="000000"/>
-            </w:tcBorders>
-          </w:tcPr>
-          <w:p>
-            <w:pPr>
-              <w:rPr>
-                <w:rFonts w:asciiTheme="majorHAnsi" w:eastAsia="Verdana" w:hAnsiTheme="majorHAnsi" w:cstheme="majorHAnsi"/>
-              </w:rPr>
-            </w:pPr>
-          </w:p>
-        </w:tc>
-      </w:tr>
-      <w:tr>
-        <w:trPr>
-          <w:cantSplit/>
-        </w:trPr>
-        <w:tc>
-          <w:tcPr>
-            <w:tcW w:w="10329" w:type="dxa"/>
-            <w:gridSpan w:val="16"/>
-            <w:tcBorders>
-              <w:top w:val="single" w:sz="4" w:space="0" w:color="000000"/>
-              <w:left w:val="single" w:sz="4" w:space="0" w:color="000000"/>
-              <w:bottom w:val="single" w:sz="4" w:space="0" w:color="000000"/>
-            </w:tcBorders>
-            <w:vAlign w:val="center"/>
-          </w:tcPr>
-          <w:p>
-            <w:pPr>
-              <w:pBdr>
-                <w:top w:val="nil"/>
-                <w:left w:val="nil"/>
-                <w:bottom w:val="nil"/>
-                <w:right w:val="nil"/>
-                <w:between w:val="nil"/>
-              </w:pBdr>
-              <w:rPr>
-                <w:rFonts w:asciiTheme="majorHAnsi" w:eastAsia="Arial" w:hAnsiTheme="majorHAnsi" w:cstheme="majorHAnsi"/>
-                <w:color w:val="000000"/>
-                <w:sz w:val="22"/>
-                <w:szCs w:val="22"/>
-              </w:rPr>
-            </w:pPr>
-            <w:r>
-              <w:rPr>
-                <w:rFonts w:asciiTheme="majorHAnsi" w:eastAsia="Verdana" w:hAnsiTheme="majorHAnsi" w:cstheme="majorHAnsi"/>
-                <w:b/>
-                <w:color w:val="000000"/>
-                <w:sz w:val="22"/>
-                <w:szCs w:val="22"/>
-              </w:rPr>
-              <w:t>CAPACIDADES y/o CONOCIMIENTOS PREVIOS</w:t>
-            </w:r>
-          </w:p>
-        </w:tc>
-        <w:tc>
-          <w:tcPr>
-            <w:tcW w:w="5469" w:type="dxa"/>
-            <w:gridSpan w:val="2"/>
-            <w:tcBorders>
-              <w:left w:val="single" w:sz="4" w:space="0" w:color="000000"/>
-            </w:tcBorders>
-          </w:tcPr>
-          <w:p>
-            <w:pPr>
-              <w:rPr>
-                <w:rFonts w:asciiTheme="majorHAnsi" w:eastAsia="Verdana" w:hAnsiTheme="majorHAnsi" w:cstheme="majorHAnsi"/>
-                <w:sz w:val="22"/>
-                <w:szCs w:val="22"/>
-              </w:rPr>
-            </w:pPr>
-          </w:p>
-        </w:tc>
-      </w:tr>
-      <w:tr>
-        <w:trPr>
-          <w:cantSplit/>
-        </w:trPr>
-        <w:tc>
-          <w:tcPr>
-            <w:tcW w:w="10329" w:type="dxa"/>
-            <w:gridSpan w:val="16"/>
-            <w:tcBorders>
-              <w:top w:val="single" w:sz="4" w:space="0" w:color="000000"/>
-              <w:left w:val="single" w:sz="4" w:space="0" w:color="000000"/>
-              <w:bottom w:val="single" w:sz="4" w:space="0" w:color="000000"/>
-            </w:tcBorders>
-            <w:vAlign w:val="center"/>
-          </w:tcPr>
-          <w:p>
-            <w:pPr>
-              <w:pBdr>
-                <w:top w:val="nil"/>
-                <w:left w:val="nil"/>
-                <w:bottom w:val="nil"/>
-                <w:right w:val="nil"/>
-                <w:between w:val="nil"/>
-              </w:pBdr>
-              <w:jc w:val="both"/>
-              <w:rPr>
-                <w:rFonts w:asciiTheme="majorHAnsi" w:eastAsia="Arial" w:hAnsiTheme="majorHAnsi" w:cstheme="majorHAnsi"/>
-                <w:color w:val="000000"/>
-                <w:sz w:val="22"/>
-                <w:szCs w:val="22"/>
-              </w:rPr>
-            </w:pPr>
-            <w:r>
-              <w:rPr>
-                <w:rFonts w:asciiTheme="majorHAnsi" w:eastAsia="Arial" w:hAnsiTheme="majorHAnsi" w:cstheme="majorHAnsi"/>
-                <w:i/>
-                <w:color w:val="000000"/>
-                <w:sz w:val="22"/>
-                <w:szCs w:val="22"/>
-              </w:rPr>
-              <w:t>1) compresión de texto y manejo de lecto escritura</w:t>
-            </w:r>
-          </w:p>
-          <w:p>
-            <w:pPr>
-              <w:pBdr>
-                <w:top w:val="nil"/>
-                <w:left w:val="nil"/>
-                <w:bottom w:val="nil"/>
-                <w:right w:val="nil"/>
-                <w:between w:val="nil"/>
-              </w:pBdr>
-              <w:jc w:val="both"/>
-              <w:rPr>
-                <w:rFonts w:asciiTheme="majorHAnsi" w:eastAsia="Arial" w:hAnsiTheme="majorHAnsi" w:cstheme="majorHAnsi"/>
-                <w:color w:val="000000"/>
-                <w:sz w:val="22"/>
-                <w:szCs w:val="22"/>
-              </w:rPr>
-            </w:pPr>
-            <w:r>
-              <w:rPr>
-                <w:rFonts w:asciiTheme="majorHAnsi" w:eastAsia="Arial" w:hAnsiTheme="majorHAnsi" w:cstheme="majorHAnsi"/>
-                <w:i/>
-                <w:color w:val="000000"/>
-                <w:sz w:val="22"/>
-                <w:szCs w:val="22"/>
-              </w:rPr>
-              <w:t>2)Reconocimiento de los distintos elementos de dibujo de caligrafía</w:t>
-            </w:r>
-          </w:p>
-          <w:p>
-            <w:pPr>
-              <w:pBdr>
-                <w:top w:val="nil"/>
-                <w:left w:val="nil"/>
-                <w:bottom w:val="nil"/>
-                <w:right w:val="nil"/>
-                <w:between w:val="nil"/>
-              </w:pBdr>
-              <w:rPr>
-                <w:rFonts w:asciiTheme="majorHAnsi" w:eastAsia="Arial" w:hAnsiTheme="majorHAnsi" w:cstheme="majorHAnsi"/>
-                <w:color w:val="000000"/>
-                <w:sz w:val="22"/>
-                <w:szCs w:val="22"/>
-              </w:rPr>
-            </w:pPr>
-            <w:r>
-              <w:rPr>
-                <w:rFonts w:asciiTheme="majorHAnsi" w:eastAsia="Arial" w:hAnsiTheme="majorHAnsi" w:cstheme="majorHAnsi"/>
-                <w:i/>
-                <w:color w:val="000000"/>
-                <w:sz w:val="22"/>
-                <w:szCs w:val="22"/>
-              </w:rPr>
-              <w:t>3)Reconocimiento de la importancia de la tecnología en la vida cotidiana</w:t>
-            </w:r>
-          </w:p>
-          <w:p>
-            <w:pPr>
-              <w:pBdr>
-                <w:top w:val="nil"/>
-                <w:left w:val="nil"/>
-                <w:bottom w:val="nil"/>
-                <w:right w:val="nil"/>
-                <w:between w:val="nil"/>
-              </w:pBdr>
-              <w:rPr>
-                <w:rFonts w:asciiTheme="majorHAnsi" w:eastAsia="Arial" w:hAnsiTheme="majorHAnsi" w:cstheme="majorHAnsi"/>
-                <w:color w:val="000000"/>
-                <w:sz w:val="22"/>
-                <w:szCs w:val="22"/>
-              </w:rPr>
-            </w:pPr>
-            <w:r>
-              <w:rPr>
-                <w:rFonts w:asciiTheme="majorHAnsi" w:eastAsia="Arial" w:hAnsiTheme="majorHAnsi" w:cstheme="majorHAnsi"/>
-                <w:i/>
-                <w:color w:val="000000"/>
-                <w:sz w:val="22"/>
-                <w:szCs w:val="22"/>
-              </w:rPr>
-              <w:t xml:space="preserve">4)utilización de unidad de medida </w:t>
-            </w:r>
-          </w:p>
-          <w:p>
-            <w:pPr>
-              <w:pBdr>
-                <w:top w:val="nil"/>
-                <w:left w:val="nil"/>
-                <w:bottom w:val="nil"/>
-                <w:right w:val="nil"/>
-                <w:between w:val="nil"/>
-              </w:pBdr>
-              <w:rPr>
-                <w:rFonts w:asciiTheme="majorHAnsi" w:eastAsia="Arial" w:hAnsiTheme="majorHAnsi" w:cstheme="majorHAnsi"/>
-                <w:color w:val="000000"/>
-                <w:sz w:val="22"/>
-                <w:szCs w:val="22"/>
-              </w:rPr>
-            </w:pPr>
-            <w:r>
-              <w:rPr>
-                <w:rFonts w:asciiTheme="majorHAnsi" w:eastAsia="Arial" w:hAnsiTheme="majorHAnsi" w:cstheme="majorHAnsi"/>
-                <w:i/>
-                <w:color w:val="000000"/>
-                <w:sz w:val="22"/>
-                <w:szCs w:val="22"/>
-              </w:rPr>
-              <w:t xml:space="preserve">5)Reconocimiento de las distintas figuras geométricas </w:t>
-            </w:r>
-          </w:p>
-          <w:p>
-            <w:pPr>
-              <w:pBdr>
-                <w:top w:val="nil"/>
-                <w:left w:val="nil"/>
-                <w:bottom w:val="nil"/>
-                <w:right w:val="nil"/>
-                <w:between w:val="nil"/>
-              </w:pBdr>
-              <w:rPr>
-                <w:rFonts w:asciiTheme="majorHAnsi" w:eastAsia="Arial" w:hAnsiTheme="majorHAnsi" w:cstheme="majorHAnsi"/>
-                <w:color w:val="000000"/>
-                <w:sz w:val="22"/>
-                <w:szCs w:val="22"/>
-              </w:rPr>
-            </w:pPr>
-            <w:r>
-              <w:rPr>
-                <w:rFonts w:asciiTheme="majorHAnsi" w:eastAsia="Arial" w:hAnsiTheme="majorHAnsi" w:cstheme="majorHAnsi"/>
-                <w:i/>
-                <w:color w:val="000000"/>
-                <w:sz w:val="22"/>
-                <w:szCs w:val="22"/>
-              </w:rPr>
-              <w:t xml:space="preserve">6) predisposición para el trabajo </w:t>
-            </w:r>
-          </w:p>
-        </w:tc>
-        <w:tc>
-          <w:tcPr>
-            <w:tcW w:w="5469" w:type="dxa"/>
-            <w:gridSpan w:val="2"/>
-            <w:tcBorders>
-              <w:left w:val="single" w:sz="4" w:space="0" w:color="000000"/>
-            </w:tcBorders>
-          </w:tcPr>
-          <w:p>
-            <w:pPr>
-              <w:rPr>
-                <w:rFonts w:asciiTheme="majorHAnsi" w:hAnsiTheme="majorHAnsi" w:cstheme="majorHAnsi"/>
-              </w:rPr>
-            </w:pPr>
-          </w:p>
-        </w:tc>
-      </w:tr>
-      <w:tr>
-        <w:trPr>
-          <w:cantSplit/>
-          <w:trHeight w:val="129"/>
-        </w:trPr>
-        <w:tc>
-          <w:tcPr>
-            <w:tcW w:w="5423" w:type="dxa"/>
-            <w:gridSpan w:val="3"/>
-            <w:vMerge w:val="restart"/>
-            <w:tcBorders>
-              <w:top w:val="single" w:sz="4" w:space="0" w:color="000000"/>
-              <w:left w:val="single" w:sz="4" w:space="0" w:color="000000"/>
-              <w:bottom w:val="single" w:sz="4" w:space="0" w:color="000000"/>
-            </w:tcBorders>
-            <w:vAlign w:val="center"/>
-          </w:tcPr>
-          <w:p>
-            <w:pPr>
-              <w:pBdr>
-                <w:top w:val="nil"/>
-                <w:left w:val="nil"/>
-                <w:bottom w:val="nil"/>
-                <w:right w:val="nil"/>
-                <w:between w:val="nil"/>
-              </w:pBdr>
-              <w:rPr>
-                <w:rFonts w:asciiTheme="majorHAnsi" w:eastAsia="Arial" w:hAnsiTheme="majorHAnsi" w:cstheme="majorHAnsi"/>
-                <w:color w:val="000000"/>
-                <w:sz w:val="22"/>
-                <w:szCs w:val="22"/>
-              </w:rPr>
-            </w:pPr>
-            <w:r>
-              <w:rPr>
-                <w:rFonts w:asciiTheme="majorHAnsi" w:eastAsia="Verdana" w:hAnsiTheme="majorHAnsi" w:cstheme="majorHAnsi"/>
-                <w:b/>
-                <w:color w:val="000000"/>
-                <w:sz w:val="22"/>
-                <w:szCs w:val="22"/>
-              </w:rPr>
-              <w:t>NIVEL ALCANZADO POR EL GRUPO ÁULICO</w:t>
-            </w:r>
-          </w:p>
-          <w:p>
-            <w:pPr>
-              <w:pBdr>
-                <w:top w:val="nil"/>
-                <w:left w:val="nil"/>
-                <w:bottom w:val="nil"/>
-                <w:right w:val="nil"/>
-                <w:between w:val="nil"/>
-              </w:pBdr>
-              <w:rPr>
-                <w:rFonts w:asciiTheme="majorHAnsi" w:eastAsia="Arial" w:hAnsiTheme="majorHAnsi" w:cstheme="majorHAnsi"/>
-                <w:color w:val="000000"/>
-                <w:sz w:val="22"/>
-                <w:szCs w:val="22"/>
-              </w:rPr>
-            </w:pPr>
-            <w:r>
-              <w:rPr>
-                <w:rFonts w:asciiTheme="majorHAnsi" w:eastAsia="Arial" w:hAnsiTheme="majorHAnsi" w:cstheme="majorHAnsi"/>
-                <w:color w:val="000000"/>
-                <w:sz w:val="22"/>
-                <w:szCs w:val="22"/>
-              </w:rPr>
-              <w:t>A: Altamente satisfactorio (80 a 100 % de aprobados)</w:t>
-            </w:r>
-          </w:p>
-          <w:p>
-            <w:pPr>
-              <w:pBdr>
-                <w:top w:val="nil"/>
-                <w:left w:val="nil"/>
-                <w:bottom w:val="nil"/>
-                <w:right w:val="nil"/>
-                <w:between w:val="nil"/>
-              </w:pBdr>
-              <w:rPr>
-                <w:rFonts w:asciiTheme="majorHAnsi" w:eastAsia="Arial" w:hAnsiTheme="majorHAnsi" w:cstheme="majorHAnsi"/>
-                <w:color w:val="000000"/>
-                <w:sz w:val="22"/>
-                <w:szCs w:val="22"/>
-              </w:rPr>
-            </w:pPr>
-            <w:r>
-              <w:rPr>
-                <w:rFonts w:asciiTheme="majorHAnsi" w:eastAsia="Arial" w:hAnsiTheme="majorHAnsi" w:cstheme="majorHAnsi"/>
-                <w:color w:val="000000"/>
-                <w:sz w:val="22"/>
-                <w:szCs w:val="22"/>
-              </w:rPr>
-              <w:t>B: Satisfactorio (60 a 80 % de aprobados)</w:t>
-            </w:r>
-          </w:p>
-          <w:p>
-            <w:pPr>
-              <w:pBdr>
-                <w:top w:val="nil"/>
-                <w:left w:val="nil"/>
-                <w:bottom w:val="nil"/>
-                <w:right w:val="nil"/>
-                <w:between w:val="nil"/>
-              </w:pBdr>
-              <w:rPr>
-                <w:rFonts w:asciiTheme="majorHAnsi" w:eastAsia="Arial" w:hAnsiTheme="majorHAnsi" w:cstheme="majorHAnsi"/>
-                <w:color w:val="000000"/>
-                <w:sz w:val="22"/>
-                <w:szCs w:val="22"/>
-              </w:rPr>
-            </w:pPr>
-            <w:r>
-              <w:rPr>
-                <w:rFonts w:asciiTheme="majorHAnsi" w:eastAsia="Arial" w:hAnsiTheme="majorHAnsi" w:cstheme="majorHAnsi"/>
-                <w:color w:val="000000"/>
-                <w:sz w:val="22"/>
-                <w:szCs w:val="22"/>
-              </w:rPr>
-              <w:t>C: Poco satisfactorio (40 a 60 % de aprobados)</w:t>
-            </w:r>
-          </w:p>
-          <w:p>
-            <w:pPr>
-              <w:pBdr>
-                <w:top w:val="nil"/>
-                <w:left w:val="nil"/>
-                <w:bottom w:val="nil"/>
-                <w:right w:val="nil"/>
-                <w:between w:val="nil"/>
-              </w:pBdr>
-              <w:rPr>
-                <w:rFonts w:asciiTheme="majorHAnsi" w:eastAsia="Arial" w:hAnsiTheme="majorHAnsi" w:cstheme="majorHAnsi"/>
-                <w:color w:val="000000"/>
-                <w:sz w:val="22"/>
-                <w:szCs w:val="22"/>
-              </w:rPr>
-            </w:pPr>
-            <w:r>
-              <w:rPr>
-                <w:rFonts w:asciiTheme="majorHAnsi" w:eastAsia="Arial" w:hAnsiTheme="majorHAnsi" w:cstheme="majorHAnsi"/>
-                <w:color w:val="000000"/>
-                <w:sz w:val="22"/>
-                <w:szCs w:val="22"/>
-              </w:rPr>
-              <w:t>D: Muy poco satisfactorio (20 a 40 % de aprobados)</w:t>
-            </w:r>
-          </w:p>
-          <w:p>
-            <w:pPr>
-              <w:pBdr>
-                <w:top w:val="nil"/>
-                <w:left w:val="nil"/>
-                <w:bottom w:val="nil"/>
-                <w:right w:val="nil"/>
-                <w:between w:val="nil"/>
-              </w:pBdr>
-              <w:rPr>
-                <w:rFonts w:asciiTheme="majorHAnsi" w:eastAsia="Arial" w:hAnsiTheme="majorHAnsi" w:cstheme="majorHAnsi"/>
-                <w:color w:val="000000"/>
-                <w:sz w:val="22"/>
-                <w:szCs w:val="22"/>
-              </w:rPr>
-            </w:pPr>
-            <w:r>
-              <w:rPr>
-                <w:rFonts w:asciiTheme="majorHAnsi" w:eastAsia="Arial" w:hAnsiTheme="majorHAnsi" w:cstheme="majorHAnsi"/>
-                <w:color w:val="000000"/>
-                <w:sz w:val="22"/>
-                <w:szCs w:val="22"/>
-              </w:rPr>
-              <w:t>E: No satisfactorio (Menos del 20 % de aprobados</w:t>
-            </w:r>
-            <w:r>
-              <w:rPr>
-                <w:rFonts w:asciiTheme="majorHAnsi" w:eastAsia="Arial" w:hAnsiTheme="majorHAnsi" w:cstheme="majorHAnsi"/>
-                <w:i/>
-                <w:color w:val="000000"/>
-                <w:sz w:val="22"/>
-                <w:szCs w:val="22"/>
-              </w:rPr>
-              <w:t>)</w:t>
-            </w:r>
-          </w:p>
-        </w:tc>
-        <w:tc>
-          <w:tcPr>
-            <w:tcW w:w="535" w:type="dxa"/>
-            <w:tcBorders>
-              <w:top w:val="single" w:sz="4" w:space="0" w:color="000000"/>
-              <w:left w:val="single" w:sz="4" w:space="0" w:color="000000"/>
-              <w:bottom w:val="single" w:sz="4" w:space="0" w:color="000000"/>
-            </w:tcBorders>
-            <w:vAlign w:val="center"/>
-          </w:tcPr>
-          <w:p>
-            <w:pPr>
-              <w:rPr>
-                <w:rFonts w:asciiTheme="majorHAnsi" w:eastAsia="Arial" w:hAnsiTheme="majorHAnsi" w:cstheme="majorHAnsi"/>
-                <w:sz w:val="22"/>
-                <w:szCs w:val="22"/>
-              </w:rPr>
-            </w:pPr>
-          </w:p>
-        </w:tc>
-        <w:tc>
-          <w:tcPr>
-            <w:tcW w:w="717" w:type="dxa"/>
-            <w:tcBorders>
-              <w:top w:val="single" w:sz="4" w:space="0" w:color="000000"/>
-              <w:left w:val="single" w:sz="4" w:space="0" w:color="000000"/>
-              <w:bottom w:val="single" w:sz="4" w:space="0" w:color="000000"/>
-            </w:tcBorders>
-            <w:vAlign w:val="center"/>
-          </w:tcPr>
-          <w:p>
-            <w:pPr>
-              <w:jc w:val="center"/>
-              <w:rPr>
-                <w:rFonts w:asciiTheme="majorHAnsi" w:hAnsiTheme="majorHAnsi" w:cstheme="majorHAnsi"/>
-                <w:sz w:val="22"/>
-                <w:szCs w:val="22"/>
-              </w:rPr>
-            </w:pPr>
-            <w:r>
-              <w:rPr>
-                <w:rFonts w:asciiTheme="majorHAnsi" w:eastAsia="Arial" w:hAnsiTheme="majorHAnsi" w:cstheme="majorHAnsi"/>
-                <w:sz w:val="22"/>
-                <w:szCs w:val="22"/>
-              </w:rPr>
-              <w:t>1</w:t>
-            </w:r>
-          </w:p>
-        </w:tc>
-        <w:tc>
-          <w:tcPr>
-            <w:tcW w:w="719" w:type="dxa"/>
-            <w:tcBorders>
-              <w:top w:val="single" w:sz="4" w:space="0" w:color="000000"/>
-              <w:left w:val="single" w:sz="4" w:space="0" w:color="000000"/>
-              <w:bottom w:val="single" w:sz="4" w:space="0" w:color="000000"/>
-            </w:tcBorders>
-            <w:vAlign w:val="center"/>
-          </w:tcPr>
-          <w:p>
-            <w:pPr>
-              <w:jc w:val="center"/>
-              <w:rPr>
-                <w:rFonts w:asciiTheme="majorHAnsi" w:hAnsiTheme="majorHAnsi" w:cstheme="majorHAnsi"/>
-                <w:sz w:val="22"/>
-                <w:szCs w:val="22"/>
-              </w:rPr>
-            </w:pPr>
-            <w:r>
-              <w:rPr>
-                <w:rFonts w:asciiTheme="majorHAnsi" w:eastAsia="Arial" w:hAnsiTheme="majorHAnsi" w:cstheme="majorHAnsi"/>
-                <w:sz w:val="22"/>
-                <w:szCs w:val="22"/>
-              </w:rPr>
-              <w:t>2</w:t>
-            </w:r>
-          </w:p>
-        </w:tc>
-        <w:tc>
-          <w:tcPr>
-            <w:tcW w:w="721" w:type="dxa"/>
-            <w:tcBorders>
-              <w:top w:val="single" w:sz="4" w:space="0" w:color="000000"/>
-              <w:left w:val="single" w:sz="4" w:space="0" w:color="000000"/>
-              <w:bottom w:val="single" w:sz="4" w:space="0" w:color="000000"/>
-            </w:tcBorders>
-            <w:vAlign w:val="center"/>
-          </w:tcPr>
-          <w:p>
-            <w:pPr>
-              <w:jc w:val="center"/>
-              <w:rPr>
-                <w:rFonts w:asciiTheme="majorHAnsi" w:hAnsiTheme="majorHAnsi" w:cstheme="majorHAnsi"/>
-                <w:sz w:val="20"/>
-                <w:szCs w:val="20"/>
-              </w:rPr>
-            </w:pPr>
-            <w:r>
-              <w:rPr>
-                <w:rFonts w:asciiTheme="majorHAnsi" w:eastAsia="Arial" w:hAnsiTheme="majorHAnsi" w:cstheme="majorHAnsi"/>
-                <w:sz w:val="20"/>
-                <w:szCs w:val="20"/>
-              </w:rPr>
-              <w:t>3</w:t>
-            </w:r>
-          </w:p>
-        </w:tc>
-        <w:tc>
-          <w:tcPr>
-            <w:tcW w:w="723" w:type="dxa"/>
-            <w:gridSpan w:val="3"/>
-            <w:tcBorders>
-              <w:top w:val="single" w:sz="4" w:space="0" w:color="000000"/>
-              <w:left w:val="single" w:sz="4" w:space="0" w:color="000000"/>
-              <w:bottom w:val="single" w:sz="4" w:space="0" w:color="000000"/>
-            </w:tcBorders>
-            <w:vAlign w:val="center"/>
-          </w:tcPr>
-          <w:p>
-            <w:pPr>
-              <w:jc w:val="center"/>
-              <w:rPr>
-                <w:rFonts w:asciiTheme="majorHAnsi" w:hAnsiTheme="majorHAnsi" w:cstheme="majorHAnsi"/>
-                <w:sz w:val="20"/>
-                <w:szCs w:val="20"/>
-              </w:rPr>
-            </w:pPr>
-            <w:r>
-              <w:rPr>
-                <w:rFonts w:asciiTheme="majorHAnsi" w:eastAsia="Arial" w:hAnsiTheme="majorHAnsi" w:cstheme="majorHAnsi"/>
-                <w:sz w:val="20"/>
-                <w:szCs w:val="20"/>
-              </w:rPr>
-              <w:t>4</w:t>
-            </w:r>
-          </w:p>
-        </w:tc>
-        <w:tc>
-          <w:tcPr>
-            <w:tcW w:w="749" w:type="dxa"/>
-            <w:gridSpan w:val="3"/>
-            <w:tcBorders>
-              <w:top w:val="single" w:sz="4" w:space="0" w:color="000000"/>
-              <w:left w:val="single" w:sz="4" w:space="0" w:color="000000"/>
-              <w:bottom w:val="single" w:sz="4" w:space="0" w:color="000000"/>
-            </w:tcBorders>
-            <w:vAlign w:val="center"/>
-          </w:tcPr>
-          <w:p>
-            <w:pPr>
-              <w:pBdr>
-                <w:top w:val="nil"/>
-                <w:left w:val="nil"/>
-                <w:bottom w:val="nil"/>
-                <w:right w:val="nil"/>
-                <w:between w:val="nil"/>
-              </w:pBdr>
-              <w:jc w:val="center"/>
-              <w:rPr>
-                <w:rFonts w:asciiTheme="majorHAnsi" w:eastAsia="Arial" w:hAnsiTheme="majorHAnsi" w:cstheme="majorHAnsi"/>
-                <w:color w:val="000000"/>
-                <w:sz w:val="20"/>
-                <w:szCs w:val="20"/>
-              </w:rPr>
-            </w:pPr>
-            <w:r>
-              <w:rPr>
-                <w:rFonts w:asciiTheme="majorHAnsi" w:eastAsia="Arial" w:hAnsiTheme="majorHAnsi" w:cstheme="majorHAnsi"/>
-                <w:color w:val="000000"/>
-                <w:sz w:val="20"/>
-                <w:szCs w:val="20"/>
-              </w:rPr>
-              <w:t>5</w:t>
-            </w:r>
-          </w:p>
-        </w:tc>
-        <w:tc>
-          <w:tcPr>
-            <w:tcW w:w="742" w:type="dxa"/>
-            <w:gridSpan w:val="3"/>
-            <w:tcBorders>
-              <w:top w:val="single" w:sz="4" w:space="0" w:color="000000"/>
-              <w:left w:val="single" w:sz="4" w:space="0" w:color="000000"/>
-              <w:bottom w:val="single" w:sz="4" w:space="0" w:color="000000"/>
-            </w:tcBorders>
-            <w:vAlign w:val="center"/>
-          </w:tcPr>
-          <w:p>
-            <w:pPr>
-              <w:pBdr>
-                <w:top w:val="nil"/>
-                <w:left w:val="nil"/>
-                <w:bottom w:val="nil"/>
-                <w:right w:val="nil"/>
-                <w:between w:val="nil"/>
-              </w:pBdr>
-              <w:jc w:val="center"/>
-              <w:rPr>
-                <w:rFonts w:asciiTheme="majorHAnsi" w:eastAsia="Arial" w:hAnsiTheme="majorHAnsi" w:cstheme="majorHAnsi"/>
-                <w:color w:val="000000"/>
-                <w:sz w:val="20"/>
-                <w:szCs w:val="20"/>
-              </w:rPr>
-            </w:pPr>
-            <w:r>
-              <w:rPr>
-                <w:rFonts w:asciiTheme="majorHAnsi" w:eastAsia="Arial" w:hAnsiTheme="majorHAnsi" w:cstheme="majorHAnsi"/>
-                <w:color w:val="000000"/>
-                <w:sz w:val="20"/>
-                <w:szCs w:val="20"/>
-              </w:rPr>
-              <w:t>6</w:t>
-            </w:r>
-          </w:p>
-        </w:tc>
-        <w:tc>
-          <w:tcPr>
-            <w:tcW w:w="5469" w:type="dxa"/>
-            <w:gridSpan w:val="2"/>
-            <w:tcBorders>
-              <w:left w:val="single" w:sz="4" w:space="0" w:color="000000"/>
-            </w:tcBorders>
-          </w:tcPr>
-          <w:p>
-            <w:pPr>
-              <w:rPr>
-                <w:rFonts w:asciiTheme="majorHAnsi" w:hAnsiTheme="majorHAnsi" w:cstheme="majorHAnsi"/>
-              </w:rPr>
-            </w:pPr>
-          </w:p>
-        </w:tc>
-      </w:tr>
-      <w:tr>
-        <w:trPr>
-          <w:cantSplit/>
-          <w:trHeight w:val="238"/>
-        </w:trPr>
-        <w:tc>
-          <w:tcPr>
-            <w:tcW w:w="5423" w:type="dxa"/>
-            <w:gridSpan w:val="3"/>
-            <w:vMerge/>
-            <w:tcBorders>
-              <w:top w:val="single" w:sz="4" w:space="0" w:color="000000"/>
-              <w:left w:val="single" w:sz="4" w:space="0" w:color="000000"/>
-              <w:bottom w:val="single" w:sz="4" w:space="0" w:color="000000"/>
-            </w:tcBorders>
-            <w:vAlign w:val="center"/>
-          </w:tcPr>
-          <w:p>
-            <w:pPr>
-              <w:widowControl w:val="0"/>
-              <w:pBdr>
-                <w:top w:val="nil"/>
-                <w:left w:val="nil"/>
-                <w:bottom w:val="nil"/>
-                <w:right w:val="nil"/>
-                <w:between w:val="nil"/>
-              </w:pBdr>
-              <w:spacing w:line="276" w:lineRule="auto"/>
-              <w:rPr>
-                <w:rFonts w:asciiTheme="majorHAnsi" w:hAnsiTheme="majorHAnsi" w:cstheme="majorHAnsi"/>
-                <w:sz w:val="22"/>
-                <w:szCs w:val="22"/>
-              </w:rPr>
-            </w:pPr>
-          </w:p>
-        </w:tc>
-        <w:tc>
-          <w:tcPr>
-            <w:tcW w:w="535" w:type="dxa"/>
-            <w:tcBorders>
-              <w:top w:val="single" w:sz="4" w:space="0" w:color="000000"/>
-              <w:left w:val="single" w:sz="4" w:space="0" w:color="000000"/>
-              <w:bottom w:val="single" w:sz="4" w:space="0" w:color="000000"/>
-            </w:tcBorders>
-            <w:vAlign w:val="center"/>
-          </w:tcPr>
-          <w:p>
-            <w:pPr>
-              <w:jc w:val="center"/>
-              <w:rPr>
-                <w:rFonts w:asciiTheme="majorHAnsi" w:hAnsiTheme="majorHAnsi" w:cstheme="majorHAnsi"/>
-                <w:sz w:val="22"/>
-                <w:szCs w:val="22"/>
-              </w:rPr>
-            </w:pPr>
-            <w:r>
-              <w:rPr>
-                <w:rFonts w:asciiTheme="majorHAnsi" w:eastAsia="Arial" w:hAnsiTheme="majorHAnsi" w:cstheme="majorHAnsi"/>
-                <w:sz w:val="22"/>
-                <w:szCs w:val="22"/>
-              </w:rPr>
-              <w:t>A</w:t>
-            </w:r>
-          </w:p>
-        </w:tc>
-        <w:tc>
-          <w:tcPr>
-            <w:tcW w:w="717" w:type="dxa"/>
-            <w:tcBorders>
-              <w:top w:val="single" w:sz="4" w:space="0" w:color="000000"/>
-              <w:left w:val="single" w:sz="4" w:space="0" w:color="000000"/>
-              <w:bottom w:val="single" w:sz="4" w:space="0" w:color="000000"/>
-            </w:tcBorders>
-            <w:vAlign w:val="center"/>
-          </w:tcPr>
-          <w:p>
-            <w:pPr>
-              <w:rPr>
-                <w:rFonts w:asciiTheme="majorHAnsi" w:eastAsia="Arial" w:hAnsiTheme="majorHAnsi" w:cstheme="majorHAnsi"/>
-                <w:sz w:val="22"/>
-                <w:szCs w:val="22"/>
-              </w:rPr>
-            </w:pPr>
-          </w:p>
-        </w:tc>
-        <w:tc>
-          <w:tcPr>
-            <w:tcW w:w="719" w:type="dxa"/>
-            <w:tcBorders>
-              <w:top w:val="single" w:sz="4" w:space="0" w:color="000000"/>
-              <w:left w:val="single" w:sz="4" w:space="0" w:color="000000"/>
-              <w:bottom w:val="single" w:sz="4" w:space="0" w:color="000000"/>
-            </w:tcBorders>
-            <w:vAlign w:val="center"/>
-          </w:tcPr>
-          <w:p>
-            <w:pPr>
-              <w:rPr>
-                <w:rFonts w:asciiTheme="majorHAnsi" w:eastAsia="Arial" w:hAnsiTheme="majorHAnsi" w:cstheme="majorHAnsi"/>
-                <w:sz w:val="22"/>
-                <w:szCs w:val="22"/>
-              </w:rPr>
-            </w:pPr>
-          </w:p>
-        </w:tc>
-        <w:tc>
-          <w:tcPr>
-            <w:tcW w:w="721" w:type="dxa"/>
-            <w:tcBorders>
-              <w:top w:val="single" w:sz="4" w:space="0" w:color="000000"/>
-              <w:left w:val="single" w:sz="4" w:space="0" w:color="000000"/>
-              <w:bottom w:val="single" w:sz="4" w:space="0" w:color="000000"/>
-            </w:tcBorders>
-            <w:vAlign w:val="center"/>
-          </w:tcPr>
-          <w:p>
-            <w:pPr>
-              <w:rPr>
-                <w:rFonts w:asciiTheme="majorHAnsi" w:eastAsia="Arial" w:hAnsiTheme="majorHAnsi" w:cstheme="majorHAnsi"/>
-                <w:sz w:val="20"/>
-                <w:szCs w:val="20"/>
-              </w:rPr>
-            </w:pPr>
-          </w:p>
-        </w:tc>
-        <w:tc>
-          <w:tcPr>
-            <w:tcW w:w="723" w:type="dxa"/>
-            <w:gridSpan w:val="3"/>
-            <w:tcBorders>
-              <w:top w:val="single" w:sz="4" w:space="0" w:color="000000"/>
-              <w:left w:val="single" w:sz="4" w:space="0" w:color="000000"/>
-              <w:bottom w:val="single" w:sz="4" w:space="0" w:color="000000"/>
-            </w:tcBorders>
-            <w:vAlign w:val="center"/>
-          </w:tcPr>
-          <w:p>
-            <w:pPr>
-              <w:rPr>
-                <w:rFonts w:asciiTheme="majorHAnsi" w:eastAsia="Arial" w:hAnsiTheme="majorHAnsi" w:cstheme="majorHAnsi"/>
-                <w:sz w:val="20"/>
-                <w:szCs w:val="20"/>
-              </w:rPr>
-            </w:pPr>
-          </w:p>
-        </w:tc>
-        <w:tc>
-          <w:tcPr>
-            <w:tcW w:w="749" w:type="dxa"/>
-            <w:gridSpan w:val="3"/>
-            <w:tcBorders>
-              <w:top w:val="single" w:sz="4" w:space="0" w:color="000000"/>
-              <w:left w:val="single" w:sz="4" w:space="0" w:color="000000"/>
-              <w:bottom w:val="single" w:sz="4" w:space="0" w:color="000000"/>
-            </w:tcBorders>
-            <w:vAlign w:val="center"/>
-          </w:tcPr>
-          <w:p>
-            <w:pPr>
-              <w:rPr>
-                <w:rFonts w:asciiTheme="majorHAnsi" w:eastAsia="Arial" w:hAnsiTheme="majorHAnsi" w:cstheme="majorHAnsi"/>
-                <w:sz w:val="20"/>
-                <w:szCs w:val="20"/>
-              </w:rPr>
-            </w:pPr>
-          </w:p>
-        </w:tc>
-        <w:tc>
-          <w:tcPr>
-            <w:tcW w:w="742" w:type="dxa"/>
-            <w:gridSpan w:val="3"/>
-            <w:tcBorders>
-              <w:top w:val="single" w:sz="4" w:space="0" w:color="000000"/>
-              <w:left w:val="single" w:sz="4" w:space="0" w:color="000000"/>
-              <w:bottom w:val="single" w:sz="4" w:space="0" w:color="000000"/>
-            </w:tcBorders>
-            <w:vAlign w:val="center"/>
-          </w:tcPr>
-          <w:p>
-            <w:pPr>
-              <w:rPr>
-                <w:rFonts w:asciiTheme="majorHAnsi" w:eastAsia="Arial" w:hAnsiTheme="majorHAnsi" w:cstheme="majorHAnsi"/>
-                <w:sz w:val="20"/>
-                <w:szCs w:val="20"/>
-              </w:rPr>
-            </w:pPr>
-          </w:p>
-        </w:tc>
-        <w:tc>
-          <w:tcPr>
-            <w:tcW w:w="5469" w:type="dxa"/>
-            <w:gridSpan w:val="2"/>
-            <w:tcBorders>
-              <w:left w:val="single" w:sz="4" w:space="0" w:color="000000"/>
-            </w:tcBorders>
-          </w:tcPr>
-          <w:p>
-            <w:pPr>
-              <w:rPr>
-                <w:rFonts w:asciiTheme="majorHAnsi" w:eastAsia="Arial" w:hAnsiTheme="majorHAnsi" w:cstheme="majorHAnsi"/>
-                <w:sz w:val="28"/>
-                <w:szCs w:val="28"/>
-              </w:rPr>
-            </w:pPr>
-          </w:p>
-        </w:tc>
-      </w:tr>
-      <w:tr>
-        <w:trPr>
-          <w:cantSplit/>
           <w:trHeight w:val="275"/>
         </w:trPr>
         <w:tc>
           <w:tcPr>
-            <w:tcW w:w="5423" w:type="dxa"/>
-            <w:gridSpan w:val="3"/>
-            <w:vMerge/>
-            <w:tcBorders>
-              <w:top w:val="single" w:sz="4" w:space="0" w:color="000000"/>
-              <w:left w:val="single" w:sz="4" w:space="0" w:color="000000"/>
-              <w:bottom w:val="single" w:sz="4" w:space="0" w:color="000000"/>
-            </w:tcBorders>
-            <w:vAlign w:val="center"/>
-          </w:tcPr>
-          <w:p>
-            <w:pPr>
-              <w:widowControl w:val="0"/>
-              <w:pBdr>
-                <w:top w:val="nil"/>
-                <w:left w:val="nil"/>
-                <w:bottom w:val="nil"/>
-                <w:right w:val="nil"/>
-                <w:between w:val="nil"/>
-              </w:pBdr>
-              <w:spacing w:line="276" w:lineRule="auto"/>
-              <w:rPr>
-                <w:rFonts w:asciiTheme="majorHAnsi" w:eastAsia="Arial" w:hAnsiTheme="majorHAnsi" w:cstheme="majorHAnsi"/>
-                <w:sz w:val="22"/>
-                <w:szCs w:val="22"/>
-              </w:rPr>
-            </w:pPr>
-          </w:p>
-        </w:tc>
-        <w:tc>
-          <w:tcPr>
-            <w:tcW w:w="535" w:type="dxa"/>
-            <w:tcBorders>
-              <w:top w:val="single" w:sz="4" w:space="0" w:color="000000"/>
-              <w:left w:val="single" w:sz="4" w:space="0" w:color="000000"/>
-              <w:bottom w:val="single" w:sz="4" w:space="0" w:color="000000"/>
-            </w:tcBorders>
-            <w:vAlign w:val="center"/>
-          </w:tcPr>
-          <w:p>
-            <w:pPr>
-              <w:jc w:val="center"/>
-              <w:rPr>
-                <w:rFonts w:asciiTheme="majorHAnsi" w:hAnsiTheme="majorHAnsi" w:cstheme="majorHAnsi"/>
-                <w:sz w:val="22"/>
-                <w:szCs w:val="22"/>
-              </w:rPr>
-            </w:pPr>
-            <w:r>
-              <w:rPr>
-                <w:rFonts w:asciiTheme="majorHAnsi" w:eastAsia="Arial" w:hAnsiTheme="majorHAnsi" w:cstheme="majorHAnsi"/>
-                <w:sz w:val="22"/>
-                <w:szCs w:val="22"/>
-              </w:rPr>
-              <w:t>B</w:t>
-            </w:r>
-          </w:p>
-        </w:tc>
-        <w:tc>
-          <w:tcPr>
-            <w:tcW w:w="717" w:type="dxa"/>
-            <w:tcBorders>
-              <w:top w:val="single" w:sz="4" w:space="0" w:color="000000"/>
-              <w:left w:val="single" w:sz="4" w:space="0" w:color="000000"/>
-              <w:bottom w:val="single" w:sz="4" w:space="0" w:color="000000"/>
-            </w:tcBorders>
-            <w:vAlign w:val="center"/>
-          </w:tcPr>
-          <w:p>
-            <w:pPr>
-              <w:rPr>
-                <w:rFonts w:asciiTheme="majorHAnsi" w:eastAsia="Arial" w:hAnsiTheme="majorHAnsi" w:cstheme="majorHAnsi"/>
-                <w:sz w:val="22"/>
-                <w:szCs w:val="22"/>
-              </w:rPr>
-            </w:pPr>
-          </w:p>
-        </w:tc>
-        <w:tc>
-          <w:tcPr>
-            <w:tcW w:w="719" w:type="dxa"/>
-            <w:tcBorders>
-              <w:top w:val="single" w:sz="4" w:space="0" w:color="000000"/>
-              <w:left w:val="single" w:sz="4" w:space="0" w:color="000000"/>
-              <w:bottom w:val="single" w:sz="4" w:space="0" w:color="000000"/>
-            </w:tcBorders>
-            <w:vAlign w:val="center"/>
-          </w:tcPr>
-          <w:p>
-            <w:pPr>
-              <w:rPr>
-                <w:rFonts w:asciiTheme="majorHAnsi" w:eastAsia="Arial" w:hAnsiTheme="majorHAnsi" w:cstheme="majorHAnsi"/>
-                <w:sz w:val="22"/>
-                <w:szCs w:val="22"/>
-              </w:rPr>
-            </w:pPr>
-          </w:p>
-        </w:tc>
-        <w:tc>
-          <w:tcPr>
-            <w:tcW w:w="721" w:type="dxa"/>
-            <w:tcBorders>
-              <w:top w:val="single" w:sz="4" w:space="0" w:color="000000"/>
-              <w:left w:val="single" w:sz="4" w:space="0" w:color="000000"/>
-              <w:bottom w:val="single" w:sz="4" w:space="0" w:color="000000"/>
-            </w:tcBorders>
-            <w:vAlign w:val="center"/>
-          </w:tcPr>
-          <w:p>
-            <w:pPr>
-              <w:rPr>
-                <w:rFonts w:asciiTheme="majorHAnsi" w:eastAsia="Arial" w:hAnsiTheme="majorHAnsi" w:cstheme="majorHAnsi"/>
-                <w:sz w:val="20"/>
-                <w:szCs w:val="20"/>
-              </w:rPr>
-            </w:pPr>
-          </w:p>
-        </w:tc>
-        <w:tc>
-          <w:tcPr>
-            <w:tcW w:w="723" w:type="dxa"/>
-            <w:gridSpan w:val="3"/>
-            <w:tcBorders>
-              <w:top w:val="single" w:sz="4" w:space="0" w:color="000000"/>
-              <w:left w:val="single" w:sz="4" w:space="0" w:color="000000"/>
-              <w:bottom w:val="single" w:sz="4" w:space="0" w:color="000000"/>
-            </w:tcBorders>
-            <w:vAlign w:val="center"/>
-          </w:tcPr>
-          <w:p>
-            <w:pPr>
-              <w:rPr>
-                <w:rFonts w:asciiTheme="majorHAnsi" w:eastAsia="Arial" w:hAnsiTheme="majorHAnsi" w:cstheme="majorHAnsi"/>
-                <w:sz w:val="20"/>
-                <w:szCs w:val="20"/>
-              </w:rPr>
-            </w:pPr>
-          </w:p>
-        </w:tc>
-        <w:tc>
-          <w:tcPr>
-            <w:tcW w:w="749" w:type="dxa"/>
-            <w:gridSpan w:val="3"/>
-            <w:tcBorders>
-              <w:top w:val="single" w:sz="4" w:space="0" w:color="000000"/>
-              <w:left w:val="single" w:sz="4" w:space="0" w:color="000000"/>
-              <w:bottom w:val="single" w:sz="4" w:space="0" w:color="000000"/>
-            </w:tcBorders>
-            <w:vAlign w:val="center"/>
-          </w:tcPr>
-          <w:p>
-            <w:pPr>
-              <w:rPr>
-                <w:rFonts w:asciiTheme="majorHAnsi" w:eastAsia="Arial" w:hAnsiTheme="majorHAnsi" w:cstheme="majorHAnsi"/>
-                <w:sz w:val="20"/>
-                <w:szCs w:val="20"/>
-              </w:rPr>
-            </w:pPr>
-          </w:p>
-        </w:tc>
-        <w:tc>
-          <w:tcPr>
-            <w:tcW w:w="742" w:type="dxa"/>
-            <w:gridSpan w:val="3"/>
-            <w:tcBorders>
-              <w:top w:val="single" w:sz="4" w:space="0" w:color="000000"/>
-              <w:left w:val="single" w:sz="4" w:space="0" w:color="000000"/>
-              <w:bottom w:val="single" w:sz="4" w:space="0" w:color="000000"/>
-            </w:tcBorders>
-            <w:vAlign w:val="center"/>
-          </w:tcPr>
-          <w:p>
-            <w:pPr>
-              <w:rPr>
-                <w:rFonts w:asciiTheme="majorHAnsi" w:eastAsia="Arial" w:hAnsiTheme="majorHAnsi" w:cstheme="majorHAnsi"/>
-                <w:sz w:val="20"/>
-                <w:szCs w:val="20"/>
-              </w:rPr>
-            </w:pPr>
-          </w:p>
-        </w:tc>
-        <w:tc>
-          <w:tcPr>
-            <w:tcW w:w="5469" w:type="dxa"/>
-            <w:gridSpan w:val="2"/>
-            <w:tcBorders>
-              <w:left w:val="single" w:sz="4" w:space="0" w:color="000000"/>
-            </w:tcBorders>
-          </w:tcPr>
-          <w:p>
-            <w:pPr>
-              <w:rPr>
-                <w:rFonts w:asciiTheme="majorHAnsi" w:eastAsia="Arial" w:hAnsiTheme="majorHAnsi" w:cstheme="majorHAnsi"/>
-                <w:sz w:val="28"/>
-                <w:szCs w:val="28"/>
-              </w:rPr>
-            </w:pPr>
-          </w:p>
-        </w:tc>
-      </w:tr>
-      <w:tr>
-        <w:trPr>
-          <w:cantSplit/>
-          <w:trHeight w:val="275"/>
-        </w:trPr>
-        <w:tc>
-          <w:tcPr>
-            <w:tcW w:w="5423" w:type="dxa"/>
-            <w:gridSpan w:val="3"/>
-            <w:vMerge/>
-            <w:tcBorders>
-              <w:top w:val="single" w:sz="4" w:space="0" w:color="000000"/>
-              <w:left w:val="single" w:sz="4" w:space="0" w:color="000000"/>
-              <w:bottom w:val="single" w:sz="4" w:space="0" w:color="000000"/>
-            </w:tcBorders>
-            <w:vAlign w:val="center"/>
-          </w:tcPr>
-          <w:p>
-            <w:pPr>
-              <w:widowControl w:val="0"/>
-              <w:pBdr>
-                <w:top w:val="nil"/>
-                <w:left w:val="nil"/>
-                <w:bottom w:val="nil"/>
-                <w:right w:val="nil"/>
-                <w:between w:val="nil"/>
-              </w:pBdr>
-              <w:spacing w:line="276" w:lineRule="auto"/>
-              <w:rPr>
-                <w:rFonts w:asciiTheme="majorHAnsi" w:eastAsia="Arial" w:hAnsiTheme="majorHAnsi" w:cstheme="majorHAnsi"/>
-                <w:sz w:val="22"/>
-                <w:szCs w:val="22"/>
-              </w:rPr>
-            </w:pPr>
-          </w:p>
-        </w:tc>
-        <w:tc>
-          <w:tcPr>
-            <w:tcW w:w="535" w:type="dxa"/>
-            <w:tcBorders>
-              <w:top w:val="single" w:sz="4" w:space="0" w:color="000000"/>
-              <w:left w:val="single" w:sz="4" w:space="0" w:color="000000"/>
-              <w:bottom w:val="single" w:sz="4" w:space="0" w:color="000000"/>
-            </w:tcBorders>
-            <w:vAlign w:val="center"/>
-          </w:tcPr>
-          <w:p>
-            <w:pPr>
-              <w:jc w:val="center"/>
-              <w:rPr>
-                <w:rFonts w:asciiTheme="majorHAnsi" w:hAnsiTheme="majorHAnsi" w:cstheme="majorHAnsi"/>
-                <w:sz w:val="22"/>
-                <w:szCs w:val="22"/>
-              </w:rPr>
-            </w:pPr>
-            <w:r>
-              <w:rPr>
-                <w:rFonts w:asciiTheme="majorHAnsi" w:eastAsia="Arial" w:hAnsiTheme="majorHAnsi" w:cstheme="majorHAnsi"/>
-                <w:sz w:val="22"/>
-                <w:szCs w:val="22"/>
-              </w:rPr>
-              <w:t>C</w:t>
-            </w:r>
-          </w:p>
-        </w:tc>
-        <w:tc>
-          <w:tcPr>
-            <w:tcW w:w="717" w:type="dxa"/>
-            <w:tcBorders>
-              <w:top w:val="single" w:sz="4" w:space="0" w:color="000000"/>
-              <w:left w:val="single" w:sz="4" w:space="0" w:color="000000"/>
-              <w:bottom w:val="single" w:sz="4" w:space="0" w:color="000000"/>
-            </w:tcBorders>
-            <w:vAlign w:val="center"/>
-          </w:tcPr>
-          <w:p>
-            <w:pPr>
-              <w:rPr>
-                <w:rFonts w:asciiTheme="majorHAnsi" w:eastAsia="Arial" w:hAnsiTheme="majorHAnsi" w:cstheme="majorHAnsi"/>
-                <w:sz w:val="22"/>
-                <w:szCs w:val="22"/>
-              </w:rPr>
-            </w:pPr>
-          </w:p>
-        </w:tc>
-        <w:tc>
-          <w:tcPr>
-            <w:tcW w:w="719" w:type="dxa"/>
-            <w:tcBorders>
-              <w:top w:val="single" w:sz="4" w:space="0" w:color="000000"/>
-              <w:left w:val="single" w:sz="4" w:space="0" w:color="000000"/>
-              <w:bottom w:val="single" w:sz="4" w:space="0" w:color="000000"/>
-            </w:tcBorders>
-            <w:vAlign w:val="center"/>
-          </w:tcPr>
-          <w:p>
-            <w:pPr>
-              <w:rPr>
-                <w:rFonts w:asciiTheme="majorHAnsi" w:eastAsia="Arial" w:hAnsiTheme="majorHAnsi" w:cstheme="majorHAnsi"/>
-                <w:sz w:val="22"/>
-                <w:szCs w:val="22"/>
-              </w:rPr>
-            </w:pPr>
-          </w:p>
-        </w:tc>
-        <w:tc>
-          <w:tcPr>
-            <w:tcW w:w="721" w:type="dxa"/>
-            <w:tcBorders>
-              <w:top w:val="single" w:sz="4" w:space="0" w:color="000000"/>
-              <w:left w:val="single" w:sz="4" w:space="0" w:color="000000"/>
-              <w:bottom w:val="single" w:sz="4" w:space="0" w:color="000000"/>
-            </w:tcBorders>
-            <w:vAlign w:val="center"/>
-          </w:tcPr>
-          <w:p>
-            <w:pPr>
-              <w:rPr>
-                <w:rFonts w:asciiTheme="majorHAnsi" w:eastAsia="Arial" w:hAnsiTheme="majorHAnsi" w:cstheme="majorHAnsi"/>
-                <w:sz w:val="20"/>
-                <w:szCs w:val="20"/>
-              </w:rPr>
-            </w:pPr>
-          </w:p>
-        </w:tc>
-        <w:tc>
-          <w:tcPr>
-            <w:tcW w:w="723" w:type="dxa"/>
-            <w:gridSpan w:val="3"/>
-            <w:tcBorders>
-              <w:top w:val="single" w:sz="4" w:space="0" w:color="000000"/>
-              <w:left w:val="single" w:sz="4" w:space="0" w:color="000000"/>
-              <w:bottom w:val="single" w:sz="4" w:space="0" w:color="000000"/>
-            </w:tcBorders>
-            <w:vAlign w:val="center"/>
-          </w:tcPr>
-          <w:p>
-            <w:pPr>
-              <w:rPr>
-                <w:rFonts w:asciiTheme="majorHAnsi" w:eastAsia="Arial" w:hAnsiTheme="majorHAnsi" w:cstheme="majorHAnsi"/>
-                <w:sz w:val="20"/>
-                <w:szCs w:val="20"/>
-              </w:rPr>
-            </w:pPr>
-          </w:p>
-        </w:tc>
-        <w:tc>
-          <w:tcPr>
-            <w:tcW w:w="749" w:type="dxa"/>
-            <w:gridSpan w:val="3"/>
-            <w:tcBorders>
-              <w:top w:val="single" w:sz="4" w:space="0" w:color="000000"/>
-              <w:left w:val="single" w:sz="4" w:space="0" w:color="000000"/>
-              <w:bottom w:val="single" w:sz="4" w:space="0" w:color="000000"/>
-            </w:tcBorders>
-            <w:vAlign w:val="center"/>
-          </w:tcPr>
-          <w:p>
-            <w:pPr>
-              <w:rPr>
-                <w:rFonts w:asciiTheme="majorHAnsi" w:eastAsia="Arial" w:hAnsiTheme="majorHAnsi" w:cstheme="majorHAnsi"/>
-                <w:sz w:val="20"/>
-                <w:szCs w:val="20"/>
-              </w:rPr>
-            </w:pPr>
-          </w:p>
-        </w:tc>
-        <w:tc>
-          <w:tcPr>
-            <w:tcW w:w="742" w:type="dxa"/>
-            <w:gridSpan w:val="3"/>
-            <w:tcBorders>
-              <w:top w:val="single" w:sz="4" w:space="0" w:color="000000"/>
-              <w:left w:val="single" w:sz="4" w:space="0" w:color="000000"/>
-              <w:bottom w:val="single" w:sz="4" w:space="0" w:color="000000"/>
-            </w:tcBorders>
-            <w:vAlign w:val="center"/>
-          </w:tcPr>
-          <w:p>
-            <w:pPr>
-              <w:rPr>
-                <w:rFonts w:asciiTheme="majorHAnsi" w:eastAsia="Arial" w:hAnsiTheme="majorHAnsi" w:cstheme="majorHAnsi"/>
-                <w:sz w:val="20"/>
-                <w:szCs w:val="20"/>
-              </w:rPr>
-            </w:pPr>
-          </w:p>
-        </w:tc>
-        <w:tc>
-          <w:tcPr>
-            <w:tcW w:w="5469" w:type="dxa"/>
-            <w:gridSpan w:val="2"/>
-            <w:tcBorders>
-              <w:left w:val="single" w:sz="4" w:space="0" w:color="000000"/>
-            </w:tcBorders>
-          </w:tcPr>
-          <w:p>
-            <w:pPr>
-              <w:rPr>
-                <w:rFonts w:asciiTheme="majorHAnsi" w:eastAsia="Arial" w:hAnsiTheme="majorHAnsi" w:cstheme="majorHAnsi"/>
-                <w:sz w:val="28"/>
-                <w:szCs w:val="28"/>
-              </w:rPr>
-            </w:pPr>
-          </w:p>
-        </w:tc>
-      </w:tr>
-      <w:tr>
-        <w:trPr>
-          <w:cantSplit/>
-          <w:trHeight w:val="275"/>
-        </w:trPr>
-        <w:tc>
-          <w:tcPr>
-            <w:tcW w:w="5423" w:type="dxa"/>
-            <w:gridSpan w:val="3"/>
-            <w:vMerge/>
-            <w:tcBorders>
-              <w:top w:val="single" w:sz="4" w:space="0" w:color="000000"/>
-              <w:left w:val="single" w:sz="4" w:space="0" w:color="000000"/>
-              <w:bottom w:val="single" w:sz="4" w:space="0" w:color="000000"/>
-            </w:tcBorders>
-            <w:vAlign w:val="center"/>
-          </w:tcPr>
-          <w:p>
-            <w:pPr>
-              <w:widowControl w:val="0"/>
-              <w:pBdr>
-                <w:top w:val="nil"/>
-                <w:left w:val="nil"/>
-                <w:bottom w:val="nil"/>
-                <w:right w:val="nil"/>
-                <w:between w:val="nil"/>
-              </w:pBdr>
-              <w:spacing w:line="276" w:lineRule="auto"/>
-              <w:rPr>
-                <w:rFonts w:asciiTheme="majorHAnsi" w:eastAsia="Arial" w:hAnsiTheme="majorHAnsi" w:cstheme="majorHAnsi"/>
-                <w:sz w:val="22"/>
-                <w:szCs w:val="22"/>
-              </w:rPr>
-            </w:pPr>
-          </w:p>
-        </w:tc>
-        <w:tc>
-          <w:tcPr>
-            <w:tcW w:w="535" w:type="dxa"/>
-            <w:tcBorders>
-              <w:top w:val="single" w:sz="4" w:space="0" w:color="000000"/>
-              <w:left w:val="single" w:sz="4" w:space="0" w:color="000000"/>
-              <w:bottom w:val="single" w:sz="4" w:space="0" w:color="000000"/>
-            </w:tcBorders>
-            <w:vAlign w:val="center"/>
-          </w:tcPr>
-          <w:p>
-            <w:pPr>
-              <w:jc w:val="center"/>
-              <w:rPr>
-                <w:rFonts w:asciiTheme="majorHAnsi" w:hAnsiTheme="majorHAnsi" w:cstheme="majorHAnsi"/>
-                <w:sz w:val="22"/>
-                <w:szCs w:val="22"/>
-              </w:rPr>
-            </w:pPr>
-            <w:r>
-              <w:rPr>
-                <w:rFonts w:asciiTheme="majorHAnsi" w:eastAsia="Arial" w:hAnsiTheme="majorHAnsi" w:cstheme="majorHAnsi"/>
-                <w:sz w:val="22"/>
-                <w:szCs w:val="22"/>
-              </w:rPr>
-              <w:t>D</w:t>
-            </w:r>
-          </w:p>
-        </w:tc>
-        <w:tc>
-          <w:tcPr>
-            <w:tcW w:w="717" w:type="dxa"/>
-            <w:tcBorders>
-              <w:top w:val="single" w:sz="4" w:space="0" w:color="000000"/>
-              <w:left w:val="single" w:sz="4" w:space="0" w:color="000000"/>
-              <w:bottom w:val="single" w:sz="4" w:space="0" w:color="000000"/>
-            </w:tcBorders>
-            <w:vAlign w:val="center"/>
-          </w:tcPr>
-          <w:p>
-            <w:pPr>
-              <w:rPr>
-                <w:rFonts w:asciiTheme="majorHAnsi" w:eastAsia="Arial" w:hAnsiTheme="majorHAnsi" w:cstheme="majorHAnsi"/>
-                <w:sz w:val="22"/>
-                <w:szCs w:val="22"/>
-              </w:rPr>
-            </w:pPr>
-          </w:p>
-        </w:tc>
-        <w:tc>
-          <w:tcPr>
-            <w:tcW w:w="719" w:type="dxa"/>
-            <w:tcBorders>
-              <w:top w:val="single" w:sz="4" w:space="0" w:color="000000"/>
-              <w:left w:val="single" w:sz="4" w:space="0" w:color="000000"/>
-              <w:bottom w:val="single" w:sz="4" w:space="0" w:color="000000"/>
-            </w:tcBorders>
-            <w:vAlign w:val="center"/>
-          </w:tcPr>
-          <w:p>
-            <w:pPr>
-              <w:rPr>
-                <w:rFonts w:asciiTheme="majorHAnsi" w:eastAsia="Arial" w:hAnsiTheme="majorHAnsi" w:cstheme="majorHAnsi"/>
-                <w:sz w:val="22"/>
-                <w:szCs w:val="22"/>
-              </w:rPr>
-            </w:pPr>
-          </w:p>
-        </w:tc>
-        <w:tc>
-          <w:tcPr>
-            <w:tcW w:w="721" w:type="dxa"/>
-            <w:tcBorders>
-              <w:top w:val="single" w:sz="4" w:space="0" w:color="000000"/>
-              <w:left w:val="single" w:sz="4" w:space="0" w:color="000000"/>
-              <w:bottom w:val="single" w:sz="4" w:space="0" w:color="000000"/>
-            </w:tcBorders>
-            <w:vAlign w:val="center"/>
-          </w:tcPr>
-          <w:p>
-            <w:pPr>
-              <w:rPr>
-                <w:rFonts w:asciiTheme="majorHAnsi" w:eastAsia="Arial" w:hAnsiTheme="majorHAnsi" w:cstheme="majorHAnsi"/>
-                <w:sz w:val="20"/>
-                <w:szCs w:val="20"/>
-              </w:rPr>
-            </w:pPr>
-          </w:p>
-        </w:tc>
-        <w:tc>
-          <w:tcPr>
-            <w:tcW w:w="723" w:type="dxa"/>
-            <w:gridSpan w:val="3"/>
-            <w:tcBorders>
-              <w:top w:val="single" w:sz="4" w:space="0" w:color="000000"/>
-              <w:left w:val="single" w:sz="4" w:space="0" w:color="000000"/>
-              <w:bottom w:val="single" w:sz="4" w:space="0" w:color="000000"/>
-            </w:tcBorders>
-            <w:vAlign w:val="center"/>
-          </w:tcPr>
-          <w:p>
-            <w:pPr>
-              <w:rPr>
-                <w:rFonts w:asciiTheme="majorHAnsi" w:eastAsia="Arial" w:hAnsiTheme="majorHAnsi" w:cstheme="majorHAnsi"/>
-                <w:sz w:val="20"/>
-                <w:szCs w:val="20"/>
-              </w:rPr>
-            </w:pPr>
-          </w:p>
-        </w:tc>
-        <w:tc>
-          <w:tcPr>
-            <w:tcW w:w="749" w:type="dxa"/>
-            <w:gridSpan w:val="3"/>
-            <w:tcBorders>
-              <w:top w:val="single" w:sz="4" w:space="0" w:color="000000"/>
-              <w:left w:val="single" w:sz="4" w:space="0" w:color="000000"/>
-              <w:bottom w:val="single" w:sz="4" w:space="0" w:color="000000"/>
-            </w:tcBorders>
-            <w:vAlign w:val="center"/>
-          </w:tcPr>
-          <w:p>
-            <w:pPr>
-              <w:rPr>
-                <w:rFonts w:asciiTheme="majorHAnsi" w:eastAsia="Arial" w:hAnsiTheme="majorHAnsi" w:cstheme="majorHAnsi"/>
-                <w:sz w:val="20"/>
-                <w:szCs w:val="20"/>
-              </w:rPr>
-            </w:pPr>
-          </w:p>
-        </w:tc>
-        <w:tc>
-          <w:tcPr>
-            <w:tcW w:w="742" w:type="dxa"/>
-            <w:gridSpan w:val="3"/>
-            <w:tcBorders>
-              <w:top w:val="single" w:sz="4" w:space="0" w:color="000000"/>
-              <w:left w:val="single" w:sz="4" w:space="0" w:color="000000"/>
-              <w:bottom w:val="single" w:sz="4" w:space="0" w:color="000000"/>
-            </w:tcBorders>
-            <w:vAlign w:val="center"/>
-          </w:tcPr>
-          <w:p>
-            <w:pPr>
-              <w:rPr>
-                <w:rFonts w:asciiTheme="majorHAnsi" w:eastAsia="Arial" w:hAnsiTheme="majorHAnsi" w:cstheme="majorHAnsi"/>
-                <w:sz w:val="20"/>
-                <w:szCs w:val="20"/>
-              </w:rPr>
-            </w:pPr>
-          </w:p>
-        </w:tc>
-        <w:tc>
-          <w:tcPr>
-            <w:tcW w:w="5469" w:type="dxa"/>
-            <w:gridSpan w:val="2"/>
-            <w:tcBorders>
-              <w:left w:val="single" w:sz="4" w:space="0" w:color="000000"/>
-            </w:tcBorders>
-          </w:tcPr>
-          <w:p>
-            <w:pPr>
-              <w:rPr>
-                <w:rFonts w:asciiTheme="majorHAnsi" w:eastAsia="Arial" w:hAnsiTheme="majorHAnsi" w:cstheme="majorHAnsi"/>
-                <w:sz w:val="28"/>
-                <w:szCs w:val="28"/>
-              </w:rPr>
-            </w:pPr>
-          </w:p>
-        </w:tc>
-      </w:tr>
-      <w:tr>
-        <w:trPr>
-          <w:cantSplit/>
-          <w:trHeight w:val="70"/>
-        </w:trPr>
-        <w:tc>
-          <w:tcPr>
-            <w:tcW w:w="5423" w:type="dxa"/>
-            <w:gridSpan w:val="3"/>
-            <w:vMerge/>
-            <w:tcBorders>
-              <w:top w:val="single" w:sz="4" w:space="0" w:color="000000"/>
-              <w:left w:val="single" w:sz="4" w:space="0" w:color="000000"/>
-              <w:bottom w:val="single" w:sz="4" w:space="0" w:color="000000"/>
-            </w:tcBorders>
-            <w:vAlign w:val="center"/>
-          </w:tcPr>
-          <w:p>
-            <w:pPr>
-              <w:widowControl w:val="0"/>
-              <w:pBdr>
-                <w:top w:val="nil"/>
-                <w:left w:val="nil"/>
-                <w:bottom w:val="nil"/>
-                <w:right w:val="nil"/>
-                <w:between w:val="nil"/>
-              </w:pBdr>
-              <w:spacing w:line="276" w:lineRule="auto"/>
-              <w:rPr>
-                <w:rFonts w:asciiTheme="majorHAnsi" w:eastAsia="Arial" w:hAnsiTheme="majorHAnsi" w:cstheme="majorHAnsi"/>
-                <w:sz w:val="22"/>
-                <w:szCs w:val="22"/>
-              </w:rPr>
-            </w:pPr>
-          </w:p>
-        </w:tc>
-        <w:tc>
-          <w:tcPr>
-            <w:tcW w:w="535" w:type="dxa"/>
-            <w:tcBorders>
-              <w:top w:val="single" w:sz="4" w:space="0" w:color="000000"/>
-              <w:left w:val="single" w:sz="4" w:space="0" w:color="000000"/>
-              <w:bottom w:val="single" w:sz="4" w:space="0" w:color="000000"/>
-            </w:tcBorders>
-            <w:vAlign w:val="center"/>
-          </w:tcPr>
-          <w:p>
-            <w:pPr>
-              <w:jc w:val="center"/>
-              <w:rPr>
-                <w:rFonts w:asciiTheme="majorHAnsi" w:hAnsiTheme="majorHAnsi" w:cstheme="majorHAnsi"/>
-                <w:sz w:val="22"/>
-                <w:szCs w:val="22"/>
-              </w:rPr>
-            </w:pPr>
-            <w:r>
-              <w:rPr>
-                <w:rFonts w:asciiTheme="majorHAnsi" w:eastAsia="Arial" w:hAnsiTheme="majorHAnsi" w:cstheme="majorHAnsi"/>
-                <w:sz w:val="22"/>
-                <w:szCs w:val="22"/>
-              </w:rPr>
-              <w:t>E</w:t>
-            </w:r>
-          </w:p>
-        </w:tc>
-        <w:tc>
-          <w:tcPr>
-            <w:tcW w:w="717" w:type="dxa"/>
-            <w:tcBorders>
-              <w:top w:val="single" w:sz="4" w:space="0" w:color="000000"/>
-              <w:left w:val="single" w:sz="4" w:space="0" w:color="000000"/>
-              <w:bottom w:val="single" w:sz="4" w:space="0" w:color="000000"/>
-            </w:tcBorders>
-            <w:vAlign w:val="center"/>
-          </w:tcPr>
-          <w:p>
-            <w:pPr>
-              <w:rPr>
-                <w:rFonts w:asciiTheme="majorHAnsi" w:eastAsia="Arial" w:hAnsiTheme="majorHAnsi" w:cstheme="majorHAnsi"/>
-                <w:sz w:val="22"/>
-                <w:szCs w:val="22"/>
-              </w:rPr>
-            </w:pPr>
-          </w:p>
-        </w:tc>
-        <w:tc>
-          <w:tcPr>
-            <w:tcW w:w="719" w:type="dxa"/>
-            <w:tcBorders>
-              <w:top w:val="single" w:sz="4" w:space="0" w:color="000000"/>
-              <w:left w:val="single" w:sz="4" w:space="0" w:color="000000"/>
-              <w:bottom w:val="single" w:sz="4" w:space="0" w:color="000000"/>
-            </w:tcBorders>
-            <w:vAlign w:val="center"/>
-          </w:tcPr>
-          <w:p>
-            <w:pPr>
-              <w:rPr>
-                <w:rFonts w:asciiTheme="majorHAnsi" w:eastAsia="Arial" w:hAnsiTheme="majorHAnsi" w:cstheme="majorHAnsi"/>
-                <w:sz w:val="22"/>
-                <w:szCs w:val="22"/>
-              </w:rPr>
-            </w:pPr>
-          </w:p>
-        </w:tc>
-        <w:tc>
-          <w:tcPr>
-            <w:tcW w:w="721" w:type="dxa"/>
-            <w:tcBorders>
-              <w:top w:val="single" w:sz="4" w:space="0" w:color="000000"/>
-              <w:left w:val="single" w:sz="4" w:space="0" w:color="000000"/>
-              <w:bottom w:val="single" w:sz="4" w:space="0" w:color="000000"/>
-            </w:tcBorders>
-            <w:vAlign w:val="center"/>
-          </w:tcPr>
-          <w:p>
-            <w:pPr>
-              <w:rPr>
-                <w:rFonts w:asciiTheme="majorHAnsi" w:eastAsia="Arial" w:hAnsiTheme="majorHAnsi" w:cstheme="majorHAnsi"/>
-                <w:sz w:val="20"/>
-                <w:szCs w:val="20"/>
-              </w:rPr>
-            </w:pPr>
-          </w:p>
-        </w:tc>
-        <w:tc>
-          <w:tcPr>
-            <w:tcW w:w="723" w:type="dxa"/>
-            <w:gridSpan w:val="3"/>
-            <w:tcBorders>
-              <w:top w:val="single" w:sz="4" w:space="0" w:color="000000"/>
-              <w:left w:val="single" w:sz="4" w:space="0" w:color="000000"/>
-              <w:bottom w:val="single" w:sz="4" w:space="0" w:color="000000"/>
-            </w:tcBorders>
-            <w:vAlign w:val="center"/>
-          </w:tcPr>
-          <w:p>
-            <w:pPr>
-              <w:rPr>
-                <w:rFonts w:asciiTheme="majorHAnsi" w:eastAsia="Arial" w:hAnsiTheme="majorHAnsi" w:cstheme="majorHAnsi"/>
-                <w:sz w:val="20"/>
-                <w:szCs w:val="20"/>
-              </w:rPr>
-            </w:pPr>
-          </w:p>
-        </w:tc>
-        <w:tc>
-          <w:tcPr>
-            <w:tcW w:w="749" w:type="dxa"/>
-            <w:gridSpan w:val="3"/>
-            <w:tcBorders>
-              <w:top w:val="single" w:sz="4" w:space="0" w:color="000000"/>
-              <w:left w:val="single" w:sz="4" w:space="0" w:color="000000"/>
-              <w:bottom w:val="single" w:sz="4" w:space="0" w:color="000000"/>
-            </w:tcBorders>
-            <w:vAlign w:val="center"/>
-          </w:tcPr>
-          <w:p>
-            <w:pPr>
-              <w:rPr>
-                <w:rFonts w:asciiTheme="majorHAnsi" w:eastAsia="Arial" w:hAnsiTheme="majorHAnsi" w:cstheme="majorHAnsi"/>
-                <w:sz w:val="20"/>
-                <w:szCs w:val="20"/>
-              </w:rPr>
-            </w:pPr>
-          </w:p>
-        </w:tc>
-        <w:tc>
-          <w:tcPr>
-            <w:tcW w:w="742" w:type="dxa"/>
-            <w:gridSpan w:val="3"/>
-            <w:tcBorders>
-              <w:top w:val="single" w:sz="4" w:space="0" w:color="000000"/>
-              <w:left w:val="single" w:sz="4" w:space="0" w:color="000000"/>
-              <w:bottom w:val="single" w:sz="4" w:space="0" w:color="000000"/>
-            </w:tcBorders>
-            <w:vAlign w:val="center"/>
-          </w:tcPr>
-          <w:p>
-            <w:pPr>
-              <w:rPr>
-                <w:rFonts w:asciiTheme="majorHAnsi" w:eastAsia="Arial" w:hAnsiTheme="majorHAnsi" w:cstheme="majorHAnsi"/>
-                <w:sz w:val="20"/>
-                <w:szCs w:val="20"/>
-              </w:rPr>
-            </w:pPr>
-          </w:p>
-        </w:tc>
-        <w:tc>
-          <w:tcPr>
-            <w:tcW w:w="5469" w:type="dxa"/>
-            <w:gridSpan w:val="2"/>
-            <w:tcBorders>
-              <w:left w:val="single" w:sz="4" w:space="0" w:color="000000"/>
-            </w:tcBorders>
-          </w:tcPr>
-          <w:p>
-            <w:pPr>
-              <w:rPr>
-                <w:rFonts w:asciiTheme="majorHAnsi" w:eastAsia="Arial" w:hAnsiTheme="majorHAnsi" w:cstheme="majorHAnsi"/>
-                <w:sz w:val="28"/>
-                <w:szCs w:val="28"/>
-              </w:rPr>
-            </w:pPr>
-          </w:p>
-        </w:tc>
-      </w:tr>
-      <w:tr>
-        <w:trPr>
-          <w:cantSplit/>
-          <w:trHeight w:val="275"/>
-        </w:trPr>
-        <w:tc>
-          <w:tcPr>
             <w:tcW w:w="10329" w:type="dxa"/>
-            <w:gridSpan w:val="16"/>
+            <w:gridSpan w:val="9"/>
             <w:tcBorders>
               <w:top w:val="single" w:sz="4" w:space="0" w:color="000000"/>
               <w:left w:val="single" w:sz="4" w:space="0" w:color="000000"/>
@@ -3123,7 +1346,7 @@
         <w:tc>
           <w:tcPr>
             <w:tcW w:w="10329" w:type="dxa"/>
-            <w:gridSpan w:val="16"/>
+            <w:gridSpan w:val="9"/>
             <w:tcBorders>
               <w:top w:val="single" w:sz="4" w:space="0" w:color="000000"/>
               <w:left w:val="single" w:sz="4" w:space="0" w:color="000000"/>
@@ -3566,7 +1789,7 @@
         <w:tc>
           <w:tcPr>
             <w:tcW w:w="10329" w:type="dxa"/>
-            <w:gridSpan w:val="16"/>
+            <w:gridSpan w:val="9"/>
             <w:tcBorders>
               <w:top w:val="single" w:sz="4" w:space="0" w:color="000000"/>
               <w:left w:val="single" w:sz="4" w:space="0" w:color="000000"/>
@@ -3586,7 +1809,6 @@
                 <w:rFonts w:asciiTheme="majorHAnsi" w:eastAsia="Arial" w:hAnsiTheme="majorHAnsi" w:cstheme="majorHAnsi"/>
                 <w:b/>
               </w:rPr>
-              <w:lastRenderedPageBreak/>
               <w:t>EXPECTATIVAS GENERALES DE LA ASIGNATURA</w:t>
             </w:r>
           </w:p>
@@ -3618,7 +1840,7 @@
         <w:tc>
           <w:tcPr>
             <w:tcW w:w="10329" w:type="dxa"/>
-            <w:gridSpan w:val="16"/>
+            <w:gridSpan w:val="9"/>
             <w:tcBorders>
               <w:top w:val="single" w:sz="4" w:space="0" w:color="000000"/>
               <w:left w:val="single" w:sz="4" w:space="0" w:color="000000"/>
@@ -3778,7 +2000,7 @@
         <w:tc>
           <w:tcPr>
             <w:tcW w:w="10329" w:type="dxa"/>
-            <w:gridSpan w:val="16"/>
+            <w:gridSpan w:val="9"/>
             <w:tcBorders>
               <w:top w:val="single" w:sz="4" w:space="0" w:color="000000"/>
               <w:left w:val="single" w:sz="4" w:space="0" w:color="000000"/>
@@ -3873,7 +2095,7 @@
         <w:tc>
           <w:tcPr>
             <w:tcW w:w="5112" w:type="dxa"/>
-            <w:gridSpan w:val="14"/>
+            <w:gridSpan w:val="7"/>
             <w:tcBorders>
               <w:top w:val="single" w:sz="4" w:space="0" w:color="000000"/>
               <w:left w:val="single" w:sz="4" w:space="0" w:color="000000"/>
@@ -3970,7 +2192,7 @@
         <w:tc>
           <w:tcPr>
             <w:tcW w:w="5112" w:type="dxa"/>
-            <w:gridSpan w:val="14"/>
+            <w:gridSpan w:val="7"/>
             <w:tcBorders>
               <w:top w:val="single" w:sz="4" w:space="0" w:color="000000"/>
               <w:left w:val="single" w:sz="4" w:space="0" w:color="000000"/>
@@ -5233,20 +3455,93 @@
               <w:rPr>
                 <w:rFonts w:asciiTheme="majorHAnsi" w:hAnsiTheme="majorHAnsi" w:cstheme="majorHAnsi"/>
               </w:rPr>
-              <w:t xml:space="preserve">La realización del cuaderno de caligrafía </w:t>
-            </w:r>
-            <w:r>
-              <w:rPr>
-                <w:rFonts w:asciiTheme="majorHAnsi" w:hAnsiTheme="majorHAnsi" w:cstheme="majorHAnsi"/>
-              </w:rPr>
-              <w:t>técnica será</w:t>
-            </w:r>
-            <w:r>
-              <w:rPr>
-                <w:rFonts w:asciiTheme="majorHAnsi" w:hAnsiTheme="majorHAnsi" w:cstheme="majorHAnsi"/>
-              </w:rPr>
-              <w:t xml:space="preserve">  a lo largo de todo el año </w:t>
-            </w:r>
+              <w:t xml:space="preserve">La realización del cuaderno de caligrafía técnica </w:t>
+            </w:r>
+            <w:r>
+              <w:rPr>
+                <w:rFonts w:asciiTheme="majorHAnsi" w:hAnsiTheme="majorHAnsi" w:cstheme="majorHAnsi"/>
+              </w:rPr>
+              <w:t>será a</w:t>
+            </w:r>
+            <w:r>
+              <w:rPr>
+                <w:rFonts w:asciiTheme="majorHAnsi" w:hAnsiTheme="majorHAnsi" w:cstheme="majorHAnsi"/>
+              </w:rPr>
+              <w:t xml:space="preserve"> lo largo de todo el año </w:t>
+            </w:r>
+          </w:p>
+          <w:p>
+            <w:pPr>
+              <w:rPr>
+                <w:rFonts w:asciiTheme="majorHAnsi" w:hAnsiTheme="majorHAnsi" w:cstheme="majorHAnsi"/>
+              </w:rPr>
+            </w:pPr>
+          </w:p>
+          <w:p>
+            <w:pPr>
+              <w:rPr>
+                <w:rFonts w:asciiTheme="majorHAnsi" w:hAnsiTheme="majorHAnsi" w:cstheme="majorHAnsi"/>
+              </w:rPr>
+            </w:pPr>
+          </w:p>
+          <w:p>
+            <w:pPr>
+              <w:rPr>
+                <w:rFonts w:asciiTheme="majorHAnsi" w:hAnsiTheme="majorHAnsi" w:cstheme="majorHAnsi"/>
+              </w:rPr>
+            </w:pPr>
+            <w:r>
+              <w:rPr>
+                <w:rFonts w:asciiTheme="majorHAnsi" w:hAnsiTheme="majorHAnsi" w:cstheme="majorHAnsi"/>
+              </w:rPr>
+              <w:t>Eje transversal:</w:t>
+            </w:r>
+          </w:p>
+          <w:p>
+            <w:pPr>
+              <w:rPr>
+                <w:rFonts w:asciiTheme="majorHAnsi" w:hAnsiTheme="majorHAnsi" w:cstheme="majorHAnsi"/>
+              </w:rPr>
+            </w:pPr>
+            <w:r>
+              <w:rPr>
+                <w:rFonts w:asciiTheme="majorHAnsi" w:hAnsiTheme="majorHAnsi" w:cstheme="majorHAnsi"/>
+              </w:rPr>
+              <w:t>Normas de seguridad e higiene</w:t>
+            </w:r>
+          </w:p>
+          <w:p>
+            <w:pPr>
+              <w:rPr>
+                <w:rFonts w:asciiTheme="majorHAnsi" w:hAnsiTheme="majorHAnsi" w:cstheme="majorHAnsi"/>
+              </w:rPr>
+            </w:pPr>
+            <w:r>
+              <w:rPr>
+                <w:rFonts w:asciiTheme="majorHAnsi" w:hAnsiTheme="majorHAnsi" w:cstheme="majorHAnsi"/>
+              </w:rPr>
+              <w:t xml:space="preserve"> ESI</w:t>
+            </w:r>
+          </w:p>
+          <w:p>
+            <w:pPr>
+              <w:rPr>
+                <w:rFonts w:asciiTheme="majorHAnsi" w:hAnsiTheme="majorHAnsi" w:cstheme="majorHAnsi"/>
+              </w:rPr>
+            </w:pPr>
+            <w:r>
+              <w:rPr>
+                <w:rFonts w:asciiTheme="majorHAnsi" w:hAnsiTheme="majorHAnsi" w:cstheme="majorHAnsi"/>
+              </w:rPr>
+              <w:t>Identidad de genero</w:t>
+            </w:r>
+          </w:p>
+          <w:p>
+            <w:pPr>
+              <w:rPr>
+                <w:rFonts w:asciiTheme="majorHAnsi" w:hAnsiTheme="majorHAnsi" w:cstheme="majorHAnsi"/>
+              </w:rPr>
+            </w:pPr>
           </w:p>
         </w:tc>
       </w:tr>
@@ -5844,6 +4139,7 @@
           </w:tcPr>
           <w:p>
             <w:pPr>
+              <w:jc w:val="center"/>
               <w:rPr>
                 <w:rFonts w:asciiTheme="majorHAnsi" w:eastAsia="Verdana" w:hAnsiTheme="majorHAnsi" w:cstheme="majorHAnsi"/>
                 <w:sz w:val="16"/>
@@ -5864,10 +4160,17 @@
           </w:tcPr>
           <w:p>
             <w:pPr>
-              <w:rPr>
-                <w:rFonts w:asciiTheme="majorHAnsi" w:hAnsiTheme="majorHAnsi" w:cstheme="majorHAnsi"/>
-              </w:rPr>
-            </w:pPr>
+              <w:jc w:val="center"/>
+              <w:rPr>
+                <w:rFonts w:asciiTheme="majorHAnsi" w:hAnsiTheme="majorHAnsi" w:cstheme="majorHAnsi"/>
+              </w:rPr>
+            </w:pPr>
+            <w:r>
+              <w:rPr>
+                <w:rFonts w:asciiTheme="majorHAnsi" w:hAnsiTheme="majorHAnsi" w:cstheme="majorHAnsi"/>
+              </w:rPr>
+              <w:t>21/04/2023</w:t>
+            </w:r>
           </w:p>
         </w:tc>
         <w:tc>
@@ -5882,11 +4185,28 @@
           </w:tcPr>
           <w:p>
             <w:pPr>
+              <w:jc w:val="center"/>
               <w:rPr>
                 <w:rFonts w:asciiTheme="majorHAnsi" w:hAnsiTheme="majorHAnsi" w:cstheme="majorHAnsi"/>
                 <w:color w:val="002060"/>
               </w:rPr>
             </w:pPr>
+          </w:p>
+          <w:p>
+            <w:pPr>
+              <w:jc w:val="center"/>
+              <w:rPr>
+                <w:rFonts w:asciiTheme="majorHAnsi" w:hAnsiTheme="majorHAnsi" w:cstheme="majorHAnsi"/>
+                <w:color w:val="002060"/>
+              </w:rPr>
+            </w:pPr>
+            <w:r>
+              <w:rPr>
+                <w:rFonts w:asciiTheme="majorHAnsi" w:hAnsiTheme="majorHAnsi" w:cstheme="majorHAnsi"/>
+                <w:color w:val="002060"/>
+              </w:rPr>
+              <w:t>…../……/…………</w:t>
+            </w:r>
           </w:p>
         </w:tc>
         <w:tc>
@@ -5901,11 +4221,28 @@
           </w:tcPr>
           <w:p>
             <w:pPr>
+              <w:jc w:val="center"/>
               <w:rPr>
                 <w:rFonts w:asciiTheme="majorHAnsi" w:hAnsiTheme="majorHAnsi" w:cstheme="majorHAnsi"/>
                 <w:color w:val="002060"/>
               </w:rPr>
             </w:pPr>
+          </w:p>
+          <w:p>
+            <w:pPr>
+              <w:jc w:val="center"/>
+              <w:rPr>
+                <w:rFonts w:asciiTheme="majorHAnsi" w:hAnsiTheme="majorHAnsi" w:cstheme="majorHAnsi"/>
+                <w:color w:val="002060"/>
+              </w:rPr>
+            </w:pPr>
+            <w:r>
+              <w:rPr>
+                <w:rFonts w:asciiTheme="majorHAnsi" w:hAnsiTheme="majorHAnsi" w:cstheme="majorHAnsi"/>
+                <w:color w:val="002060"/>
+              </w:rPr>
+              <w:t>……./……./2023</w:t>
+            </w:r>
           </w:p>
         </w:tc>
         <w:tc>
@@ -5972,7 +4309,23 @@
                 <w:sz w:val="20"/>
                 <w:szCs w:val="20"/>
               </w:rPr>
-              <w:t>En este año 2022 se evaluará en forma cuatrimestral.</w:t>
+              <w:t>En este año 202</w:t>
+            </w:r>
+            <w:r>
+              <w:rPr>
+                <w:rFonts w:asciiTheme="majorHAnsi" w:eastAsia="Verdana" w:hAnsiTheme="majorHAnsi" w:cstheme="majorHAnsi"/>
+                <w:sz w:val="20"/>
+                <w:szCs w:val="20"/>
+              </w:rPr>
+              <w:t>3</w:t>
+            </w:r>
+            <w:r>
+              <w:rPr>
+                <w:rFonts w:asciiTheme="majorHAnsi" w:eastAsia="Verdana" w:hAnsiTheme="majorHAnsi" w:cstheme="majorHAnsi"/>
+                <w:sz w:val="20"/>
+                <w:szCs w:val="20"/>
+              </w:rPr>
+              <w:t xml:space="preserve"> se evaluará en forma cuatrimestral.</w:t>
             </w:r>
           </w:p>
         </w:tc>
@@ -6628,7 +4981,7 @@
 </file>
 
 <file path=word/endnotes.xml><?xml version="1.0" encoding="utf-8"?>
-<w:endnotes xmlns:wpc="http://schemas.microsoft.com/office/word/2010/wordprocessingCanvas" xmlns:cx="http://schemas.microsoft.com/office/drawing/2014/chartex" xmlns:cx1="http://schemas.microsoft.com/office/drawing/2015/9/8/chartex" xmlns:cx2="http://schemas.microsoft.com/office/drawing/2015/10/21/chartex" xmlns:cx3="http://schemas.microsoft.com/office/drawing/2016/5/9/chartex" xmlns:cx4="http://schemas.microsoft.com/office/drawing/2016/5/10/chartex" xmlns:cx5="http://schemas.microsoft.com/office/drawing/2016/5/11/chartex" xmlns:cx6="http://schemas.microsoft.com/office/drawing/2016/5/12/chartex" xmlns:cx7="http://schemas.microsoft.com/office/drawing/2016/5/13/chartex" xmlns:cx8="http://schemas.microsoft.com/office/drawing/2016/5/14/chartex" xmlns:mc="http://schemas.openxmlformats.org/markup-compatibility/2006" xmlns:aink="http://schemas.microsoft.com/office/drawing/2016/ink" xmlns:am3d="http://schemas.microsoft.com/office/drawing/2017/model3d" xmlns:o="urn:schemas-microsoft-com:office:office" xmlns:oel="http://schemas.microsoft.com/office/2019/extlst" xmlns:r="http://schemas.openxmlformats.org/officeDocument/2006/relationships" xmlns:m="http://schemas.openxmlformats.org/officeDocument/2006/math" xmlns:v="urn:schemas-microsoft-com:vml" xmlns:wp14="http://schemas.microsoft.com/office/word/2010/wordprocessingDrawing" xmlns:wp="http://schemas.openxmlformats.org/drawingml/2006/wordprocessingDrawing" xmlns:w10="urn:schemas-microsoft-com:office:word" xmlns:w="http://schemas.openxmlformats.org/wordprocessingml/2006/main" xmlns:w14="http://schemas.microsoft.com/office/word/2010/wordml" xmlns:w15="http://schemas.microsoft.com/office/word/2012/wordml" xmlns:w16cex="http://schemas.microsoft.com/office/word/2018/wordml/cex" xmlns:w16cid="http://schemas.microsoft.com/office/word/2016/wordml/cid" xmlns:w16="http://schemas.microsoft.com/office/word/2018/wordml" xmlns:w16sdtdh="http://schemas.microsoft.com/office/word/2020/wordml/sdtdatahash" xmlns:w16se="http://schemas.microsoft.com/office/word/2015/wordml/symex" xmlns:wpg="http://schemas.microsoft.com/office/word/2010/wordprocessingGroup" xmlns:wpi="http://schemas.microsoft.com/office/word/2010/wordprocessingInk" xmlns:wne="http://schemas.microsoft.com/office/word/2006/wordml" xmlns:wps="http://schemas.microsoft.com/office/word/2010/wordprocessingShape" mc:Ignorable="w14 w15 w16se w16cid w16 w16cex w16sdtdh wp14">
+<w:endnotes xmlns:wpc="http://schemas.microsoft.com/office/word/2010/wordprocessingCanvas" xmlns:cx="http://schemas.microsoft.com/office/drawing/2014/chartex" xmlns:cx1="http://schemas.microsoft.com/office/drawing/2015/9/8/chartex" xmlns:cx2="http://schemas.microsoft.com/office/drawing/2015/10/21/chartex" xmlns:cx3="http://schemas.microsoft.com/office/drawing/2016/5/9/chartex" xmlns:cx4="http://schemas.microsoft.com/office/drawing/2016/5/10/chartex" xmlns:cx5="http://schemas.microsoft.com/office/drawing/2016/5/11/chartex" xmlns:cx6="http://schemas.microsoft.com/office/drawing/2016/5/12/chartex" xmlns:cx7="http://schemas.microsoft.com/office/drawing/2016/5/13/chartex" xmlns:cx8="http://schemas.microsoft.com/office/drawing/2016/5/14/chartex" xmlns:mc="http://schemas.openxmlformats.org/markup-compatibility/2006" xmlns:aink="http://schemas.microsoft.com/office/drawing/2016/ink" xmlns:am3d="http://schemas.microsoft.com/office/drawing/2017/model3d" xmlns:o="urn:schemas-microsoft-com:office:office" xmlns:oel="http://schemas.microsoft.com/office/2019/extlst" xmlns:r="http://schemas.openxmlformats.org/officeDocument/2006/relationships" xmlns:m="http://schemas.openxmlformats.org/officeDocument/2006/math" xmlns:v="urn:schemas-microsoft-com:vml" xmlns:wp14="http://schemas.microsoft.com/office/word/2010/wordprocessingDrawing" xmlns:wp="http://schemas.openxmlformats.org/drawingml/2006/wordprocessingDrawing" xmlns:w10="urn:schemas-microsoft-com:office:word" xmlns:w="http://schemas.openxmlformats.org/wordprocessingml/2006/main" xmlns:w14="http://schemas.microsoft.com/office/word/2010/wordml" xmlns:w15="http://schemas.microsoft.com/office/word/2012/wordml" xmlns:w16cex="http://schemas.microsoft.com/office/word/2018/wordml/cex" xmlns:w16cid="http://schemas.microsoft.com/office/word/2016/wordml/cid" xmlns:w16="http://schemas.microsoft.com/office/word/2018/wordml" xmlns:w16du="http://schemas.microsoft.com/office/word/2023/wordml/word16du" xmlns:w16sdtdh="http://schemas.microsoft.com/office/word/2020/wordml/sdtdatahash" xmlns:w16se="http://schemas.microsoft.com/office/word/2015/wordml/symex" xmlns:wpg="http://schemas.microsoft.com/office/word/2010/wordprocessingGroup" xmlns:wpi="http://schemas.microsoft.com/office/word/2010/wordprocessingInk" xmlns:wne="http://schemas.microsoft.com/office/word/2006/wordml" xmlns:wps="http://schemas.microsoft.com/office/word/2010/wordprocessingShape" mc:Ignorable="w14 w15 w16se w16cid w16 w16cex w16sdtdh wp14">
   <w:endnote w:type="separator" w:id="-1">
     <w:p>
       <w:r>
@@ -6647,13 +5000,13 @@
 </file>
 
 <file path=word/footer1.xml><?xml version="1.0" encoding="utf-8"?>
-<w:ftr xmlns:wpc="http://schemas.microsoft.com/office/word/2010/wordprocessingCanvas" xmlns:cx="http://schemas.microsoft.com/office/drawing/2014/chartex" xmlns:cx1="http://schemas.microsoft.com/office/drawing/2015/9/8/chartex" xmlns:cx2="http://schemas.microsoft.com/office/drawing/2015/10/21/chartex" xmlns:cx3="http://schemas.microsoft.com/office/drawing/2016/5/9/chartex" xmlns:cx4="http://schemas.microsoft.com/office/drawing/2016/5/10/chartex" xmlns:cx5="http://schemas.microsoft.com/office/drawing/2016/5/11/chartex" xmlns:cx6="http://schemas.microsoft.com/office/drawing/2016/5/12/chartex" xmlns:cx7="http://schemas.microsoft.com/office/drawing/2016/5/13/chartex" xmlns:cx8="http://schemas.microsoft.com/office/drawing/2016/5/14/chartex" xmlns:mc="http://schemas.openxmlformats.org/markup-compatibility/2006" xmlns:aink="http://schemas.microsoft.com/office/drawing/2016/ink" xmlns:am3d="http://schemas.microsoft.com/office/drawing/2017/model3d" xmlns:o="urn:schemas-microsoft-com:office:office" xmlns:oel="http://schemas.microsoft.com/office/2019/extlst" xmlns:r="http://schemas.openxmlformats.org/officeDocument/2006/relationships" xmlns:m="http://schemas.openxmlformats.org/officeDocument/2006/math" xmlns:v="urn:schemas-microsoft-com:vml" xmlns:wp14="http://schemas.microsoft.com/office/word/2010/wordprocessingDrawing" xmlns:wp="http://schemas.openxmlformats.org/drawingml/2006/wordprocessingDrawing" xmlns:w10="urn:schemas-microsoft-com:office:word" xmlns:w="http://schemas.openxmlformats.org/wordprocessingml/2006/main" xmlns:w14="http://schemas.microsoft.com/office/word/2010/wordml" xmlns:w15="http://schemas.microsoft.com/office/word/2012/wordml" xmlns:w16cex="http://schemas.microsoft.com/office/word/2018/wordml/cex" xmlns:w16cid="http://schemas.microsoft.com/office/word/2016/wordml/cid" xmlns:w16="http://schemas.microsoft.com/office/word/2018/wordml" xmlns:w16sdtdh="http://schemas.microsoft.com/office/word/2020/wordml/sdtdatahash" xmlns:w16se="http://schemas.microsoft.com/office/word/2015/wordml/symex" xmlns:wpg="http://schemas.microsoft.com/office/word/2010/wordprocessingGroup" xmlns:wpi="http://schemas.microsoft.com/office/word/2010/wordprocessingInk" xmlns:wne="http://schemas.microsoft.com/office/word/2006/wordml" xmlns:wps="http://schemas.microsoft.com/office/word/2010/wordprocessingShape" mc:Ignorable="w14 w15 w16se w16cid w16 w16cex w16sdtdh wp14">
+<w:ftr xmlns:wpc="http://schemas.microsoft.com/office/word/2010/wordprocessingCanvas" xmlns:cx="http://schemas.microsoft.com/office/drawing/2014/chartex" xmlns:cx1="http://schemas.microsoft.com/office/drawing/2015/9/8/chartex" xmlns:cx2="http://schemas.microsoft.com/office/drawing/2015/10/21/chartex" xmlns:cx3="http://schemas.microsoft.com/office/drawing/2016/5/9/chartex" xmlns:cx4="http://schemas.microsoft.com/office/drawing/2016/5/10/chartex" xmlns:cx5="http://schemas.microsoft.com/office/drawing/2016/5/11/chartex" xmlns:cx6="http://schemas.microsoft.com/office/drawing/2016/5/12/chartex" xmlns:cx7="http://schemas.microsoft.com/office/drawing/2016/5/13/chartex" xmlns:cx8="http://schemas.microsoft.com/office/drawing/2016/5/14/chartex" xmlns:mc="http://schemas.openxmlformats.org/markup-compatibility/2006" xmlns:aink="http://schemas.microsoft.com/office/drawing/2016/ink" xmlns:am3d="http://schemas.microsoft.com/office/drawing/2017/model3d" xmlns:o="urn:schemas-microsoft-com:office:office" xmlns:oel="http://schemas.microsoft.com/office/2019/extlst" xmlns:r="http://schemas.openxmlformats.org/officeDocument/2006/relationships" xmlns:m="http://schemas.openxmlformats.org/officeDocument/2006/math" xmlns:v="urn:schemas-microsoft-com:vml" xmlns:wp14="http://schemas.microsoft.com/office/word/2010/wordprocessingDrawing" xmlns:wp="http://schemas.openxmlformats.org/drawingml/2006/wordprocessingDrawing" xmlns:w10="urn:schemas-microsoft-com:office:word" xmlns:w="http://schemas.openxmlformats.org/wordprocessingml/2006/main" xmlns:w14="http://schemas.microsoft.com/office/word/2010/wordml" xmlns:w15="http://schemas.microsoft.com/office/word/2012/wordml" xmlns:w16cex="http://schemas.microsoft.com/office/word/2018/wordml/cex" xmlns:w16cid="http://schemas.microsoft.com/office/word/2016/wordml/cid" xmlns:w16="http://schemas.microsoft.com/office/word/2018/wordml" xmlns:w16du="http://schemas.microsoft.com/office/word/2023/wordml/word16du" xmlns:w16sdtdh="http://schemas.microsoft.com/office/word/2020/wordml/sdtdatahash" xmlns:w16se="http://schemas.microsoft.com/office/word/2015/wordml/symex" xmlns:wpg="http://schemas.microsoft.com/office/word/2010/wordprocessingGroup" xmlns:wpi="http://schemas.microsoft.com/office/word/2010/wordprocessingInk" xmlns:wne="http://schemas.microsoft.com/office/word/2006/wordml" xmlns:wps="http://schemas.microsoft.com/office/word/2010/wordprocessingShape" mc:Ignorable="w14 w15 w16se w16cid w16 w16cex w16sdtdh wp14">
   <w:p/>
 </w:ftr>
 </file>
 
 <file path=word/footer2.xml><?xml version="1.0" encoding="utf-8"?>
-<w:ftr xmlns:wpc="http://schemas.microsoft.com/office/word/2010/wordprocessingCanvas" xmlns:cx="http://schemas.microsoft.com/office/drawing/2014/chartex" xmlns:cx1="http://schemas.microsoft.com/office/drawing/2015/9/8/chartex" xmlns:cx2="http://schemas.microsoft.com/office/drawing/2015/10/21/chartex" xmlns:cx3="http://schemas.microsoft.com/office/drawing/2016/5/9/chartex" xmlns:cx4="http://schemas.microsoft.com/office/drawing/2016/5/10/chartex" xmlns:cx5="http://schemas.microsoft.com/office/drawing/2016/5/11/chartex" xmlns:cx6="http://schemas.microsoft.com/office/drawing/2016/5/12/chartex" xmlns:cx7="http://schemas.microsoft.com/office/drawing/2016/5/13/chartex" xmlns:cx8="http://schemas.microsoft.com/office/drawing/2016/5/14/chartex" xmlns:mc="http://schemas.openxmlformats.org/markup-compatibility/2006" xmlns:aink="http://schemas.microsoft.com/office/drawing/2016/ink" xmlns:am3d="http://schemas.microsoft.com/office/drawing/2017/model3d" xmlns:o="urn:schemas-microsoft-com:office:office" xmlns:oel="http://schemas.microsoft.com/office/2019/extlst" xmlns:r="http://schemas.openxmlformats.org/officeDocument/2006/relationships" xmlns:m="http://schemas.openxmlformats.org/officeDocument/2006/math" xmlns:v="urn:schemas-microsoft-com:vml" xmlns:wp14="http://schemas.microsoft.com/office/word/2010/wordprocessingDrawing" xmlns:wp="http://schemas.openxmlformats.org/drawingml/2006/wordprocessingDrawing" xmlns:w10="urn:schemas-microsoft-com:office:word" xmlns:w="http://schemas.openxmlformats.org/wordprocessingml/2006/main" xmlns:w14="http://schemas.microsoft.com/office/word/2010/wordml" xmlns:w15="http://schemas.microsoft.com/office/word/2012/wordml" xmlns:w16cex="http://schemas.microsoft.com/office/word/2018/wordml/cex" xmlns:w16cid="http://schemas.microsoft.com/office/word/2016/wordml/cid" xmlns:w16="http://schemas.microsoft.com/office/word/2018/wordml" xmlns:w16sdtdh="http://schemas.microsoft.com/office/word/2020/wordml/sdtdatahash" xmlns:w16se="http://schemas.microsoft.com/office/word/2015/wordml/symex" xmlns:wpg="http://schemas.microsoft.com/office/word/2010/wordprocessingGroup" xmlns:wpi="http://schemas.microsoft.com/office/word/2010/wordprocessingInk" xmlns:wne="http://schemas.microsoft.com/office/word/2006/wordml" xmlns:wps="http://schemas.microsoft.com/office/word/2010/wordprocessingShape" mc:Ignorable="w14 w15 w16se w16cid w16 w16cex w16sdtdh wp14">
+<w:ftr xmlns:wpc="http://schemas.microsoft.com/office/word/2010/wordprocessingCanvas" xmlns:cx="http://schemas.microsoft.com/office/drawing/2014/chartex" xmlns:cx1="http://schemas.microsoft.com/office/drawing/2015/9/8/chartex" xmlns:cx2="http://schemas.microsoft.com/office/drawing/2015/10/21/chartex" xmlns:cx3="http://schemas.microsoft.com/office/drawing/2016/5/9/chartex" xmlns:cx4="http://schemas.microsoft.com/office/drawing/2016/5/10/chartex" xmlns:cx5="http://schemas.microsoft.com/office/drawing/2016/5/11/chartex" xmlns:cx6="http://schemas.microsoft.com/office/drawing/2016/5/12/chartex" xmlns:cx7="http://schemas.microsoft.com/office/drawing/2016/5/13/chartex" xmlns:cx8="http://schemas.microsoft.com/office/drawing/2016/5/14/chartex" xmlns:mc="http://schemas.openxmlformats.org/markup-compatibility/2006" xmlns:aink="http://schemas.microsoft.com/office/drawing/2016/ink" xmlns:am3d="http://schemas.microsoft.com/office/drawing/2017/model3d" xmlns:o="urn:schemas-microsoft-com:office:office" xmlns:oel="http://schemas.microsoft.com/office/2019/extlst" xmlns:r="http://schemas.openxmlformats.org/officeDocument/2006/relationships" xmlns:m="http://schemas.openxmlformats.org/officeDocument/2006/math" xmlns:v="urn:schemas-microsoft-com:vml" xmlns:wp14="http://schemas.microsoft.com/office/word/2010/wordprocessingDrawing" xmlns:wp="http://schemas.openxmlformats.org/drawingml/2006/wordprocessingDrawing" xmlns:w10="urn:schemas-microsoft-com:office:word" xmlns:w="http://schemas.openxmlformats.org/wordprocessingml/2006/main" xmlns:w14="http://schemas.microsoft.com/office/word/2010/wordml" xmlns:w15="http://schemas.microsoft.com/office/word/2012/wordml" xmlns:w16cex="http://schemas.microsoft.com/office/word/2018/wordml/cex" xmlns:w16cid="http://schemas.microsoft.com/office/word/2016/wordml/cid" xmlns:w16="http://schemas.microsoft.com/office/word/2018/wordml" xmlns:w16du="http://schemas.microsoft.com/office/word/2023/wordml/word16du" xmlns:w16sdtdh="http://schemas.microsoft.com/office/word/2020/wordml/sdtdatahash" xmlns:w16se="http://schemas.microsoft.com/office/word/2015/wordml/symex" xmlns:wpg="http://schemas.microsoft.com/office/word/2010/wordprocessingGroup" xmlns:wpi="http://schemas.microsoft.com/office/word/2010/wordprocessingInk" xmlns:wne="http://schemas.microsoft.com/office/word/2006/wordml" xmlns:wps="http://schemas.microsoft.com/office/word/2010/wordprocessingShape" mc:Ignorable="w14 w15 w16se w16cid w16 w16cex w16sdtdh wp14">
   <w:p>
     <w:pPr>
       <w:pBdr>
@@ -6676,19 +5029,19 @@
 </file>
 
 <file path=word/footer3.xml><?xml version="1.0" encoding="utf-8"?>
-<w:ftr xmlns:wpc="http://schemas.microsoft.com/office/word/2010/wordprocessingCanvas" xmlns:cx="http://schemas.microsoft.com/office/drawing/2014/chartex" xmlns:cx1="http://schemas.microsoft.com/office/drawing/2015/9/8/chartex" xmlns:cx2="http://schemas.microsoft.com/office/drawing/2015/10/21/chartex" xmlns:cx3="http://schemas.microsoft.com/office/drawing/2016/5/9/chartex" xmlns:cx4="http://schemas.microsoft.com/office/drawing/2016/5/10/chartex" xmlns:cx5="http://schemas.microsoft.com/office/drawing/2016/5/11/chartex" xmlns:cx6="http://schemas.microsoft.com/office/drawing/2016/5/12/chartex" xmlns:cx7="http://schemas.microsoft.com/office/drawing/2016/5/13/chartex" xmlns:cx8="http://schemas.microsoft.com/office/drawing/2016/5/14/chartex" xmlns:mc="http://schemas.openxmlformats.org/markup-compatibility/2006" xmlns:aink="http://schemas.microsoft.com/office/drawing/2016/ink" xmlns:am3d="http://schemas.microsoft.com/office/drawing/2017/model3d" xmlns:o="urn:schemas-microsoft-com:office:office" xmlns:oel="http://schemas.microsoft.com/office/2019/extlst" xmlns:r="http://schemas.openxmlformats.org/officeDocument/2006/relationships" xmlns:m="http://schemas.openxmlformats.org/officeDocument/2006/math" xmlns:v="urn:schemas-microsoft-com:vml" xmlns:wp14="http://schemas.microsoft.com/office/word/2010/wordprocessingDrawing" xmlns:wp="http://schemas.openxmlformats.org/drawingml/2006/wordprocessingDrawing" xmlns:w10="urn:schemas-microsoft-com:office:word" xmlns:w="http://schemas.openxmlformats.org/wordprocessingml/2006/main" xmlns:w14="http://schemas.microsoft.com/office/word/2010/wordml" xmlns:w15="http://schemas.microsoft.com/office/word/2012/wordml" xmlns:w16cex="http://schemas.microsoft.com/office/word/2018/wordml/cex" xmlns:w16cid="http://schemas.microsoft.com/office/word/2016/wordml/cid" xmlns:w16="http://schemas.microsoft.com/office/word/2018/wordml" xmlns:w16sdtdh="http://schemas.microsoft.com/office/word/2020/wordml/sdtdatahash" xmlns:w16se="http://schemas.microsoft.com/office/word/2015/wordml/symex" xmlns:wpg="http://schemas.microsoft.com/office/word/2010/wordprocessingGroup" xmlns:wpi="http://schemas.microsoft.com/office/word/2010/wordprocessingInk" xmlns:wne="http://schemas.microsoft.com/office/word/2006/wordml" xmlns:wps="http://schemas.microsoft.com/office/word/2010/wordprocessingShape" mc:Ignorable="w14 w15 w16se w16cid w16 w16cex w16sdtdh wp14">
+<w:ftr xmlns:wpc="http://schemas.microsoft.com/office/word/2010/wordprocessingCanvas" xmlns:cx="http://schemas.microsoft.com/office/drawing/2014/chartex" xmlns:cx1="http://schemas.microsoft.com/office/drawing/2015/9/8/chartex" xmlns:cx2="http://schemas.microsoft.com/office/drawing/2015/10/21/chartex" xmlns:cx3="http://schemas.microsoft.com/office/drawing/2016/5/9/chartex" xmlns:cx4="http://schemas.microsoft.com/office/drawing/2016/5/10/chartex" xmlns:cx5="http://schemas.microsoft.com/office/drawing/2016/5/11/chartex" xmlns:cx6="http://schemas.microsoft.com/office/drawing/2016/5/12/chartex" xmlns:cx7="http://schemas.microsoft.com/office/drawing/2016/5/13/chartex" xmlns:cx8="http://schemas.microsoft.com/office/drawing/2016/5/14/chartex" xmlns:mc="http://schemas.openxmlformats.org/markup-compatibility/2006" xmlns:aink="http://schemas.microsoft.com/office/drawing/2016/ink" xmlns:am3d="http://schemas.microsoft.com/office/drawing/2017/model3d" xmlns:o="urn:schemas-microsoft-com:office:office" xmlns:oel="http://schemas.microsoft.com/office/2019/extlst" xmlns:r="http://schemas.openxmlformats.org/officeDocument/2006/relationships" xmlns:m="http://schemas.openxmlformats.org/officeDocument/2006/math" xmlns:v="urn:schemas-microsoft-com:vml" xmlns:wp14="http://schemas.microsoft.com/office/word/2010/wordprocessingDrawing" xmlns:wp="http://schemas.openxmlformats.org/drawingml/2006/wordprocessingDrawing" xmlns:w10="urn:schemas-microsoft-com:office:word" xmlns:w="http://schemas.openxmlformats.org/wordprocessingml/2006/main" xmlns:w14="http://schemas.microsoft.com/office/word/2010/wordml" xmlns:w15="http://schemas.microsoft.com/office/word/2012/wordml" xmlns:w16cex="http://schemas.microsoft.com/office/word/2018/wordml/cex" xmlns:w16cid="http://schemas.microsoft.com/office/word/2016/wordml/cid" xmlns:w16="http://schemas.microsoft.com/office/word/2018/wordml" xmlns:w16du="http://schemas.microsoft.com/office/word/2023/wordml/word16du" xmlns:w16sdtdh="http://schemas.microsoft.com/office/word/2020/wordml/sdtdatahash" xmlns:w16se="http://schemas.microsoft.com/office/word/2015/wordml/symex" xmlns:wpg="http://schemas.microsoft.com/office/word/2010/wordprocessingGroup" xmlns:wpi="http://schemas.microsoft.com/office/word/2010/wordprocessingInk" xmlns:wne="http://schemas.microsoft.com/office/word/2006/wordml" xmlns:wps="http://schemas.microsoft.com/office/word/2010/wordprocessingShape" mc:Ignorable="w14 w15 w16se w16cid w16 w16cex w16sdtdh wp14">
   <w:p/>
 </w:ftr>
 </file>
 
 <file path=word/footer4.xml><?xml version="1.0" encoding="utf-8"?>
-<w:ftr xmlns:wpc="http://schemas.microsoft.com/office/word/2010/wordprocessingCanvas" xmlns:cx="http://schemas.microsoft.com/office/drawing/2014/chartex" xmlns:cx1="http://schemas.microsoft.com/office/drawing/2015/9/8/chartex" xmlns:cx2="http://schemas.microsoft.com/office/drawing/2015/10/21/chartex" xmlns:cx3="http://schemas.microsoft.com/office/drawing/2016/5/9/chartex" xmlns:cx4="http://schemas.microsoft.com/office/drawing/2016/5/10/chartex" xmlns:cx5="http://schemas.microsoft.com/office/drawing/2016/5/11/chartex" xmlns:cx6="http://schemas.microsoft.com/office/drawing/2016/5/12/chartex" xmlns:cx7="http://schemas.microsoft.com/office/drawing/2016/5/13/chartex" xmlns:cx8="http://schemas.microsoft.com/office/drawing/2016/5/14/chartex" xmlns:mc="http://schemas.openxmlformats.org/markup-compatibility/2006" xmlns:aink="http://schemas.microsoft.com/office/drawing/2016/ink" xmlns:am3d="http://schemas.microsoft.com/office/drawing/2017/model3d" xmlns:o="urn:schemas-microsoft-com:office:office" xmlns:oel="http://schemas.microsoft.com/office/2019/extlst" xmlns:r="http://schemas.openxmlformats.org/officeDocument/2006/relationships" xmlns:m="http://schemas.openxmlformats.org/officeDocument/2006/math" xmlns:v="urn:schemas-microsoft-com:vml" xmlns:wp14="http://schemas.microsoft.com/office/word/2010/wordprocessingDrawing" xmlns:wp="http://schemas.openxmlformats.org/drawingml/2006/wordprocessingDrawing" xmlns:w10="urn:schemas-microsoft-com:office:word" xmlns:w="http://schemas.openxmlformats.org/wordprocessingml/2006/main" xmlns:w14="http://schemas.microsoft.com/office/word/2010/wordml" xmlns:w15="http://schemas.microsoft.com/office/word/2012/wordml" xmlns:w16cex="http://schemas.microsoft.com/office/word/2018/wordml/cex" xmlns:w16cid="http://schemas.microsoft.com/office/word/2016/wordml/cid" xmlns:w16="http://schemas.microsoft.com/office/word/2018/wordml" xmlns:w16sdtdh="http://schemas.microsoft.com/office/word/2020/wordml/sdtdatahash" xmlns:w16se="http://schemas.microsoft.com/office/word/2015/wordml/symex" xmlns:wpg="http://schemas.microsoft.com/office/word/2010/wordprocessingGroup" xmlns:wpi="http://schemas.microsoft.com/office/word/2010/wordprocessingInk" xmlns:wne="http://schemas.microsoft.com/office/word/2006/wordml" xmlns:wps="http://schemas.microsoft.com/office/word/2010/wordprocessingShape" mc:Ignorable="w14 w15 w16se w16cid w16 w16cex w16sdtdh wp14">
+<w:ftr xmlns:wpc="http://schemas.microsoft.com/office/word/2010/wordprocessingCanvas" xmlns:cx="http://schemas.microsoft.com/office/drawing/2014/chartex" xmlns:cx1="http://schemas.microsoft.com/office/drawing/2015/9/8/chartex" xmlns:cx2="http://schemas.microsoft.com/office/drawing/2015/10/21/chartex" xmlns:cx3="http://schemas.microsoft.com/office/drawing/2016/5/9/chartex" xmlns:cx4="http://schemas.microsoft.com/office/drawing/2016/5/10/chartex" xmlns:cx5="http://schemas.microsoft.com/office/drawing/2016/5/11/chartex" xmlns:cx6="http://schemas.microsoft.com/office/drawing/2016/5/12/chartex" xmlns:cx7="http://schemas.microsoft.com/office/drawing/2016/5/13/chartex" xmlns:cx8="http://schemas.microsoft.com/office/drawing/2016/5/14/chartex" xmlns:mc="http://schemas.openxmlformats.org/markup-compatibility/2006" xmlns:aink="http://schemas.microsoft.com/office/drawing/2016/ink" xmlns:am3d="http://schemas.microsoft.com/office/drawing/2017/model3d" xmlns:o="urn:schemas-microsoft-com:office:office" xmlns:oel="http://schemas.microsoft.com/office/2019/extlst" xmlns:r="http://schemas.openxmlformats.org/officeDocument/2006/relationships" xmlns:m="http://schemas.openxmlformats.org/officeDocument/2006/math" xmlns:v="urn:schemas-microsoft-com:vml" xmlns:wp14="http://schemas.microsoft.com/office/word/2010/wordprocessingDrawing" xmlns:wp="http://schemas.openxmlformats.org/drawingml/2006/wordprocessingDrawing" xmlns:w10="urn:schemas-microsoft-com:office:word" xmlns:w="http://schemas.openxmlformats.org/wordprocessingml/2006/main" xmlns:w14="http://schemas.microsoft.com/office/word/2010/wordml" xmlns:w15="http://schemas.microsoft.com/office/word/2012/wordml" xmlns:w16cex="http://schemas.microsoft.com/office/word/2018/wordml/cex" xmlns:w16cid="http://schemas.microsoft.com/office/word/2016/wordml/cid" xmlns:w16="http://schemas.microsoft.com/office/word/2018/wordml" xmlns:w16du="http://schemas.microsoft.com/office/word/2023/wordml/word16du" xmlns:w16sdtdh="http://schemas.microsoft.com/office/word/2020/wordml/sdtdatahash" xmlns:w16se="http://schemas.microsoft.com/office/word/2015/wordml/symex" xmlns:wpg="http://schemas.microsoft.com/office/word/2010/wordprocessingGroup" xmlns:wpi="http://schemas.microsoft.com/office/word/2010/wordprocessingInk" xmlns:wne="http://schemas.microsoft.com/office/word/2006/wordml" xmlns:wps="http://schemas.microsoft.com/office/word/2010/wordprocessingShape" mc:Ignorable="w14 w15 w16se w16cid w16 w16cex w16sdtdh wp14">
   <w:p/>
 </w:ftr>
 </file>
 
 <file path=word/footer5.xml><?xml version="1.0" encoding="utf-8"?>
-<w:ftr xmlns:wpc="http://schemas.microsoft.com/office/word/2010/wordprocessingCanvas" xmlns:cx="http://schemas.microsoft.com/office/drawing/2014/chartex" xmlns:cx1="http://schemas.microsoft.com/office/drawing/2015/9/8/chartex" xmlns:cx2="http://schemas.microsoft.com/office/drawing/2015/10/21/chartex" xmlns:cx3="http://schemas.microsoft.com/office/drawing/2016/5/9/chartex" xmlns:cx4="http://schemas.microsoft.com/office/drawing/2016/5/10/chartex" xmlns:cx5="http://schemas.microsoft.com/office/drawing/2016/5/11/chartex" xmlns:cx6="http://schemas.microsoft.com/office/drawing/2016/5/12/chartex" xmlns:cx7="http://schemas.microsoft.com/office/drawing/2016/5/13/chartex" xmlns:cx8="http://schemas.microsoft.com/office/drawing/2016/5/14/chartex" xmlns:mc="http://schemas.openxmlformats.org/markup-compatibility/2006" xmlns:aink="http://schemas.microsoft.com/office/drawing/2016/ink" xmlns:am3d="http://schemas.microsoft.com/office/drawing/2017/model3d" xmlns:o="urn:schemas-microsoft-com:office:office" xmlns:oel="http://schemas.microsoft.com/office/2019/extlst" xmlns:r="http://schemas.openxmlformats.org/officeDocument/2006/relationships" xmlns:m="http://schemas.openxmlformats.org/officeDocument/2006/math" xmlns:v="urn:schemas-microsoft-com:vml" xmlns:wp14="http://schemas.microsoft.com/office/word/2010/wordprocessingDrawing" xmlns:wp="http://schemas.openxmlformats.org/drawingml/2006/wordprocessingDrawing" xmlns:w10="urn:schemas-microsoft-com:office:word" xmlns:w="http://schemas.openxmlformats.org/wordprocessingml/2006/main" xmlns:w14="http://schemas.microsoft.com/office/word/2010/wordml" xmlns:w15="http://schemas.microsoft.com/office/word/2012/wordml" xmlns:w16cex="http://schemas.microsoft.com/office/word/2018/wordml/cex" xmlns:w16cid="http://schemas.microsoft.com/office/word/2016/wordml/cid" xmlns:w16="http://schemas.microsoft.com/office/word/2018/wordml" xmlns:w16sdtdh="http://schemas.microsoft.com/office/word/2020/wordml/sdtdatahash" xmlns:w16se="http://schemas.microsoft.com/office/word/2015/wordml/symex" xmlns:wpg="http://schemas.microsoft.com/office/word/2010/wordprocessingGroup" xmlns:wpi="http://schemas.microsoft.com/office/word/2010/wordprocessingInk" xmlns:wne="http://schemas.microsoft.com/office/word/2006/wordml" xmlns:wps="http://schemas.microsoft.com/office/word/2010/wordprocessingShape" mc:Ignorable="w14 w15 w16se w16cid w16 w16cex w16sdtdh wp14">
+<w:ftr xmlns:wpc="http://schemas.microsoft.com/office/word/2010/wordprocessingCanvas" xmlns:cx="http://schemas.microsoft.com/office/drawing/2014/chartex" xmlns:cx1="http://schemas.microsoft.com/office/drawing/2015/9/8/chartex" xmlns:cx2="http://schemas.microsoft.com/office/drawing/2015/10/21/chartex" xmlns:cx3="http://schemas.microsoft.com/office/drawing/2016/5/9/chartex" xmlns:cx4="http://schemas.microsoft.com/office/drawing/2016/5/10/chartex" xmlns:cx5="http://schemas.microsoft.com/office/drawing/2016/5/11/chartex" xmlns:cx6="http://schemas.microsoft.com/office/drawing/2016/5/12/chartex" xmlns:cx7="http://schemas.microsoft.com/office/drawing/2016/5/13/chartex" xmlns:cx8="http://schemas.microsoft.com/office/drawing/2016/5/14/chartex" xmlns:mc="http://schemas.openxmlformats.org/markup-compatibility/2006" xmlns:aink="http://schemas.microsoft.com/office/drawing/2016/ink" xmlns:am3d="http://schemas.microsoft.com/office/drawing/2017/model3d" xmlns:o="urn:schemas-microsoft-com:office:office" xmlns:oel="http://schemas.microsoft.com/office/2019/extlst" xmlns:r="http://schemas.openxmlformats.org/officeDocument/2006/relationships" xmlns:m="http://schemas.openxmlformats.org/officeDocument/2006/math" xmlns:v="urn:schemas-microsoft-com:vml" xmlns:wp14="http://schemas.microsoft.com/office/word/2010/wordprocessingDrawing" xmlns:wp="http://schemas.openxmlformats.org/drawingml/2006/wordprocessingDrawing" xmlns:w10="urn:schemas-microsoft-com:office:word" xmlns:w="http://schemas.openxmlformats.org/wordprocessingml/2006/main" xmlns:w14="http://schemas.microsoft.com/office/word/2010/wordml" xmlns:w15="http://schemas.microsoft.com/office/word/2012/wordml" xmlns:w16cex="http://schemas.microsoft.com/office/word/2018/wordml/cex" xmlns:w16cid="http://schemas.microsoft.com/office/word/2016/wordml/cid" xmlns:w16="http://schemas.microsoft.com/office/word/2018/wordml" xmlns:w16du="http://schemas.microsoft.com/office/word/2023/wordml/word16du" xmlns:w16sdtdh="http://schemas.microsoft.com/office/word/2020/wordml/sdtdatahash" xmlns:w16se="http://schemas.microsoft.com/office/word/2015/wordml/symex" xmlns:wpg="http://schemas.microsoft.com/office/word/2010/wordprocessingGroup" xmlns:wpi="http://schemas.microsoft.com/office/word/2010/wordprocessingInk" xmlns:wne="http://schemas.microsoft.com/office/word/2006/wordml" xmlns:wps="http://schemas.microsoft.com/office/word/2010/wordprocessingShape" mc:Ignorable="w14 w15 w16se w16cid w16 w16cex w16sdtdh wp14">
   <w:p>
     <w:pPr>
       <w:pBdr>
@@ -6711,7 +5064,7 @@
 </file>
 
 <file path=word/footer6.xml><?xml version="1.0" encoding="utf-8"?>
-<w:ftr xmlns:wpc="http://schemas.microsoft.com/office/word/2010/wordprocessingCanvas" xmlns:cx="http://schemas.microsoft.com/office/drawing/2014/chartex" xmlns:cx1="http://schemas.microsoft.com/office/drawing/2015/9/8/chartex" xmlns:cx2="http://schemas.microsoft.com/office/drawing/2015/10/21/chartex" xmlns:cx3="http://schemas.microsoft.com/office/drawing/2016/5/9/chartex" xmlns:cx4="http://schemas.microsoft.com/office/drawing/2016/5/10/chartex" xmlns:cx5="http://schemas.microsoft.com/office/drawing/2016/5/11/chartex" xmlns:cx6="http://schemas.microsoft.com/office/drawing/2016/5/12/chartex" xmlns:cx7="http://schemas.microsoft.com/office/drawing/2016/5/13/chartex" xmlns:cx8="http://schemas.microsoft.com/office/drawing/2016/5/14/chartex" xmlns:mc="http://schemas.openxmlformats.org/markup-compatibility/2006" xmlns:aink="http://schemas.microsoft.com/office/drawing/2016/ink" xmlns:am3d="http://schemas.microsoft.com/office/drawing/2017/model3d" xmlns:o="urn:schemas-microsoft-com:office:office" xmlns:oel="http://schemas.microsoft.com/office/2019/extlst" xmlns:r="http://schemas.openxmlformats.org/officeDocument/2006/relationships" xmlns:m="http://schemas.openxmlformats.org/officeDocument/2006/math" xmlns:v="urn:schemas-microsoft-com:vml" xmlns:wp14="http://schemas.microsoft.com/office/word/2010/wordprocessingDrawing" xmlns:wp="http://schemas.openxmlformats.org/drawingml/2006/wordprocessingDrawing" xmlns:w10="urn:schemas-microsoft-com:office:word" xmlns:w="http://schemas.openxmlformats.org/wordprocessingml/2006/main" xmlns:w14="http://schemas.microsoft.com/office/word/2010/wordml" xmlns:w15="http://schemas.microsoft.com/office/word/2012/wordml" xmlns:w16cex="http://schemas.microsoft.com/office/word/2018/wordml/cex" xmlns:w16cid="http://schemas.microsoft.com/office/word/2016/wordml/cid" xmlns:w16="http://schemas.microsoft.com/office/word/2018/wordml" xmlns:w16sdtdh="http://schemas.microsoft.com/office/word/2020/wordml/sdtdatahash" xmlns:w16se="http://schemas.microsoft.com/office/word/2015/wordml/symex" xmlns:wpg="http://schemas.microsoft.com/office/word/2010/wordprocessingGroup" xmlns:wpi="http://schemas.microsoft.com/office/word/2010/wordprocessingInk" xmlns:wne="http://schemas.microsoft.com/office/word/2006/wordml" xmlns:wps="http://schemas.microsoft.com/office/word/2010/wordprocessingShape" mc:Ignorable="w14 w15 w16se w16cid w16 w16cex w16sdtdh wp14">
+<w:ftr xmlns:wpc="http://schemas.microsoft.com/office/word/2010/wordprocessingCanvas" xmlns:cx="http://schemas.microsoft.com/office/drawing/2014/chartex" xmlns:cx1="http://schemas.microsoft.com/office/drawing/2015/9/8/chartex" xmlns:cx2="http://schemas.microsoft.com/office/drawing/2015/10/21/chartex" xmlns:cx3="http://schemas.microsoft.com/office/drawing/2016/5/9/chartex" xmlns:cx4="http://schemas.microsoft.com/office/drawing/2016/5/10/chartex" xmlns:cx5="http://schemas.microsoft.com/office/drawing/2016/5/11/chartex" xmlns:cx6="http://schemas.microsoft.com/office/drawing/2016/5/12/chartex" xmlns:cx7="http://schemas.microsoft.com/office/drawing/2016/5/13/chartex" xmlns:cx8="http://schemas.microsoft.com/office/drawing/2016/5/14/chartex" xmlns:mc="http://schemas.openxmlformats.org/markup-compatibility/2006" xmlns:aink="http://schemas.microsoft.com/office/drawing/2016/ink" xmlns:am3d="http://schemas.microsoft.com/office/drawing/2017/model3d" xmlns:o="urn:schemas-microsoft-com:office:office" xmlns:oel="http://schemas.microsoft.com/office/2019/extlst" xmlns:r="http://schemas.openxmlformats.org/officeDocument/2006/relationships" xmlns:m="http://schemas.openxmlformats.org/officeDocument/2006/math" xmlns:v="urn:schemas-microsoft-com:vml" xmlns:wp14="http://schemas.microsoft.com/office/word/2010/wordprocessingDrawing" xmlns:wp="http://schemas.openxmlformats.org/drawingml/2006/wordprocessingDrawing" xmlns:w10="urn:schemas-microsoft-com:office:word" xmlns:w="http://schemas.openxmlformats.org/wordprocessingml/2006/main" xmlns:w14="http://schemas.microsoft.com/office/word/2010/wordml" xmlns:w15="http://schemas.microsoft.com/office/word/2012/wordml" xmlns:w16cex="http://schemas.microsoft.com/office/word/2018/wordml/cex" xmlns:w16cid="http://schemas.microsoft.com/office/word/2016/wordml/cid" xmlns:w16="http://schemas.microsoft.com/office/word/2018/wordml" xmlns:w16du="http://schemas.microsoft.com/office/word/2023/wordml/word16du" xmlns:w16sdtdh="http://schemas.microsoft.com/office/word/2020/wordml/sdtdatahash" xmlns:w16se="http://schemas.microsoft.com/office/word/2015/wordml/symex" xmlns:wpg="http://schemas.microsoft.com/office/word/2010/wordprocessingGroup" xmlns:wpi="http://schemas.microsoft.com/office/word/2010/wordprocessingInk" xmlns:wne="http://schemas.microsoft.com/office/word/2006/wordml" xmlns:wps="http://schemas.microsoft.com/office/word/2010/wordprocessingShape" mc:Ignorable="w14 w15 w16se w16cid w16 w16cex w16sdtdh wp14">
   <w:p>
     <w:pPr>
       <w:pBdr>
@@ -6734,7 +5087,7 @@
 </file>
 
 <file path=word/footnotes.xml><?xml version="1.0" encoding="utf-8"?>
-<w:footnotes xmlns:wpc="http://schemas.microsoft.com/office/word/2010/wordprocessingCanvas" xmlns:cx="http://schemas.microsoft.com/office/drawing/2014/chartex" xmlns:cx1="http://schemas.microsoft.com/office/drawing/2015/9/8/chartex" xmlns:cx2="http://schemas.microsoft.com/office/drawing/2015/10/21/chartex" xmlns:cx3="http://schemas.microsoft.com/office/drawing/2016/5/9/chartex" xmlns:cx4="http://schemas.microsoft.com/office/drawing/2016/5/10/chartex" xmlns:cx5="http://schemas.microsoft.com/office/drawing/2016/5/11/chartex" xmlns:cx6="http://schemas.microsoft.com/office/drawing/2016/5/12/chartex" xmlns:cx7="http://schemas.microsoft.com/office/drawing/2016/5/13/chartex" xmlns:cx8="http://schemas.microsoft.com/office/drawing/2016/5/14/chartex" xmlns:mc="http://schemas.openxmlformats.org/markup-compatibility/2006" xmlns:aink="http://schemas.microsoft.com/office/drawing/2016/ink" xmlns:am3d="http://schemas.microsoft.com/office/drawing/2017/model3d" xmlns:o="urn:schemas-microsoft-com:office:office" xmlns:oel="http://schemas.microsoft.com/office/2019/extlst" xmlns:r="http://schemas.openxmlformats.org/officeDocument/2006/relationships" xmlns:m="http://schemas.openxmlformats.org/officeDocument/2006/math" xmlns:v="urn:schemas-microsoft-com:vml" xmlns:wp14="http://schemas.microsoft.com/office/word/2010/wordprocessingDrawing" xmlns:wp="http://schemas.openxmlformats.org/drawingml/2006/wordprocessingDrawing" xmlns:w10="urn:schemas-microsoft-com:office:word" xmlns:w="http://schemas.openxmlformats.org/wordprocessingml/2006/main" xmlns:w14="http://schemas.microsoft.com/office/word/2010/wordml" xmlns:w15="http://schemas.microsoft.com/office/word/2012/wordml" xmlns:w16cex="http://schemas.microsoft.com/office/word/2018/wordml/cex" xmlns:w16cid="http://schemas.microsoft.com/office/word/2016/wordml/cid" xmlns:w16="http://schemas.microsoft.com/office/word/2018/wordml" xmlns:w16sdtdh="http://schemas.microsoft.com/office/word/2020/wordml/sdtdatahash" xmlns:w16se="http://schemas.microsoft.com/office/word/2015/wordml/symex" xmlns:wpg="http://schemas.microsoft.com/office/word/2010/wordprocessingGroup" xmlns:wpi="http://schemas.microsoft.com/office/word/2010/wordprocessingInk" xmlns:wne="http://schemas.microsoft.com/office/word/2006/wordml" xmlns:wps="http://schemas.microsoft.com/office/word/2010/wordprocessingShape" mc:Ignorable="w14 w15 w16se w16cid w16 w16cex w16sdtdh wp14">
+<w:footnotes xmlns:wpc="http://schemas.microsoft.com/office/word/2010/wordprocessingCanvas" xmlns:cx="http://schemas.microsoft.com/office/drawing/2014/chartex" xmlns:cx1="http://schemas.microsoft.com/office/drawing/2015/9/8/chartex" xmlns:cx2="http://schemas.microsoft.com/office/drawing/2015/10/21/chartex" xmlns:cx3="http://schemas.microsoft.com/office/drawing/2016/5/9/chartex" xmlns:cx4="http://schemas.microsoft.com/office/drawing/2016/5/10/chartex" xmlns:cx5="http://schemas.microsoft.com/office/drawing/2016/5/11/chartex" xmlns:cx6="http://schemas.microsoft.com/office/drawing/2016/5/12/chartex" xmlns:cx7="http://schemas.microsoft.com/office/drawing/2016/5/13/chartex" xmlns:cx8="http://schemas.microsoft.com/office/drawing/2016/5/14/chartex" xmlns:mc="http://schemas.openxmlformats.org/markup-compatibility/2006" xmlns:aink="http://schemas.microsoft.com/office/drawing/2016/ink" xmlns:am3d="http://schemas.microsoft.com/office/drawing/2017/model3d" xmlns:o="urn:schemas-microsoft-com:office:office" xmlns:oel="http://schemas.microsoft.com/office/2019/extlst" xmlns:r="http://schemas.openxmlformats.org/officeDocument/2006/relationships" xmlns:m="http://schemas.openxmlformats.org/officeDocument/2006/math" xmlns:v="urn:schemas-microsoft-com:vml" xmlns:wp14="http://schemas.microsoft.com/office/word/2010/wordprocessingDrawing" xmlns:wp="http://schemas.openxmlformats.org/drawingml/2006/wordprocessingDrawing" xmlns:w10="urn:schemas-microsoft-com:office:word" xmlns:w="http://schemas.openxmlformats.org/wordprocessingml/2006/main" xmlns:w14="http://schemas.microsoft.com/office/word/2010/wordml" xmlns:w15="http://schemas.microsoft.com/office/word/2012/wordml" xmlns:w16cex="http://schemas.microsoft.com/office/word/2018/wordml/cex" xmlns:w16cid="http://schemas.microsoft.com/office/word/2016/wordml/cid" xmlns:w16="http://schemas.microsoft.com/office/word/2018/wordml" xmlns:w16du="http://schemas.microsoft.com/office/word/2023/wordml/word16du" xmlns:w16sdtdh="http://schemas.microsoft.com/office/word/2020/wordml/sdtdatahash" xmlns:w16se="http://schemas.microsoft.com/office/word/2015/wordml/symex" xmlns:wpg="http://schemas.microsoft.com/office/word/2010/wordprocessingGroup" xmlns:wpi="http://schemas.microsoft.com/office/word/2010/wordprocessingInk" xmlns:wne="http://schemas.microsoft.com/office/word/2006/wordml" xmlns:wps="http://schemas.microsoft.com/office/word/2010/wordprocessingShape" mc:Ignorable="w14 w15 w16se w16cid w16 w16cex w16sdtdh wp14">
   <w:footnote w:type="separator" w:id="-1">
     <w:p>
       <w:r>
@@ -6753,7 +5106,7 @@
 </file>
 
 <file path=word/header1.xml><?xml version="1.0" encoding="utf-8"?>
-<w:hdr xmlns:wpc="http://schemas.microsoft.com/office/word/2010/wordprocessingCanvas" xmlns:cx="http://schemas.microsoft.com/office/drawing/2014/chartex" xmlns:cx1="http://schemas.microsoft.com/office/drawing/2015/9/8/chartex" xmlns:cx2="http://schemas.microsoft.com/office/drawing/2015/10/21/chartex" xmlns:cx3="http://schemas.microsoft.com/office/drawing/2016/5/9/chartex" xmlns:cx4="http://schemas.microsoft.com/office/drawing/2016/5/10/chartex" xmlns:cx5="http://schemas.microsoft.com/office/drawing/2016/5/11/chartex" xmlns:cx6="http://schemas.microsoft.com/office/drawing/2016/5/12/chartex" xmlns:cx7="http://schemas.microsoft.com/office/drawing/2016/5/13/chartex" xmlns:cx8="http://schemas.microsoft.com/office/drawing/2016/5/14/chartex" xmlns:mc="http://schemas.openxmlformats.org/markup-compatibility/2006" xmlns:aink="http://schemas.microsoft.com/office/drawing/2016/ink" xmlns:am3d="http://schemas.microsoft.com/office/drawing/2017/model3d" xmlns:o="urn:schemas-microsoft-com:office:office" xmlns:oel="http://schemas.microsoft.com/office/2019/extlst" xmlns:r="http://schemas.openxmlformats.org/officeDocument/2006/relationships" xmlns:m="http://schemas.openxmlformats.org/officeDocument/2006/math" xmlns:v="urn:schemas-microsoft-com:vml" xmlns:wp14="http://schemas.microsoft.com/office/word/2010/wordprocessingDrawing" xmlns:wp="http://schemas.openxmlformats.org/drawingml/2006/wordprocessingDrawing" xmlns:w10="urn:schemas-microsoft-com:office:word" xmlns:w="http://schemas.openxmlformats.org/wordprocessingml/2006/main" xmlns:w14="http://schemas.microsoft.com/office/word/2010/wordml" xmlns:w15="http://schemas.microsoft.com/office/word/2012/wordml" xmlns:w16cex="http://schemas.microsoft.com/office/word/2018/wordml/cex" xmlns:w16cid="http://schemas.microsoft.com/office/word/2016/wordml/cid" xmlns:w16="http://schemas.microsoft.com/office/word/2018/wordml" xmlns:w16sdtdh="http://schemas.microsoft.com/office/word/2020/wordml/sdtdatahash" xmlns:w16se="http://schemas.microsoft.com/office/word/2015/wordml/symex" xmlns:wpg="http://schemas.microsoft.com/office/word/2010/wordprocessingGroup" xmlns:wpi="http://schemas.microsoft.com/office/word/2010/wordprocessingInk" xmlns:wne="http://schemas.microsoft.com/office/word/2006/wordml" xmlns:wps="http://schemas.microsoft.com/office/word/2010/wordprocessingShape" mc:Ignorable="w14 w15 w16se w16cid w16 w16cex w16sdtdh wp14">
+<w:hdr xmlns:wpc="http://schemas.microsoft.com/office/word/2010/wordprocessingCanvas" xmlns:cx="http://schemas.microsoft.com/office/drawing/2014/chartex" xmlns:cx1="http://schemas.microsoft.com/office/drawing/2015/9/8/chartex" xmlns:cx2="http://schemas.microsoft.com/office/drawing/2015/10/21/chartex" xmlns:cx3="http://schemas.microsoft.com/office/drawing/2016/5/9/chartex" xmlns:cx4="http://schemas.microsoft.com/office/drawing/2016/5/10/chartex" xmlns:cx5="http://schemas.microsoft.com/office/drawing/2016/5/11/chartex" xmlns:cx6="http://schemas.microsoft.com/office/drawing/2016/5/12/chartex" xmlns:cx7="http://schemas.microsoft.com/office/drawing/2016/5/13/chartex" xmlns:cx8="http://schemas.microsoft.com/office/drawing/2016/5/14/chartex" xmlns:mc="http://schemas.openxmlformats.org/markup-compatibility/2006" xmlns:aink="http://schemas.microsoft.com/office/drawing/2016/ink" xmlns:am3d="http://schemas.microsoft.com/office/drawing/2017/model3d" xmlns:o="urn:schemas-microsoft-com:office:office" xmlns:oel="http://schemas.microsoft.com/office/2019/extlst" xmlns:r="http://schemas.openxmlformats.org/officeDocument/2006/relationships" xmlns:m="http://schemas.openxmlformats.org/officeDocument/2006/math" xmlns:v="urn:schemas-microsoft-com:vml" xmlns:wp14="http://schemas.microsoft.com/office/word/2010/wordprocessingDrawing" xmlns:wp="http://schemas.openxmlformats.org/drawingml/2006/wordprocessingDrawing" xmlns:w10="urn:schemas-microsoft-com:office:word" xmlns:w="http://schemas.openxmlformats.org/wordprocessingml/2006/main" xmlns:w14="http://schemas.microsoft.com/office/word/2010/wordml" xmlns:w15="http://schemas.microsoft.com/office/word/2012/wordml" xmlns:w16cex="http://schemas.microsoft.com/office/word/2018/wordml/cex" xmlns:w16cid="http://schemas.microsoft.com/office/word/2016/wordml/cid" xmlns:w16="http://schemas.microsoft.com/office/word/2018/wordml" xmlns:w16du="http://schemas.microsoft.com/office/word/2023/wordml/word16du" xmlns:w16sdtdh="http://schemas.microsoft.com/office/word/2020/wordml/sdtdatahash" xmlns:w16se="http://schemas.microsoft.com/office/word/2015/wordml/symex" xmlns:wpg="http://schemas.microsoft.com/office/word/2010/wordprocessingGroup" xmlns:wpi="http://schemas.microsoft.com/office/word/2010/wordprocessingInk" xmlns:wne="http://schemas.microsoft.com/office/word/2006/wordml" xmlns:wps="http://schemas.microsoft.com/office/word/2010/wordprocessingShape" mc:Ignorable="w14 w15 w16se w16cid w16 w16cex w16sdtdh wp14">
   <w:p>
     <w:pPr>
       <w:pBdr>
@@ -6826,13 +5179,13 @@
 </file>
 
 <file path=word/header2.xml><?xml version="1.0" encoding="utf-8"?>
-<w:hdr xmlns:wpc="http://schemas.microsoft.com/office/word/2010/wordprocessingCanvas" xmlns:cx="http://schemas.microsoft.com/office/drawing/2014/chartex" xmlns:cx1="http://schemas.microsoft.com/office/drawing/2015/9/8/chartex" xmlns:cx2="http://schemas.microsoft.com/office/drawing/2015/10/21/chartex" xmlns:cx3="http://schemas.microsoft.com/office/drawing/2016/5/9/chartex" xmlns:cx4="http://schemas.microsoft.com/office/drawing/2016/5/10/chartex" xmlns:cx5="http://schemas.microsoft.com/office/drawing/2016/5/11/chartex" xmlns:cx6="http://schemas.microsoft.com/office/drawing/2016/5/12/chartex" xmlns:cx7="http://schemas.microsoft.com/office/drawing/2016/5/13/chartex" xmlns:cx8="http://schemas.microsoft.com/office/drawing/2016/5/14/chartex" xmlns:mc="http://schemas.openxmlformats.org/markup-compatibility/2006" xmlns:aink="http://schemas.microsoft.com/office/drawing/2016/ink" xmlns:am3d="http://schemas.microsoft.com/office/drawing/2017/model3d" xmlns:o="urn:schemas-microsoft-com:office:office" xmlns:oel="http://schemas.microsoft.com/office/2019/extlst" xmlns:r="http://schemas.openxmlformats.org/officeDocument/2006/relationships" xmlns:m="http://schemas.openxmlformats.org/officeDocument/2006/math" xmlns:v="urn:schemas-microsoft-com:vml" xmlns:wp14="http://schemas.microsoft.com/office/word/2010/wordprocessingDrawing" xmlns:wp="http://schemas.openxmlformats.org/drawingml/2006/wordprocessingDrawing" xmlns:w10="urn:schemas-microsoft-com:office:word" xmlns:w="http://schemas.openxmlformats.org/wordprocessingml/2006/main" xmlns:w14="http://schemas.microsoft.com/office/word/2010/wordml" xmlns:w15="http://schemas.microsoft.com/office/word/2012/wordml" xmlns:w16cex="http://schemas.microsoft.com/office/word/2018/wordml/cex" xmlns:w16cid="http://schemas.microsoft.com/office/word/2016/wordml/cid" xmlns:w16="http://schemas.microsoft.com/office/word/2018/wordml" xmlns:w16sdtdh="http://schemas.microsoft.com/office/word/2020/wordml/sdtdatahash" xmlns:w16se="http://schemas.microsoft.com/office/word/2015/wordml/symex" xmlns:wpg="http://schemas.microsoft.com/office/word/2010/wordprocessingGroup" xmlns:wpi="http://schemas.microsoft.com/office/word/2010/wordprocessingInk" xmlns:wne="http://schemas.microsoft.com/office/word/2006/wordml" xmlns:wps="http://schemas.microsoft.com/office/word/2010/wordprocessingShape" mc:Ignorable="w14 w15 w16se w16cid w16 w16cex w16sdtdh wp14">
+<w:hdr xmlns:wpc="http://schemas.microsoft.com/office/word/2010/wordprocessingCanvas" xmlns:cx="http://schemas.microsoft.com/office/drawing/2014/chartex" xmlns:cx1="http://schemas.microsoft.com/office/drawing/2015/9/8/chartex" xmlns:cx2="http://schemas.microsoft.com/office/drawing/2015/10/21/chartex" xmlns:cx3="http://schemas.microsoft.com/office/drawing/2016/5/9/chartex" xmlns:cx4="http://schemas.microsoft.com/office/drawing/2016/5/10/chartex" xmlns:cx5="http://schemas.microsoft.com/office/drawing/2016/5/11/chartex" xmlns:cx6="http://schemas.microsoft.com/office/drawing/2016/5/12/chartex" xmlns:cx7="http://schemas.microsoft.com/office/drawing/2016/5/13/chartex" xmlns:cx8="http://schemas.microsoft.com/office/drawing/2016/5/14/chartex" xmlns:mc="http://schemas.openxmlformats.org/markup-compatibility/2006" xmlns:aink="http://schemas.microsoft.com/office/drawing/2016/ink" xmlns:am3d="http://schemas.microsoft.com/office/drawing/2017/model3d" xmlns:o="urn:schemas-microsoft-com:office:office" xmlns:oel="http://schemas.microsoft.com/office/2019/extlst" xmlns:r="http://schemas.openxmlformats.org/officeDocument/2006/relationships" xmlns:m="http://schemas.openxmlformats.org/officeDocument/2006/math" xmlns:v="urn:schemas-microsoft-com:vml" xmlns:wp14="http://schemas.microsoft.com/office/word/2010/wordprocessingDrawing" xmlns:wp="http://schemas.openxmlformats.org/drawingml/2006/wordprocessingDrawing" xmlns:w10="urn:schemas-microsoft-com:office:word" xmlns:w="http://schemas.openxmlformats.org/wordprocessingml/2006/main" xmlns:w14="http://schemas.microsoft.com/office/word/2010/wordml" xmlns:w15="http://schemas.microsoft.com/office/word/2012/wordml" xmlns:w16cex="http://schemas.microsoft.com/office/word/2018/wordml/cex" xmlns:w16cid="http://schemas.microsoft.com/office/word/2016/wordml/cid" xmlns:w16="http://schemas.microsoft.com/office/word/2018/wordml" xmlns:w16du="http://schemas.microsoft.com/office/word/2023/wordml/word16du" xmlns:w16sdtdh="http://schemas.microsoft.com/office/word/2020/wordml/sdtdatahash" xmlns:w16se="http://schemas.microsoft.com/office/word/2015/wordml/symex" xmlns:wpg="http://schemas.microsoft.com/office/word/2010/wordprocessingGroup" xmlns:wpi="http://schemas.microsoft.com/office/word/2010/wordprocessingInk" xmlns:wne="http://schemas.microsoft.com/office/word/2006/wordml" xmlns:wps="http://schemas.microsoft.com/office/word/2010/wordprocessingShape" mc:Ignorable="w14 w15 w16se w16cid w16 w16cex w16sdtdh wp14">
   <w:p/>
 </w:hdr>
 </file>
 
 <file path=word/header3.xml><?xml version="1.0" encoding="utf-8"?>
-<w:hdr xmlns:wpc="http://schemas.microsoft.com/office/word/2010/wordprocessingCanvas" xmlns:cx="http://schemas.microsoft.com/office/drawing/2014/chartex" xmlns:cx1="http://schemas.microsoft.com/office/drawing/2015/9/8/chartex" xmlns:cx2="http://schemas.microsoft.com/office/drawing/2015/10/21/chartex" xmlns:cx3="http://schemas.microsoft.com/office/drawing/2016/5/9/chartex" xmlns:cx4="http://schemas.microsoft.com/office/drawing/2016/5/10/chartex" xmlns:cx5="http://schemas.microsoft.com/office/drawing/2016/5/11/chartex" xmlns:cx6="http://schemas.microsoft.com/office/drawing/2016/5/12/chartex" xmlns:cx7="http://schemas.microsoft.com/office/drawing/2016/5/13/chartex" xmlns:cx8="http://schemas.microsoft.com/office/drawing/2016/5/14/chartex" xmlns:mc="http://schemas.openxmlformats.org/markup-compatibility/2006" xmlns:aink="http://schemas.microsoft.com/office/drawing/2016/ink" xmlns:am3d="http://schemas.microsoft.com/office/drawing/2017/model3d" xmlns:o="urn:schemas-microsoft-com:office:office" xmlns:oel="http://schemas.microsoft.com/office/2019/extlst" xmlns:r="http://schemas.openxmlformats.org/officeDocument/2006/relationships" xmlns:m="http://schemas.openxmlformats.org/officeDocument/2006/math" xmlns:v="urn:schemas-microsoft-com:vml" xmlns:wp14="http://schemas.microsoft.com/office/word/2010/wordprocessingDrawing" xmlns:wp="http://schemas.openxmlformats.org/drawingml/2006/wordprocessingDrawing" xmlns:w10="urn:schemas-microsoft-com:office:word" xmlns:w="http://schemas.openxmlformats.org/wordprocessingml/2006/main" xmlns:w14="http://schemas.microsoft.com/office/word/2010/wordml" xmlns:w15="http://schemas.microsoft.com/office/word/2012/wordml" xmlns:w16cex="http://schemas.microsoft.com/office/word/2018/wordml/cex" xmlns:w16cid="http://schemas.microsoft.com/office/word/2016/wordml/cid" xmlns:w16="http://schemas.microsoft.com/office/word/2018/wordml" xmlns:w16sdtdh="http://schemas.microsoft.com/office/word/2020/wordml/sdtdatahash" xmlns:w16se="http://schemas.microsoft.com/office/word/2015/wordml/symex" xmlns:wpg="http://schemas.microsoft.com/office/word/2010/wordprocessingGroup" xmlns:wpi="http://schemas.microsoft.com/office/word/2010/wordprocessingInk" xmlns:wne="http://schemas.microsoft.com/office/word/2006/wordml" xmlns:wps="http://schemas.microsoft.com/office/word/2010/wordprocessingShape" mc:Ignorable="w14 w15 w16se w16cid w16 w16cex w16sdtdh wp14">
+<w:hdr xmlns:wpc="http://schemas.microsoft.com/office/word/2010/wordprocessingCanvas" xmlns:cx="http://schemas.microsoft.com/office/drawing/2014/chartex" xmlns:cx1="http://schemas.microsoft.com/office/drawing/2015/9/8/chartex" xmlns:cx2="http://schemas.microsoft.com/office/drawing/2015/10/21/chartex" xmlns:cx3="http://schemas.microsoft.com/office/drawing/2016/5/9/chartex" xmlns:cx4="http://schemas.microsoft.com/office/drawing/2016/5/10/chartex" xmlns:cx5="http://schemas.microsoft.com/office/drawing/2016/5/11/chartex" xmlns:cx6="http://schemas.microsoft.com/office/drawing/2016/5/12/chartex" xmlns:cx7="http://schemas.microsoft.com/office/drawing/2016/5/13/chartex" xmlns:cx8="http://schemas.microsoft.com/office/drawing/2016/5/14/chartex" xmlns:mc="http://schemas.openxmlformats.org/markup-compatibility/2006" xmlns:aink="http://schemas.microsoft.com/office/drawing/2016/ink" xmlns:am3d="http://schemas.microsoft.com/office/drawing/2017/model3d" xmlns:o="urn:schemas-microsoft-com:office:office" xmlns:oel="http://schemas.microsoft.com/office/2019/extlst" xmlns:r="http://schemas.openxmlformats.org/officeDocument/2006/relationships" xmlns:m="http://schemas.openxmlformats.org/officeDocument/2006/math" xmlns:v="urn:schemas-microsoft-com:vml" xmlns:wp14="http://schemas.microsoft.com/office/word/2010/wordprocessingDrawing" xmlns:wp="http://schemas.openxmlformats.org/drawingml/2006/wordprocessingDrawing" xmlns:w10="urn:schemas-microsoft-com:office:word" xmlns:w="http://schemas.openxmlformats.org/wordprocessingml/2006/main" xmlns:w14="http://schemas.microsoft.com/office/word/2010/wordml" xmlns:w15="http://schemas.microsoft.com/office/word/2012/wordml" xmlns:w16cex="http://schemas.microsoft.com/office/word/2018/wordml/cex" xmlns:w16cid="http://schemas.microsoft.com/office/word/2016/wordml/cid" xmlns:w16="http://schemas.microsoft.com/office/word/2018/wordml" xmlns:w16du="http://schemas.microsoft.com/office/word/2023/wordml/word16du" xmlns:w16sdtdh="http://schemas.microsoft.com/office/word/2020/wordml/sdtdatahash" xmlns:w16se="http://schemas.microsoft.com/office/word/2015/wordml/symex" xmlns:wpg="http://schemas.microsoft.com/office/word/2010/wordprocessingGroup" xmlns:wpi="http://schemas.microsoft.com/office/word/2010/wordprocessingInk" xmlns:wne="http://schemas.microsoft.com/office/word/2006/wordml" xmlns:wps="http://schemas.microsoft.com/office/word/2010/wordprocessingShape" mc:Ignorable="w14 w15 w16se w16cid w16 w16cex w16sdtdh wp14">
   <w:p>
     <w:pPr>
       <w:pBdr>
@@ -6905,19 +5258,19 @@
 </file>
 
 <file path=word/header4.xml><?xml version="1.0" encoding="utf-8"?>
-<w:hdr xmlns:wpc="http://schemas.microsoft.com/office/word/2010/wordprocessingCanvas" xmlns:cx="http://schemas.microsoft.com/office/drawing/2014/chartex" xmlns:cx1="http://schemas.microsoft.com/office/drawing/2015/9/8/chartex" xmlns:cx2="http://schemas.microsoft.com/office/drawing/2015/10/21/chartex" xmlns:cx3="http://schemas.microsoft.com/office/drawing/2016/5/9/chartex" xmlns:cx4="http://schemas.microsoft.com/office/drawing/2016/5/10/chartex" xmlns:cx5="http://schemas.microsoft.com/office/drawing/2016/5/11/chartex" xmlns:cx6="http://schemas.microsoft.com/office/drawing/2016/5/12/chartex" xmlns:cx7="http://schemas.microsoft.com/office/drawing/2016/5/13/chartex" xmlns:cx8="http://schemas.microsoft.com/office/drawing/2016/5/14/chartex" xmlns:mc="http://schemas.openxmlformats.org/markup-compatibility/2006" xmlns:aink="http://schemas.microsoft.com/office/drawing/2016/ink" xmlns:am3d="http://schemas.microsoft.com/office/drawing/2017/model3d" xmlns:o="urn:schemas-microsoft-com:office:office" xmlns:oel="http://schemas.microsoft.com/office/2019/extlst" xmlns:r="http://schemas.openxmlformats.org/officeDocument/2006/relationships" xmlns:m="http://schemas.openxmlformats.org/officeDocument/2006/math" xmlns:v="urn:schemas-microsoft-com:vml" xmlns:wp14="http://schemas.microsoft.com/office/word/2010/wordprocessingDrawing" xmlns:wp="http://schemas.openxmlformats.org/drawingml/2006/wordprocessingDrawing" xmlns:w10="urn:schemas-microsoft-com:office:word" xmlns:w="http://schemas.openxmlformats.org/wordprocessingml/2006/main" xmlns:w14="http://schemas.microsoft.com/office/word/2010/wordml" xmlns:w15="http://schemas.microsoft.com/office/word/2012/wordml" xmlns:w16cex="http://schemas.microsoft.com/office/word/2018/wordml/cex" xmlns:w16cid="http://schemas.microsoft.com/office/word/2016/wordml/cid" xmlns:w16="http://schemas.microsoft.com/office/word/2018/wordml" xmlns:w16sdtdh="http://schemas.microsoft.com/office/word/2020/wordml/sdtdatahash" xmlns:w16se="http://schemas.microsoft.com/office/word/2015/wordml/symex" xmlns:wpg="http://schemas.microsoft.com/office/word/2010/wordprocessingGroup" xmlns:wpi="http://schemas.microsoft.com/office/word/2010/wordprocessingInk" xmlns:wne="http://schemas.microsoft.com/office/word/2006/wordml" xmlns:wps="http://schemas.microsoft.com/office/word/2010/wordprocessingShape" mc:Ignorable="w14 w15 w16se w16cid w16 w16cex w16sdtdh wp14">
+<w:hdr xmlns:wpc="http://schemas.microsoft.com/office/word/2010/wordprocessingCanvas" xmlns:cx="http://schemas.microsoft.com/office/drawing/2014/chartex" xmlns:cx1="http://schemas.microsoft.com/office/drawing/2015/9/8/chartex" xmlns:cx2="http://schemas.microsoft.com/office/drawing/2015/10/21/chartex" xmlns:cx3="http://schemas.microsoft.com/office/drawing/2016/5/9/chartex" xmlns:cx4="http://schemas.microsoft.com/office/drawing/2016/5/10/chartex" xmlns:cx5="http://schemas.microsoft.com/office/drawing/2016/5/11/chartex" xmlns:cx6="http://schemas.microsoft.com/office/drawing/2016/5/12/chartex" xmlns:cx7="http://schemas.microsoft.com/office/drawing/2016/5/13/chartex" xmlns:cx8="http://schemas.microsoft.com/office/drawing/2016/5/14/chartex" xmlns:mc="http://schemas.openxmlformats.org/markup-compatibility/2006" xmlns:aink="http://schemas.microsoft.com/office/drawing/2016/ink" xmlns:am3d="http://schemas.microsoft.com/office/drawing/2017/model3d" xmlns:o="urn:schemas-microsoft-com:office:office" xmlns:oel="http://schemas.microsoft.com/office/2019/extlst" xmlns:r="http://schemas.openxmlformats.org/officeDocument/2006/relationships" xmlns:m="http://schemas.openxmlformats.org/officeDocument/2006/math" xmlns:v="urn:schemas-microsoft-com:vml" xmlns:wp14="http://schemas.microsoft.com/office/word/2010/wordprocessingDrawing" xmlns:wp="http://schemas.openxmlformats.org/drawingml/2006/wordprocessingDrawing" xmlns:w10="urn:schemas-microsoft-com:office:word" xmlns:w="http://schemas.openxmlformats.org/wordprocessingml/2006/main" xmlns:w14="http://schemas.microsoft.com/office/word/2010/wordml" xmlns:w15="http://schemas.microsoft.com/office/word/2012/wordml" xmlns:w16cex="http://schemas.microsoft.com/office/word/2018/wordml/cex" xmlns:w16cid="http://schemas.microsoft.com/office/word/2016/wordml/cid" xmlns:w16="http://schemas.microsoft.com/office/word/2018/wordml" xmlns:w16du="http://schemas.microsoft.com/office/word/2023/wordml/word16du" xmlns:w16sdtdh="http://schemas.microsoft.com/office/word/2020/wordml/sdtdatahash" xmlns:w16se="http://schemas.microsoft.com/office/word/2015/wordml/symex" xmlns:wpg="http://schemas.microsoft.com/office/word/2010/wordprocessingGroup" xmlns:wpi="http://schemas.microsoft.com/office/word/2010/wordprocessingInk" xmlns:wne="http://schemas.microsoft.com/office/word/2006/wordml" xmlns:wps="http://schemas.microsoft.com/office/word/2010/wordprocessingShape" mc:Ignorable="w14 w15 w16se w16cid w16 w16cex w16sdtdh wp14">
   <w:p/>
 </w:hdr>
 </file>
 
 <file path=word/header5.xml><?xml version="1.0" encoding="utf-8"?>
-<w:hdr xmlns:wpc="http://schemas.microsoft.com/office/word/2010/wordprocessingCanvas" xmlns:cx="http://schemas.microsoft.com/office/drawing/2014/chartex" xmlns:cx1="http://schemas.microsoft.com/office/drawing/2015/9/8/chartex" xmlns:cx2="http://schemas.microsoft.com/office/drawing/2015/10/21/chartex" xmlns:cx3="http://schemas.microsoft.com/office/drawing/2016/5/9/chartex" xmlns:cx4="http://schemas.microsoft.com/office/drawing/2016/5/10/chartex" xmlns:cx5="http://schemas.microsoft.com/office/drawing/2016/5/11/chartex" xmlns:cx6="http://schemas.microsoft.com/office/drawing/2016/5/12/chartex" xmlns:cx7="http://schemas.microsoft.com/office/drawing/2016/5/13/chartex" xmlns:cx8="http://schemas.microsoft.com/office/drawing/2016/5/14/chartex" xmlns:mc="http://schemas.openxmlformats.org/markup-compatibility/2006" xmlns:aink="http://schemas.microsoft.com/office/drawing/2016/ink" xmlns:am3d="http://schemas.microsoft.com/office/drawing/2017/model3d" xmlns:o="urn:schemas-microsoft-com:office:office" xmlns:oel="http://schemas.microsoft.com/office/2019/extlst" xmlns:r="http://schemas.openxmlformats.org/officeDocument/2006/relationships" xmlns:m="http://schemas.openxmlformats.org/officeDocument/2006/math" xmlns:v="urn:schemas-microsoft-com:vml" xmlns:wp14="http://schemas.microsoft.com/office/word/2010/wordprocessingDrawing" xmlns:wp="http://schemas.openxmlformats.org/drawingml/2006/wordprocessingDrawing" xmlns:w10="urn:schemas-microsoft-com:office:word" xmlns:w="http://schemas.openxmlformats.org/wordprocessingml/2006/main" xmlns:w14="http://schemas.microsoft.com/office/word/2010/wordml" xmlns:w15="http://schemas.microsoft.com/office/word/2012/wordml" xmlns:w16cex="http://schemas.microsoft.com/office/word/2018/wordml/cex" xmlns:w16cid="http://schemas.microsoft.com/office/word/2016/wordml/cid" xmlns:w16="http://schemas.microsoft.com/office/word/2018/wordml" xmlns:w16sdtdh="http://schemas.microsoft.com/office/word/2020/wordml/sdtdatahash" xmlns:w16se="http://schemas.microsoft.com/office/word/2015/wordml/symex" xmlns:wpg="http://schemas.microsoft.com/office/word/2010/wordprocessingGroup" xmlns:wpi="http://schemas.microsoft.com/office/word/2010/wordprocessingInk" xmlns:wne="http://schemas.microsoft.com/office/word/2006/wordml" xmlns:wps="http://schemas.microsoft.com/office/word/2010/wordprocessingShape" mc:Ignorable="w14 w15 w16se w16cid w16 w16cex w16sdtdh wp14">
+<w:hdr xmlns:wpc="http://schemas.microsoft.com/office/word/2010/wordprocessingCanvas" xmlns:cx="http://schemas.microsoft.com/office/drawing/2014/chartex" xmlns:cx1="http://schemas.microsoft.com/office/drawing/2015/9/8/chartex" xmlns:cx2="http://schemas.microsoft.com/office/drawing/2015/10/21/chartex" xmlns:cx3="http://schemas.microsoft.com/office/drawing/2016/5/9/chartex" xmlns:cx4="http://schemas.microsoft.com/office/drawing/2016/5/10/chartex" xmlns:cx5="http://schemas.microsoft.com/office/drawing/2016/5/11/chartex" xmlns:cx6="http://schemas.microsoft.com/office/drawing/2016/5/12/chartex" xmlns:cx7="http://schemas.microsoft.com/office/drawing/2016/5/13/chartex" xmlns:cx8="http://schemas.microsoft.com/office/drawing/2016/5/14/chartex" xmlns:mc="http://schemas.openxmlformats.org/markup-compatibility/2006" xmlns:aink="http://schemas.microsoft.com/office/drawing/2016/ink" xmlns:am3d="http://schemas.microsoft.com/office/drawing/2017/model3d" xmlns:o="urn:schemas-microsoft-com:office:office" xmlns:oel="http://schemas.microsoft.com/office/2019/extlst" xmlns:r="http://schemas.openxmlformats.org/officeDocument/2006/relationships" xmlns:m="http://schemas.openxmlformats.org/officeDocument/2006/math" xmlns:v="urn:schemas-microsoft-com:vml" xmlns:wp14="http://schemas.microsoft.com/office/word/2010/wordprocessingDrawing" xmlns:wp="http://schemas.openxmlformats.org/drawingml/2006/wordprocessingDrawing" xmlns:w10="urn:schemas-microsoft-com:office:word" xmlns:w="http://schemas.openxmlformats.org/wordprocessingml/2006/main" xmlns:w14="http://schemas.microsoft.com/office/word/2010/wordml" xmlns:w15="http://schemas.microsoft.com/office/word/2012/wordml" xmlns:w16cex="http://schemas.microsoft.com/office/word/2018/wordml/cex" xmlns:w16cid="http://schemas.microsoft.com/office/word/2016/wordml/cid" xmlns:w16="http://schemas.microsoft.com/office/word/2018/wordml" xmlns:w16du="http://schemas.microsoft.com/office/word/2023/wordml/word16du" xmlns:w16sdtdh="http://schemas.microsoft.com/office/word/2020/wordml/sdtdatahash" xmlns:w16se="http://schemas.microsoft.com/office/word/2015/wordml/symex" xmlns:wpg="http://schemas.microsoft.com/office/word/2010/wordprocessingGroup" xmlns:wpi="http://schemas.microsoft.com/office/word/2010/wordprocessingInk" xmlns:wne="http://schemas.microsoft.com/office/word/2006/wordml" xmlns:wps="http://schemas.microsoft.com/office/word/2010/wordprocessingShape" mc:Ignorable="w14 w15 w16se w16cid w16 w16cex w16sdtdh wp14">
   <w:p/>
 </w:hdr>
 </file>
 
 <file path=word/header6.xml><?xml version="1.0" encoding="utf-8"?>
-<w:hdr xmlns:wpc="http://schemas.microsoft.com/office/word/2010/wordprocessingCanvas" xmlns:cx="http://schemas.microsoft.com/office/drawing/2014/chartex" xmlns:cx1="http://schemas.microsoft.com/office/drawing/2015/9/8/chartex" xmlns:cx2="http://schemas.microsoft.com/office/drawing/2015/10/21/chartex" xmlns:cx3="http://schemas.microsoft.com/office/drawing/2016/5/9/chartex" xmlns:cx4="http://schemas.microsoft.com/office/drawing/2016/5/10/chartex" xmlns:cx5="http://schemas.microsoft.com/office/drawing/2016/5/11/chartex" xmlns:cx6="http://schemas.microsoft.com/office/drawing/2016/5/12/chartex" xmlns:cx7="http://schemas.microsoft.com/office/drawing/2016/5/13/chartex" xmlns:cx8="http://schemas.microsoft.com/office/drawing/2016/5/14/chartex" xmlns:mc="http://schemas.openxmlformats.org/markup-compatibility/2006" xmlns:aink="http://schemas.microsoft.com/office/drawing/2016/ink" xmlns:am3d="http://schemas.microsoft.com/office/drawing/2017/model3d" xmlns:o="urn:schemas-microsoft-com:office:office" xmlns:oel="http://schemas.microsoft.com/office/2019/extlst" xmlns:r="http://schemas.openxmlformats.org/officeDocument/2006/relationships" xmlns:m="http://schemas.openxmlformats.org/officeDocument/2006/math" xmlns:v="urn:schemas-microsoft-com:vml" xmlns:wp14="http://schemas.microsoft.com/office/word/2010/wordprocessingDrawing" xmlns:wp="http://schemas.openxmlformats.org/drawingml/2006/wordprocessingDrawing" xmlns:w10="urn:schemas-microsoft-com:office:word" xmlns:w="http://schemas.openxmlformats.org/wordprocessingml/2006/main" xmlns:w14="http://schemas.microsoft.com/office/word/2010/wordml" xmlns:w15="http://schemas.microsoft.com/office/word/2012/wordml" xmlns:w16cex="http://schemas.microsoft.com/office/word/2018/wordml/cex" xmlns:w16cid="http://schemas.microsoft.com/office/word/2016/wordml/cid" xmlns:w16="http://schemas.microsoft.com/office/word/2018/wordml" xmlns:w16sdtdh="http://schemas.microsoft.com/office/word/2020/wordml/sdtdatahash" xmlns:w16se="http://schemas.microsoft.com/office/word/2015/wordml/symex" xmlns:wpg="http://schemas.microsoft.com/office/word/2010/wordprocessingGroup" xmlns:wpi="http://schemas.microsoft.com/office/word/2010/wordprocessingInk" xmlns:wne="http://schemas.microsoft.com/office/word/2006/wordml" xmlns:wps="http://schemas.microsoft.com/office/word/2010/wordprocessingShape" mc:Ignorable="w14 w15 w16se w16cid w16 w16cex w16sdtdh wp14">
+<w:hdr xmlns:wpc="http://schemas.microsoft.com/office/word/2010/wordprocessingCanvas" xmlns:cx="http://schemas.microsoft.com/office/drawing/2014/chartex" xmlns:cx1="http://schemas.microsoft.com/office/drawing/2015/9/8/chartex" xmlns:cx2="http://schemas.microsoft.com/office/drawing/2015/10/21/chartex" xmlns:cx3="http://schemas.microsoft.com/office/drawing/2016/5/9/chartex" xmlns:cx4="http://schemas.microsoft.com/office/drawing/2016/5/10/chartex" xmlns:cx5="http://schemas.microsoft.com/office/drawing/2016/5/11/chartex" xmlns:cx6="http://schemas.microsoft.com/office/drawing/2016/5/12/chartex" xmlns:cx7="http://schemas.microsoft.com/office/drawing/2016/5/13/chartex" xmlns:cx8="http://schemas.microsoft.com/office/drawing/2016/5/14/chartex" xmlns:mc="http://schemas.openxmlformats.org/markup-compatibility/2006" xmlns:aink="http://schemas.microsoft.com/office/drawing/2016/ink" xmlns:am3d="http://schemas.microsoft.com/office/drawing/2017/model3d" xmlns:o="urn:schemas-microsoft-com:office:office" xmlns:oel="http://schemas.microsoft.com/office/2019/extlst" xmlns:r="http://schemas.openxmlformats.org/officeDocument/2006/relationships" xmlns:m="http://schemas.openxmlformats.org/officeDocument/2006/math" xmlns:v="urn:schemas-microsoft-com:vml" xmlns:wp14="http://schemas.microsoft.com/office/word/2010/wordprocessingDrawing" xmlns:wp="http://schemas.openxmlformats.org/drawingml/2006/wordprocessingDrawing" xmlns:w10="urn:schemas-microsoft-com:office:word" xmlns:w="http://schemas.openxmlformats.org/wordprocessingml/2006/main" xmlns:w14="http://schemas.microsoft.com/office/word/2010/wordml" xmlns:w15="http://schemas.microsoft.com/office/word/2012/wordml" xmlns:w16cex="http://schemas.microsoft.com/office/word/2018/wordml/cex" xmlns:w16cid="http://schemas.microsoft.com/office/word/2016/wordml/cid" xmlns:w16="http://schemas.microsoft.com/office/word/2018/wordml" xmlns:w16du="http://schemas.microsoft.com/office/word/2023/wordml/word16du" xmlns:w16sdtdh="http://schemas.microsoft.com/office/word/2020/wordml/sdtdatahash" xmlns:w16se="http://schemas.microsoft.com/office/word/2015/wordml/symex" xmlns:wpg="http://schemas.microsoft.com/office/word/2010/wordprocessingGroup" xmlns:wpi="http://schemas.microsoft.com/office/word/2010/wordprocessingInk" xmlns:wne="http://schemas.microsoft.com/office/word/2006/wordml" xmlns:wps="http://schemas.microsoft.com/office/word/2010/wordprocessingShape" mc:Ignorable="w14 w15 w16se w16cid w16 w16cex w16sdtdh wp14">
   <w:p>
     <w:pPr>
       <w:pBdr>
@@ -6990,7 +5343,7 @@
 </file>
 
 <file path=word/header7.xml><?xml version="1.0" encoding="utf-8"?>
-<w:hdr xmlns:wpc="http://schemas.microsoft.com/office/word/2010/wordprocessingCanvas" xmlns:cx="http://schemas.microsoft.com/office/drawing/2014/chartex" xmlns:cx1="http://schemas.microsoft.com/office/drawing/2015/9/8/chartex" xmlns:cx2="http://schemas.microsoft.com/office/drawing/2015/10/21/chartex" xmlns:cx3="http://schemas.microsoft.com/office/drawing/2016/5/9/chartex" xmlns:cx4="http://schemas.microsoft.com/office/drawing/2016/5/10/chartex" xmlns:cx5="http://schemas.microsoft.com/office/drawing/2016/5/11/chartex" xmlns:cx6="http://schemas.microsoft.com/office/drawing/2016/5/12/chartex" xmlns:cx7="http://schemas.microsoft.com/office/drawing/2016/5/13/chartex" xmlns:cx8="http://schemas.microsoft.com/office/drawing/2016/5/14/chartex" xmlns:mc="http://schemas.openxmlformats.org/markup-compatibility/2006" xmlns:aink="http://schemas.microsoft.com/office/drawing/2016/ink" xmlns:am3d="http://schemas.microsoft.com/office/drawing/2017/model3d" xmlns:o="urn:schemas-microsoft-com:office:office" xmlns:oel="http://schemas.microsoft.com/office/2019/extlst" xmlns:r="http://schemas.openxmlformats.org/officeDocument/2006/relationships" xmlns:m="http://schemas.openxmlformats.org/officeDocument/2006/math" xmlns:v="urn:schemas-microsoft-com:vml" xmlns:wp14="http://schemas.microsoft.com/office/word/2010/wordprocessingDrawing" xmlns:wp="http://schemas.openxmlformats.org/drawingml/2006/wordprocessingDrawing" xmlns:w10="urn:schemas-microsoft-com:office:word" xmlns:w="http://schemas.openxmlformats.org/wordprocessingml/2006/main" xmlns:w14="http://schemas.microsoft.com/office/word/2010/wordml" xmlns:w15="http://schemas.microsoft.com/office/word/2012/wordml" xmlns:w16cex="http://schemas.microsoft.com/office/word/2018/wordml/cex" xmlns:w16cid="http://schemas.microsoft.com/office/word/2016/wordml/cid" xmlns:w16="http://schemas.microsoft.com/office/word/2018/wordml" xmlns:w16sdtdh="http://schemas.microsoft.com/office/word/2020/wordml/sdtdatahash" xmlns:w16se="http://schemas.microsoft.com/office/word/2015/wordml/symex" xmlns:wpg="http://schemas.microsoft.com/office/word/2010/wordprocessingGroup" xmlns:wpi="http://schemas.microsoft.com/office/word/2010/wordprocessingInk" xmlns:wne="http://schemas.microsoft.com/office/word/2006/wordml" xmlns:wps="http://schemas.microsoft.com/office/word/2010/wordprocessingShape" mc:Ignorable="w14 w15 w16se w16cid w16 w16cex w16sdtdh wp14">
+<w:hdr xmlns:wpc="http://schemas.microsoft.com/office/word/2010/wordprocessingCanvas" xmlns:cx="http://schemas.microsoft.com/office/drawing/2014/chartex" xmlns:cx1="http://schemas.microsoft.com/office/drawing/2015/9/8/chartex" xmlns:cx2="http://schemas.microsoft.com/office/drawing/2015/10/21/chartex" xmlns:cx3="http://schemas.microsoft.com/office/drawing/2016/5/9/chartex" xmlns:cx4="http://schemas.microsoft.com/office/drawing/2016/5/10/chartex" xmlns:cx5="http://schemas.microsoft.com/office/drawing/2016/5/11/chartex" xmlns:cx6="http://schemas.microsoft.com/office/drawing/2016/5/12/chartex" xmlns:cx7="http://schemas.microsoft.com/office/drawing/2016/5/13/chartex" xmlns:cx8="http://schemas.microsoft.com/office/drawing/2016/5/14/chartex" xmlns:mc="http://schemas.openxmlformats.org/markup-compatibility/2006" xmlns:aink="http://schemas.microsoft.com/office/drawing/2016/ink" xmlns:am3d="http://schemas.microsoft.com/office/drawing/2017/model3d" xmlns:o="urn:schemas-microsoft-com:office:office" xmlns:oel="http://schemas.microsoft.com/office/2019/extlst" xmlns:r="http://schemas.openxmlformats.org/officeDocument/2006/relationships" xmlns:m="http://schemas.openxmlformats.org/officeDocument/2006/math" xmlns:v="urn:schemas-microsoft-com:vml" xmlns:wp14="http://schemas.microsoft.com/office/word/2010/wordprocessingDrawing" xmlns:wp="http://schemas.openxmlformats.org/drawingml/2006/wordprocessingDrawing" xmlns:w10="urn:schemas-microsoft-com:office:word" xmlns:w="http://schemas.openxmlformats.org/wordprocessingml/2006/main" xmlns:w14="http://schemas.microsoft.com/office/word/2010/wordml" xmlns:w15="http://schemas.microsoft.com/office/word/2012/wordml" xmlns:w16cex="http://schemas.microsoft.com/office/word/2018/wordml/cex" xmlns:w16cid="http://schemas.microsoft.com/office/word/2016/wordml/cid" xmlns:w16="http://schemas.microsoft.com/office/word/2018/wordml" xmlns:w16du="http://schemas.microsoft.com/office/word/2023/wordml/word16du" xmlns:w16sdtdh="http://schemas.microsoft.com/office/word/2020/wordml/sdtdatahash" xmlns:w16se="http://schemas.microsoft.com/office/word/2015/wordml/symex" xmlns:wpg="http://schemas.microsoft.com/office/word/2010/wordprocessingGroup" xmlns:wpi="http://schemas.microsoft.com/office/word/2010/wordprocessingInk" xmlns:wne="http://schemas.microsoft.com/office/word/2006/wordml" xmlns:wps="http://schemas.microsoft.com/office/word/2010/wordprocessingShape" mc:Ignorable="w14 w15 w16se w16cid w16 w16cex w16sdtdh wp14">
   <w:p>
     <w:pPr>
       <w:pBdr>
@@ -7063,7 +5416,7 @@
 </file>
 
 <file path=word/numbering.xml><?xml version="1.0" encoding="utf-8"?>
-<w:numbering xmlns:wpc="http://schemas.microsoft.com/office/word/2010/wordprocessingCanvas" xmlns:cx="http://schemas.microsoft.com/office/drawing/2014/chartex" xmlns:cx1="http://schemas.microsoft.com/office/drawing/2015/9/8/chartex" xmlns:cx2="http://schemas.microsoft.com/office/drawing/2015/10/21/chartex" xmlns:cx3="http://schemas.microsoft.com/office/drawing/2016/5/9/chartex" xmlns:cx4="http://schemas.microsoft.com/office/drawing/2016/5/10/chartex" xmlns:cx5="http://schemas.microsoft.com/office/drawing/2016/5/11/chartex" xmlns:cx6="http://schemas.microsoft.com/office/drawing/2016/5/12/chartex" xmlns:cx7="http://schemas.microsoft.com/office/drawing/2016/5/13/chartex" xmlns:cx8="http://schemas.microsoft.com/office/drawing/2016/5/14/chartex" xmlns:mc="http://schemas.openxmlformats.org/markup-compatibility/2006" xmlns:aink="http://schemas.microsoft.com/office/drawing/2016/ink" xmlns:am3d="http://schemas.microsoft.com/office/drawing/2017/model3d" xmlns:o="urn:schemas-microsoft-com:office:office" xmlns:oel="http://schemas.microsoft.com/office/2019/extlst" xmlns:r="http://schemas.openxmlformats.org/officeDocument/2006/relationships" xmlns:m="http://schemas.openxmlformats.org/officeDocument/2006/math" xmlns:v="urn:schemas-microsoft-com:vml" xmlns:wp14="http://schemas.microsoft.com/office/word/2010/wordprocessingDrawing" xmlns:wp="http://schemas.openxmlformats.org/drawingml/2006/wordprocessingDrawing" xmlns:w10="urn:schemas-microsoft-com:office:word" xmlns:w="http://schemas.openxmlformats.org/wordprocessingml/2006/main" xmlns:w14="http://schemas.microsoft.com/office/word/2010/wordml" xmlns:w15="http://schemas.microsoft.com/office/word/2012/wordml" xmlns:w16cex="http://schemas.microsoft.com/office/word/2018/wordml/cex" xmlns:w16cid="http://schemas.microsoft.com/office/word/2016/wordml/cid" xmlns:w16="http://schemas.microsoft.com/office/word/2018/wordml" xmlns:w16sdtdh="http://schemas.microsoft.com/office/word/2020/wordml/sdtdatahash" xmlns:w16se="http://schemas.microsoft.com/office/word/2015/wordml/symex" xmlns:wpg="http://schemas.microsoft.com/office/word/2010/wordprocessingGroup" xmlns:wpi="http://schemas.microsoft.com/office/word/2010/wordprocessingInk" xmlns:wne="http://schemas.microsoft.com/office/word/2006/wordml" xmlns:wps="http://schemas.microsoft.com/office/word/2010/wordprocessingShape" mc:Ignorable="w14 w15 w16se w16cid w16 w16cex w16sdtdh wp14">
+<w:numbering xmlns:wpc="http://schemas.microsoft.com/office/word/2010/wordprocessingCanvas" xmlns:cx="http://schemas.microsoft.com/office/drawing/2014/chartex" xmlns:cx1="http://schemas.microsoft.com/office/drawing/2015/9/8/chartex" xmlns:cx2="http://schemas.microsoft.com/office/drawing/2015/10/21/chartex" xmlns:cx3="http://schemas.microsoft.com/office/drawing/2016/5/9/chartex" xmlns:cx4="http://schemas.microsoft.com/office/drawing/2016/5/10/chartex" xmlns:cx5="http://schemas.microsoft.com/office/drawing/2016/5/11/chartex" xmlns:cx6="http://schemas.microsoft.com/office/drawing/2016/5/12/chartex" xmlns:cx7="http://schemas.microsoft.com/office/drawing/2016/5/13/chartex" xmlns:cx8="http://schemas.microsoft.com/office/drawing/2016/5/14/chartex" xmlns:mc="http://schemas.openxmlformats.org/markup-compatibility/2006" xmlns:aink="http://schemas.microsoft.com/office/drawing/2016/ink" xmlns:am3d="http://schemas.microsoft.com/office/drawing/2017/model3d" xmlns:o="urn:schemas-microsoft-com:office:office" xmlns:oel="http://schemas.microsoft.com/office/2019/extlst" xmlns:r="http://schemas.openxmlformats.org/officeDocument/2006/relationships" xmlns:m="http://schemas.openxmlformats.org/officeDocument/2006/math" xmlns:v="urn:schemas-microsoft-com:vml" xmlns:wp14="http://schemas.microsoft.com/office/word/2010/wordprocessingDrawing" xmlns:wp="http://schemas.openxmlformats.org/drawingml/2006/wordprocessingDrawing" xmlns:w10="urn:schemas-microsoft-com:office:word" xmlns:w="http://schemas.openxmlformats.org/wordprocessingml/2006/main" xmlns:w14="http://schemas.microsoft.com/office/word/2010/wordml" xmlns:w15="http://schemas.microsoft.com/office/word/2012/wordml" xmlns:w16cex="http://schemas.microsoft.com/office/word/2018/wordml/cex" xmlns:w16cid="http://schemas.microsoft.com/office/word/2016/wordml/cid" xmlns:w16="http://schemas.microsoft.com/office/word/2018/wordml" xmlns:w16du="http://schemas.microsoft.com/office/word/2023/wordml/word16du" xmlns:w16sdtdh="http://schemas.microsoft.com/office/word/2020/wordml/sdtdatahash" xmlns:w16se="http://schemas.microsoft.com/office/word/2015/wordml/symex" xmlns:wpg="http://schemas.microsoft.com/office/word/2010/wordprocessingGroup" xmlns:wpi="http://schemas.microsoft.com/office/word/2010/wordprocessingInk" xmlns:wne="http://schemas.microsoft.com/office/word/2006/wordml" xmlns:wps="http://schemas.microsoft.com/office/word/2010/wordprocessingShape" mc:Ignorable="w14 w15 w16se w16cid w16 w16cex w16sdtdh wp14">
   <w:abstractNum w:abstractNumId="0" w15:restartNumberingAfterBreak="0">
     <w:nsid w:val="0DAC1FF0"/>
     <w:multiLevelType w:val="multilevel"/>

</xml_diff>